<commit_message>
Data addition for machine 1.
</commit_message>
<xml_diff>
--- a/Docs/Observaciones-Lab 5.docx
+++ b/Docs/Observaciones-Lab 5.docx
@@ -33,24 +33,8 @@
           <w:noProof w:val="0"/>
           <w:lang w:val="es-419"/>
         </w:rPr>
-        <w:t xml:space="preserve">Estudiante </w:t>
+        <w:t>Esteban Gonzales 202021225</w:t>
       </w:r>
-      <w:r>
-        <w:rPr>
-          <w:noProof w:val="0"/>
-          <w:lang w:val="es-419"/>
-        </w:rPr>
-        <w:t xml:space="preserve">1 Cod </w:t>
-      </w:r>
-      <w:proofErr w:type="spellStart"/>
-      <w:r>
-        <w:rPr>
-          <w:noProof w:val="0"/>
-          <w:lang w:val="es-419"/>
-        </w:rPr>
-        <w:t>XXXX</w:t>
-      </w:r>
-      <w:proofErr w:type="spellEnd"/>
     </w:p>
     <w:p>
       <w:pPr>
@@ -73,17 +57,8 @@
           <w:noProof w:val="0"/>
           <w:lang w:val="es-419"/>
         </w:rPr>
-        <w:t xml:space="preserve">2 Cod </w:t>
+        <w:t>2 Cod XXXX</w:t>
       </w:r>
-      <w:proofErr w:type="spellStart"/>
-      <w:r>
-        <w:rPr>
-          <w:noProof w:val="0"/>
-          <w:lang w:val="es-419"/>
-        </w:rPr>
-        <w:t>XXXX</w:t>
-      </w:r>
-      <w:proofErr w:type="spellEnd"/>
     </w:p>
     <w:p>
       <w:pPr>
@@ -230,6 +205,22 @@
                 <w:lang w:val="es-419"/>
               </w:rPr>
             </w:pPr>
+            <w:r>
+              <w:rPr>
+                <w:rFonts w:ascii="Dax-Regular" w:hAnsi="Dax-Regular"/>
+                <w:noProof w:val="0"/>
+                <w:lang w:val="es-419"/>
+              </w:rPr>
+              <w:t>AMD Ryzen</w:t>
+            </w:r>
+            <w:r>
+              <w:rPr>
+                <w:rFonts w:ascii="Dax-Regular" w:hAnsi="Dax-Regular"/>
+                <w:noProof w:val="0"/>
+                <w:lang w:val="es-419"/>
+              </w:rPr>
+              <w:t xml:space="preserve"> 5</w:t>
+            </w:r>
           </w:p>
         </w:tc>
         <w:tc>
@@ -291,6 +282,14 @@
                 <w:lang w:val="es-419"/>
               </w:rPr>
             </w:pPr>
+            <w:r>
+              <w:rPr>
+                <w:rFonts w:ascii="Dax-Regular" w:hAnsi="Dax-Regular"/>
+                <w:noProof w:val="0"/>
+                <w:lang w:val="es-419"/>
+              </w:rPr>
+              <w:t>8</w:t>
+            </w:r>
           </w:p>
         </w:tc>
         <w:tc>
@@ -353,6 +352,14 @@
                 <w:lang w:val="es-419"/>
               </w:rPr>
             </w:pPr>
+            <w:r>
+              <w:rPr>
+                <w:rFonts w:ascii="Dax-Regular" w:hAnsi="Dax-Regular"/>
+                <w:noProof w:val="0"/>
+                <w:lang w:val="es-419"/>
+              </w:rPr>
+              <w:t>Windows 10</w:t>
+            </w:r>
           </w:p>
         </w:tc>
         <w:tc>
@@ -473,12 +480,12 @@
         <w:tblLook w:val="04A0" w:firstRow="1" w:lastRow="0" w:firstColumn="1" w:lastColumn="0" w:noHBand="0" w:noVBand="1"/>
       </w:tblPr>
       <w:tblGrid>
-        <w:gridCol w:w="2530"/>
-        <w:gridCol w:w="1537"/>
-        <w:gridCol w:w="1566"/>
-        <w:gridCol w:w="1175"/>
-        <w:gridCol w:w="1230"/>
-        <w:gridCol w:w="1322"/>
+        <w:gridCol w:w="1924"/>
+        <w:gridCol w:w="1455"/>
+        <w:gridCol w:w="1379"/>
+        <w:gridCol w:w="1534"/>
+        <w:gridCol w:w="1534"/>
+        <w:gridCol w:w="1534"/>
       </w:tblGrid>
       <w:tr>
         <w:trPr>
@@ -530,31 +537,7 @@
                 <w:color w:val="000000"/>
                 <w:lang w:val="es-419"/>
               </w:rPr>
-              <w:t>amaño de la muestra (</w:t>
-            </w:r>
-            <w:proofErr w:type="spellStart"/>
-            <w:r>
-              <w:rPr>
-                <w:rFonts w:ascii="Calibri" w:eastAsia="Times New Roman" w:hAnsi="Calibri" w:cs="Calibri"/>
-                <w:b/>
-                <w:bCs/>
-                <w:noProof w:val="0"/>
-                <w:color w:val="000000"/>
-                <w:lang w:val="es-419"/>
-              </w:rPr>
-              <w:t>ARRAYLIST</w:t>
-            </w:r>
-            <w:proofErr w:type="spellEnd"/>
-            <w:r>
-              <w:rPr>
-                <w:rFonts w:ascii="Calibri" w:eastAsia="Times New Roman" w:hAnsi="Calibri" w:cs="Calibri"/>
-                <w:b/>
-                <w:bCs/>
-                <w:noProof w:val="0"/>
-                <w:color w:val="000000"/>
-                <w:lang w:val="es-419"/>
-              </w:rPr>
-              <w:t>)</w:t>
+              <w:t>amaño de la muestra (ARRAYLIST)</w:t>
             </w:r>
           </w:p>
         </w:tc>
@@ -803,102 +786,142 @@
                 <w:color w:val="000000"/>
               </w:rPr>
             </w:pPr>
-          </w:p>
-        </w:tc>
-        <w:tc>
-          <w:tcPr>
-            <w:tcW w:w="0" w:type="auto"/>
-            <w:tcBorders>
-              <w:top w:val="nil"/>
-              <w:left w:val="nil"/>
-              <w:bottom w:val="nil"/>
-              <w:right w:val="nil"/>
-            </w:tcBorders>
-            <w:shd w:val="clear" w:color="D9D9D9" w:fill="D9D9D9"/>
-            <w:vAlign w:val="center"/>
-          </w:tcPr>
-          <w:p>
-            <w:pPr>
-              <w:spacing w:after="0" w:line="240" w:lineRule="auto"/>
-              <w:jc w:val="center"/>
-              <w:rPr>
-                <w:rFonts w:ascii="Dax-Regular" w:eastAsia="Times New Roman" w:hAnsi="Dax-Regular" w:cs="Calibri"/>
-                <w:noProof w:val="0"/>
-                <w:color w:val="000000"/>
-              </w:rPr>
-            </w:pPr>
-          </w:p>
-        </w:tc>
-        <w:tc>
-          <w:tcPr>
-            <w:tcW w:w="0" w:type="auto"/>
-            <w:tcBorders>
-              <w:top w:val="nil"/>
-              <w:left w:val="nil"/>
-              <w:bottom w:val="nil"/>
-              <w:right w:val="nil"/>
-            </w:tcBorders>
-            <w:shd w:val="clear" w:color="D9D9D9" w:fill="D9D9D9"/>
-            <w:vAlign w:val="center"/>
-          </w:tcPr>
-          <w:p>
-            <w:pPr>
-              <w:spacing w:after="0" w:line="240" w:lineRule="auto"/>
-              <w:jc w:val="center"/>
-              <w:rPr>
-                <w:rFonts w:ascii="Dax-Regular" w:eastAsia="Times New Roman" w:hAnsi="Dax-Regular" w:cs="Calibri"/>
-                <w:noProof w:val="0"/>
-                <w:color w:val="000000"/>
-              </w:rPr>
-            </w:pPr>
-          </w:p>
-        </w:tc>
-        <w:tc>
-          <w:tcPr>
-            <w:tcW w:w="0" w:type="auto"/>
-            <w:tcBorders>
-              <w:top w:val="nil"/>
-              <w:left w:val="nil"/>
-              <w:bottom w:val="nil"/>
-              <w:right w:val="nil"/>
-            </w:tcBorders>
-            <w:shd w:val="clear" w:color="D9D9D9" w:fill="D9D9D9"/>
-            <w:vAlign w:val="center"/>
-          </w:tcPr>
-          <w:p>
-            <w:pPr>
-              <w:spacing w:after="0" w:line="240" w:lineRule="auto"/>
-              <w:jc w:val="center"/>
-              <w:rPr>
-                <w:rFonts w:ascii="Dax-Regular" w:eastAsia="Times New Roman" w:hAnsi="Dax-Regular" w:cs="Calibri"/>
-                <w:noProof w:val="0"/>
-                <w:color w:val="000000"/>
-              </w:rPr>
-            </w:pPr>
-          </w:p>
-        </w:tc>
-        <w:tc>
-          <w:tcPr>
-            <w:tcW w:w="0" w:type="auto"/>
-            <w:tcBorders>
-              <w:top w:val="nil"/>
-              <w:left w:val="nil"/>
-              <w:bottom w:val="nil"/>
-              <w:right w:val="nil"/>
-            </w:tcBorders>
-            <w:shd w:val="clear" w:color="D9D9D9" w:fill="D9D9D9"/>
-            <w:vAlign w:val="center"/>
-          </w:tcPr>
-          <w:p>
-            <w:pPr>
-              <w:spacing w:after="0" w:line="240" w:lineRule="auto"/>
-              <w:jc w:val="center"/>
-              <w:rPr>
-                <w:rFonts w:ascii="Dax-Regular" w:eastAsia="Times New Roman" w:hAnsi="Dax-Regular" w:cs="Calibri"/>
-                <w:noProof w:val="0"/>
-                <w:color w:val="000000"/>
-              </w:rPr>
-            </w:pPr>
+            <w:r>
+              <w:rPr>
+                <w:rFonts w:ascii="Dax-Regular" w:eastAsia="Times New Roman" w:hAnsi="Dax-Regular" w:cs="Calibri"/>
+                <w:noProof w:val="0"/>
+                <w:color w:val="000000"/>
+              </w:rPr>
+              <w:t>890.625</w:t>
+            </w:r>
+          </w:p>
+        </w:tc>
+        <w:tc>
+          <w:tcPr>
+            <w:tcW w:w="0" w:type="auto"/>
+            <w:tcBorders>
+              <w:top w:val="nil"/>
+              <w:left w:val="nil"/>
+              <w:bottom w:val="nil"/>
+              <w:right w:val="nil"/>
+            </w:tcBorders>
+            <w:shd w:val="clear" w:color="D9D9D9" w:fill="D9D9D9"/>
+            <w:vAlign w:val="center"/>
+          </w:tcPr>
+          <w:p>
+            <w:pPr>
+              <w:spacing w:after="0" w:line="240" w:lineRule="auto"/>
+              <w:jc w:val="center"/>
+              <w:rPr>
+                <w:rFonts w:ascii="Dax-Regular" w:eastAsia="Times New Roman" w:hAnsi="Dax-Regular" w:cs="Calibri"/>
+                <w:noProof w:val="0"/>
+                <w:color w:val="000000"/>
+              </w:rPr>
+            </w:pPr>
+            <w:r>
+              <w:rPr>
+                <w:rFonts w:ascii="Dax-Regular" w:eastAsia="Times New Roman" w:hAnsi="Dax-Regular" w:cs="Calibri"/>
+                <w:noProof w:val="0"/>
+                <w:color w:val="000000"/>
+              </w:rPr>
+              <w:t>812.5</w:t>
+            </w:r>
+          </w:p>
+        </w:tc>
+        <w:tc>
+          <w:tcPr>
+            <w:tcW w:w="0" w:type="auto"/>
+            <w:tcBorders>
+              <w:top w:val="nil"/>
+              <w:left w:val="nil"/>
+              <w:bottom w:val="nil"/>
+              <w:right w:val="nil"/>
+            </w:tcBorders>
+            <w:shd w:val="clear" w:color="D9D9D9" w:fill="D9D9D9"/>
+            <w:vAlign w:val="center"/>
+          </w:tcPr>
+          <w:p>
+            <w:pPr>
+              <w:spacing w:after="0" w:line="240" w:lineRule="auto"/>
+              <w:jc w:val="center"/>
+              <w:rPr>
+                <w:rFonts w:ascii="Dax-Regular" w:eastAsia="Times New Roman" w:hAnsi="Dax-Regular" w:cs="Calibri"/>
+                <w:noProof w:val="0"/>
+                <w:color w:val="000000"/>
+              </w:rPr>
+            </w:pPr>
+            <w:r>
+              <w:rPr>
+                <w:rFonts w:ascii="Dax-Regular" w:eastAsia="Times New Roman" w:hAnsi="Dax-Regular" w:cs="Calibri"/>
+                <w:noProof w:val="0"/>
+                <w:color w:val="000000"/>
+              </w:rPr>
+              <w:t>62.5</w:t>
+            </w:r>
+          </w:p>
+        </w:tc>
+        <w:tc>
+          <w:tcPr>
+            <w:tcW w:w="0" w:type="auto"/>
+            <w:tcBorders>
+              <w:top w:val="nil"/>
+              <w:left w:val="nil"/>
+              <w:bottom w:val="nil"/>
+              <w:right w:val="nil"/>
+            </w:tcBorders>
+            <w:shd w:val="clear" w:color="D9D9D9" w:fill="D9D9D9"/>
+            <w:vAlign w:val="center"/>
+          </w:tcPr>
+          <w:p>
+            <w:pPr>
+              <w:spacing w:after="0" w:line="240" w:lineRule="auto"/>
+              <w:jc w:val="center"/>
+              <w:rPr>
+                <w:rFonts w:ascii="Dax-Regular" w:eastAsia="Times New Roman" w:hAnsi="Dax-Regular" w:cs="Calibri"/>
+                <w:noProof w:val="0"/>
+                <w:color w:val="000000"/>
+              </w:rPr>
+            </w:pPr>
+            <w:r>
+              <w:rPr>
+                <w:rFonts w:ascii="Dax-Regular" w:eastAsia="Times New Roman" w:hAnsi="Dax-Regular" w:cs="Calibri"/>
+                <w:noProof w:val="0"/>
+                <w:color w:val="000000"/>
+              </w:rPr>
+              <w:t>46.875</w:t>
+            </w:r>
+          </w:p>
+        </w:tc>
+        <w:tc>
+          <w:tcPr>
+            <w:tcW w:w="0" w:type="auto"/>
+            <w:tcBorders>
+              <w:top w:val="nil"/>
+              <w:left w:val="nil"/>
+              <w:bottom w:val="nil"/>
+              <w:right w:val="nil"/>
+            </w:tcBorders>
+            <w:shd w:val="clear" w:color="D9D9D9" w:fill="D9D9D9"/>
+            <w:vAlign w:val="center"/>
+          </w:tcPr>
+          <w:p>
+            <w:pPr>
+              <w:spacing w:after="0" w:line="240" w:lineRule="auto"/>
+              <w:jc w:val="center"/>
+              <w:rPr>
+                <w:rFonts w:ascii="Dax-Regular" w:eastAsia="Times New Roman" w:hAnsi="Dax-Regular" w:cs="Calibri"/>
+                <w:noProof w:val="0"/>
+                <w:color w:val="000000"/>
+              </w:rPr>
+            </w:pPr>
+            <w:r>
+              <w:rPr>
+                <w:rFonts w:ascii="Dax-Regular" w:eastAsia="Times New Roman" w:hAnsi="Dax-Regular" w:cs="Calibri"/>
+                <w:noProof w:val="0"/>
+                <w:color w:val="000000"/>
+              </w:rPr>
+              <w:t>62.5</w:t>
+            </w:r>
           </w:p>
         </w:tc>
       </w:tr>
@@ -961,102 +984,142 @@
                 <w:color w:val="000000"/>
               </w:rPr>
             </w:pPr>
-          </w:p>
-        </w:tc>
-        <w:tc>
-          <w:tcPr>
-            <w:tcW w:w="0" w:type="auto"/>
-            <w:tcBorders>
-              <w:top w:val="nil"/>
-              <w:left w:val="nil"/>
-              <w:bottom w:val="nil"/>
-              <w:right w:val="nil"/>
-            </w:tcBorders>
-            <w:shd w:val="clear" w:color="auto" w:fill="auto"/>
-            <w:vAlign w:val="center"/>
-          </w:tcPr>
-          <w:p>
-            <w:pPr>
-              <w:spacing w:after="0" w:line="240" w:lineRule="auto"/>
-              <w:jc w:val="center"/>
-              <w:rPr>
-                <w:rFonts w:ascii="Dax-Regular" w:eastAsia="Times New Roman" w:hAnsi="Dax-Regular" w:cs="Calibri"/>
-                <w:noProof w:val="0"/>
-                <w:color w:val="000000"/>
-              </w:rPr>
-            </w:pPr>
-          </w:p>
-        </w:tc>
-        <w:tc>
-          <w:tcPr>
-            <w:tcW w:w="0" w:type="auto"/>
-            <w:tcBorders>
-              <w:top w:val="nil"/>
-              <w:left w:val="nil"/>
-              <w:bottom w:val="nil"/>
-              <w:right w:val="nil"/>
-            </w:tcBorders>
-            <w:shd w:val="clear" w:color="auto" w:fill="auto"/>
-            <w:vAlign w:val="center"/>
-          </w:tcPr>
-          <w:p>
-            <w:pPr>
-              <w:spacing w:after="0" w:line="240" w:lineRule="auto"/>
-              <w:jc w:val="center"/>
-              <w:rPr>
-                <w:rFonts w:ascii="Dax-Regular" w:eastAsia="Times New Roman" w:hAnsi="Dax-Regular" w:cs="Calibri"/>
-                <w:noProof w:val="0"/>
-                <w:color w:val="000000"/>
-              </w:rPr>
-            </w:pPr>
-          </w:p>
-        </w:tc>
-        <w:tc>
-          <w:tcPr>
-            <w:tcW w:w="0" w:type="auto"/>
-            <w:tcBorders>
-              <w:top w:val="nil"/>
-              <w:left w:val="nil"/>
-              <w:bottom w:val="nil"/>
-              <w:right w:val="nil"/>
-            </w:tcBorders>
-            <w:shd w:val="clear" w:color="auto" w:fill="auto"/>
-            <w:vAlign w:val="center"/>
-          </w:tcPr>
-          <w:p>
-            <w:pPr>
-              <w:spacing w:after="0" w:line="240" w:lineRule="auto"/>
-              <w:jc w:val="center"/>
-              <w:rPr>
-                <w:rFonts w:ascii="Dax-Regular" w:eastAsia="Times New Roman" w:hAnsi="Dax-Regular" w:cs="Calibri"/>
-                <w:noProof w:val="0"/>
-                <w:color w:val="000000"/>
-              </w:rPr>
-            </w:pPr>
-          </w:p>
-        </w:tc>
-        <w:tc>
-          <w:tcPr>
-            <w:tcW w:w="0" w:type="auto"/>
-            <w:tcBorders>
-              <w:top w:val="nil"/>
-              <w:left w:val="nil"/>
-              <w:bottom w:val="nil"/>
-              <w:right w:val="nil"/>
-            </w:tcBorders>
-            <w:shd w:val="clear" w:color="auto" w:fill="auto"/>
-            <w:vAlign w:val="center"/>
-          </w:tcPr>
-          <w:p>
-            <w:pPr>
-              <w:spacing w:after="0" w:line="240" w:lineRule="auto"/>
-              <w:jc w:val="center"/>
-              <w:rPr>
-                <w:rFonts w:ascii="Dax-Regular" w:eastAsia="Times New Roman" w:hAnsi="Dax-Regular" w:cs="Calibri"/>
-                <w:noProof w:val="0"/>
-                <w:color w:val="000000"/>
-              </w:rPr>
-            </w:pPr>
+            <w:r>
+              <w:rPr>
+                <w:rFonts w:ascii="Dax-Regular" w:eastAsia="Times New Roman" w:hAnsi="Dax-Regular" w:cs="Calibri"/>
+                <w:noProof w:val="0"/>
+                <w:color w:val="000000"/>
+              </w:rPr>
+              <w:t>3531.25</w:t>
+            </w:r>
+          </w:p>
+        </w:tc>
+        <w:tc>
+          <w:tcPr>
+            <w:tcW w:w="0" w:type="auto"/>
+            <w:tcBorders>
+              <w:top w:val="nil"/>
+              <w:left w:val="nil"/>
+              <w:bottom w:val="nil"/>
+              <w:right w:val="nil"/>
+            </w:tcBorders>
+            <w:shd w:val="clear" w:color="auto" w:fill="auto"/>
+            <w:vAlign w:val="center"/>
+          </w:tcPr>
+          <w:p>
+            <w:pPr>
+              <w:spacing w:after="0" w:line="240" w:lineRule="auto"/>
+              <w:jc w:val="center"/>
+              <w:rPr>
+                <w:rFonts w:ascii="Dax-Regular" w:eastAsia="Times New Roman" w:hAnsi="Dax-Regular" w:cs="Calibri"/>
+                <w:noProof w:val="0"/>
+                <w:color w:val="000000"/>
+              </w:rPr>
+            </w:pPr>
+            <w:r>
+              <w:rPr>
+                <w:rFonts w:ascii="Dax-Regular" w:eastAsia="Times New Roman" w:hAnsi="Dax-Regular" w:cs="Calibri"/>
+                <w:noProof w:val="0"/>
+                <w:color w:val="000000"/>
+              </w:rPr>
+              <w:t>3921.875</w:t>
+            </w:r>
+          </w:p>
+        </w:tc>
+        <w:tc>
+          <w:tcPr>
+            <w:tcW w:w="0" w:type="auto"/>
+            <w:tcBorders>
+              <w:top w:val="nil"/>
+              <w:left w:val="nil"/>
+              <w:bottom w:val="nil"/>
+              <w:right w:val="nil"/>
+            </w:tcBorders>
+            <w:shd w:val="clear" w:color="auto" w:fill="auto"/>
+            <w:vAlign w:val="center"/>
+          </w:tcPr>
+          <w:p>
+            <w:pPr>
+              <w:spacing w:after="0" w:line="240" w:lineRule="auto"/>
+              <w:jc w:val="center"/>
+              <w:rPr>
+                <w:rFonts w:ascii="Dax-Regular" w:eastAsia="Times New Roman" w:hAnsi="Dax-Regular" w:cs="Calibri"/>
+                <w:noProof w:val="0"/>
+                <w:color w:val="000000"/>
+              </w:rPr>
+            </w:pPr>
+            <w:r>
+              <w:rPr>
+                <w:rFonts w:ascii="Dax-Regular" w:eastAsia="Times New Roman" w:hAnsi="Dax-Regular" w:cs="Calibri"/>
+                <w:noProof w:val="0"/>
+                <w:color w:val="000000"/>
+              </w:rPr>
+              <w:t>171.875</w:t>
+            </w:r>
+          </w:p>
+        </w:tc>
+        <w:tc>
+          <w:tcPr>
+            <w:tcW w:w="0" w:type="auto"/>
+            <w:tcBorders>
+              <w:top w:val="nil"/>
+              <w:left w:val="nil"/>
+              <w:bottom w:val="nil"/>
+              <w:right w:val="nil"/>
+            </w:tcBorders>
+            <w:shd w:val="clear" w:color="auto" w:fill="auto"/>
+            <w:vAlign w:val="center"/>
+          </w:tcPr>
+          <w:p>
+            <w:pPr>
+              <w:spacing w:after="0" w:line="240" w:lineRule="auto"/>
+              <w:jc w:val="center"/>
+              <w:rPr>
+                <w:rFonts w:ascii="Dax-Regular" w:eastAsia="Times New Roman" w:hAnsi="Dax-Regular" w:cs="Calibri"/>
+                <w:noProof w:val="0"/>
+                <w:color w:val="000000"/>
+              </w:rPr>
+            </w:pPr>
+            <w:r>
+              <w:rPr>
+                <w:rFonts w:ascii="Dax-Regular" w:eastAsia="Times New Roman" w:hAnsi="Dax-Regular" w:cs="Calibri"/>
+                <w:noProof w:val="0"/>
+                <w:color w:val="000000"/>
+              </w:rPr>
+              <w:t>93.75</w:t>
+            </w:r>
+          </w:p>
+        </w:tc>
+        <w:tc>
+          <w:tcPr>
+            <w:tcW w:w="0" w:type="auto"/>
+            <w:tcBorders>
+              <w:top w:val="nil"/>
+              <w:left w:val="nil"/>
+              <w:bottom w:val="nil"/>
+              <w:right w:val="nil"/>
+            </w:tcBorders>
+            <w:shd w:val="clear" w:color="auto" w:fill="auto"/>
+            <w:vAlign w:val="center"/>
+          </w:tcPr>
+          <w:p>
+            <w:pPr>
+              <w:spacing w:after="0" w:line="240" w:lineRule="auto"/>
+              <w:jc w:val="center"/>
+              <w:rPr>
+                <w:rFonts w:ascii="Dax-Regular" w:eastAsia="Times New Roman" w:hAnsi="Dax-Regular" w:cs="Calibri"/>
+                <w:noProof w:val="0"/>
+                <w:color w:val="000000"/>
+              </w:rPr>
+            </w:pPr>
+            <w:r>
+              <w:rPr>
+                <w:rFonts w:ascii="Dax-Regular" w:eastAsia="Times New Roman" w:hAnsi="Dax-Regular" w:cs="Calibri"/>
+                <w:noProof w:val="0"/>
+                <w:color w:val="000000"/>
+              </w:rPr>
+              <w:t>93.75</w:t>
+            </w:r>
           </w:p>
         </w:tc>
       </w:tr>
@@ -1119,102 +1182,142 @@
                 <w:color w:val="000000"/>
               </w:rPr>
             </w:pPr>
-          </w:p>
-        </w:tc>
-        <w:tc>
-          <w:tcPr>
-            <w:tcW w:w="0" w:type="auto"/>
-            <w:tcBorders>
-              <w:top w:val="nil"/>
-              <w:left w:val="nil"/>
-              <w:bottom w:val="nil"/>
-              <w:right w:val="nil"/>
-            </w:tcBorders>
-            <w:shd w:val="clear" w:color="D9D9D9" w:fill="D9D9D9"/>
-            <w:vAlign w:val="center"/>
-          </w:tcPr>
-          <w:p>
-            <w:pPr>
-              <w:spacing w:after="0" w:line="240" w:lineRule="auto"/>
-              <w:jc w:val="center"/>
-              <w:rPr>
-                <w:rFonts w:ascii="Dax-Regular" w:eastAsia="Times New Roman" w:hAnsi="Dax-Regular" w:cs="Calibri"/>
-                <w:noProof w:val="0"/>
-                <w:color w:val="000000"/>
-              </w:rPr>
-            </w:pPr>
-          </w:p>
-        </w:tc>
-        <w:tc>
-          <w:tcPr>
-            <w:tcW w:w="0" w:type="auto"/>
-            <w:tcBorders>
-              <w:top w:val="nil"/>
-              <w:left w:val="nil"/>
-              <w:bottom w:val="nil"/>
-              <w:right w:val="nil"/>
-            </w:tcBorders>
-            <w:shd w:val="clear" w:color="D9D9D9" w:fill="D9D9D9"/>
-            <w:vAlign w:val="center"/>
-          </w:tcPr>
-          <w:p>
-            <w:pPr>
-              <w:spacing w:after="0" w:line="240" w:lineRule="auto"/>
-              <w:jc w:val="center"/>
-              <w:rPr>
-                <w:rFonts w:ascii="Dax-Regular" w:eastAsia="Times New Roman" w:hAnsi="Dax-Regular" w:cs="Calibri"/>
-                <w:noProof w:val="0"/>
-                <w:color w:val="000000"/>
-              </w:rPr>
-            </w:pPr>
-          </w:p>
-        </w:tc>
-        <w:tc>
-          <w:tcPr>
-            <w:tcW w:w="0" w:type="auto"/>
-            <w:tcBorders>
-              <w:top w:val="nil"/>
-              <w:left w:val="nil"/>
-              <w:bottom w:val="nil"/>
-              <w:right w:val="nil"/>
-            </w:tcBorders>
-            <w:shd w:val="clear" w:color="D9D9D9" w:fill="D9D9D9"/>
-            <w:vAlign w:val="center"/>
-          </w:tcPr>
-          <w:p>
-            <w:pPr>
-              <w:spacing w:after="0" w:line="240" w:lineRule="auto"/>
-              <w:jc w:val="center"/>
-              <w:rPr>
-                <w:rFonts w:ascii="Dax-Regular" w:eastAsia="Times New Roman" w:hAnsi="Dax-Regular" w:cs="Calibri"/>
-                <w:noProof w:val="0"/>
-                <w:color w:val="000000"/>
-              </w:rPr>
-            </w:pPr>
-          </w:p>
-        </w:tc>
-        <w:tc>
-          <w:tcPr>
-            <w:tcW w:w="0" w:type="auto"/>
-            <w:tcBorders>
-              <w:top w:val="nil"/>
-              <w:left w:val="nil"/>
-              <w:bottom w:val="nil"/>
-              <w:right w:val="nil"/>
-            </w:tcBorders>
-            <w:shd w:val="clear" w:color="D9D9D9" w:fill="D9D9D9"/>
-            <w:vAlign w:val="center"/>
-          </w:tcPr>
-          <w:p>
-            <w:pPr>
-              <w:spacing w:after="0" w:line="240" w:lineRule="auto"/>
-              <w:jc w:val="center"/>
-              <w:rPr>
-                <w:rFonts w:ascii="Dax-Regular" w:eastAsia="Times New Roman" w:hAnsi="Dax-Regular" w:cs="Calibri"/>
-                <w:noProof w:val="0"/>
-                <w:color w:val="000000"/>
-              </w:rPr>
-            </w:pPr>
+            <w:r>
+              <w:rPr>
+                <w:rFonts w:ascii="Dax-Regular" w:eastAsia="Times New Roman" w:hAnsi="Dax-Regular" w:cs="Calibri"/>
+                <w:noProof w:val="0"/>
+                <w:color w:val="000000"/>
+              </w:rPr>
+              <w:t>16859.375</w:t>
+            </w:r>
+          </w:p>
+        </w:tc>
+        <w:tc>
+          <w:tcPr>
+            <w:tcW w:w="0" w:type="auto"/>
+            <w:tcBorders>
+              <w:top w:val="nil"/>
+              <w:left w:val="nil"/>
+              <w:bottom w:val="nil"/>
+              <w:right w:val="nil"/>
+            </w:tcBorders>
+            <w:shd w:val="clear" w:color="D9D9D9" w:fill="D9D9D9"/>
+            <w:vAlign w:val="center"/>
+          </w:tcPr>
+          <w:p>
+            <w:pPr>
+              <w:spacing w:after="0" w:line="240" w:lineRule="auto"/>
+              <w:jc w:val="center"/>
+              <w:rPr>
+                <w:rFonts w:ascii="Dax-Regular" w:eastAsia="Times New Roman" w:hAnsi="Dax-Regular" w:cs="Calibri"/>
+                <w:noProof w:val="0"/>
+                <w:color w:val="000000"/>
+              </w:rPr>
+            </w:pPr>
+            <w:r>
+              <w:rPr>
+                <w:rFonts w:ascii="Dax-Regular" w:eastAsia="Times New Roman" w:hAnsi="Dax-Regular" w:cs="Calibri"/>
+                <w:noProof w:val="0"/>
+                <w:color w:val="000000"/>
+              </w:rPr>
+              <w:t>15781.25</w:t>
+            </w:r>
+          </w:p>
+        </w:tc>
+        <w:tc>
+          <w:tcPr>
+            <w:tcW w:w="0" w:type="auto"/>
+            <w:tcBorders>
+              <w:top w:val="nil"/>
+              <w:left w:val="nil"/>
+              <w:bottom w:val="nil"/>
+              <w:right w:val="nil"/>
+            </w:tcBorders>
+            <w:shd w:val="clear" w:color="D9D9D9" w:fill="D9D9D9"/>
+            <w:vAlign w:val="center"/>
+          </w:tcPr>
+          <w:p>
+            <w:pPr>
+              <w:spacing w:after="0" w:line="240" w:lineRule="auto"/>
+              <w:jc w:val="center"/>
+              <w:rPr>
+                <w:rFonts w:ascii="Dax-Regular" w:eastAsia="Times New Roman" w:hAnsi="Dax-Regular" w:cs="Calibri"/>
+                <w:noProof w:val="0"/>
+                <w:color w:val="000000"/>
+              </w:rPr>
+            </w:pPr>
+            <w:r>
+              <w:rPr>
+                <w:rFonts w:ascii="Dax-Regular" w:eastAsia="Times New Roman" w:hAnsi="Dax-Regular" w:cs="Calibri"/>
+                <w:noProof w:val="0"/>
+                <w:color w:val="000000"/>
+              </w:rPr>
+              <w:t>328.125</w:t>
+            </w:r>
+          </w:p>
+        </w:tc>
+        <w:tc>
+          <w:tcPr>
+            <w:tcW w:w="0" w:type="auto"/>
+            <w:tcBorders>
+              <w:top w:val="nil"/>
+              <w:left w:val="nil"/>
+              <w:bottom w:val="nil"/>
+              <w:right w:val="nil"/>
+            </w:tcBorders>
+            <w:shd w:val="clear" w:color="D9D9D9" w:fill="D9D9D9"/>
+            <w:vAlign w:val="center"/>
+          </w:tcPr>
+          <w:p>
+            <w:pPr>
+              <w:spacing w:after="0" w:line="240" w:lineRule="auto"/>
+              <w:jc w:val="center"/>
+              <w:rPr>
+                <w:rFonts w:ascii="Dax-Regular" w:eastAsia="Times New Roman" w:hAnsi="Dax-Regular" w:cs="Calibri"/>
+                <w:noProof w:val="0"/>
+                <w:color w:val="000000"/>
+              </w:rPr>
+            </w:pPr>
+            <w:r>
+              <w:rPr>
+                <w:rFonts w:ascii="Dax-Regular" w:eastAsia="Times New Roman" w:hAnsi="Dax-Regular" w:cs="Calibri"/>
+                <w:noProof w:val="0"/>
+                <w:color w:val="000000"/>
+              </w:rPr>
+              <w:t>234.375</w:t>
+            </w:r>
+          </w:p>
+        </w:tc>
+        <w:tc>
+          <w:tcPr>
+            <w:tcW w:w="0" w:type="auto"/>
+            <w:tcBorders>
+              <w:top w:val="nil"/>
+              <w:left w:val="nil"/>
+              <w:bottom w:val="nil"/>
+              <w:right w:val="nil"/>
+            </w:tcBorders>
+            <w:shd w:val="clear" w:color="D9D9D9" w:fill="D9D9D9"/>
+            <w:vAlign w:val="center"/>
+          </w:tcPr>
+          <w:p>
+            <w:pPr>
+              <w:spacing w:after="0" w:line="240" w:lineRule="auto"/>
+              <w:jc w:val="center"/>
+              <w:rPr>
+                <w:rFonts w:ascii="Dax-Regular" w:eastAsia="Times New Roman" w:hAnsi="Dax-Regular" w:cs="Calibri"/>
+                <w:noProof w:val="0"/>
+                <w:color w:val="000000"/>
+              </w:rPr>
+            </w:pPr>
+            <w:r>
+              <w:rPr>
+                <w:rFonts w:ascii="Dax-Regular" w:eastAsia="Times New Roman" w:hAnsi="Dax-Regular" w:cs="Calibri"/>
+                <w:noProof w:val="0"/>
+                <w:color w:val="000000"/>
+              </w:rPr>
+              <w:t>234.375</w:t>
+            </w:r>
           </w:p>
         </w:tc>
       </w:tr>
@@ -1277,102 +1380,142 @@
                 <w:color w:val="000000"/>
               </w:rPr>
             </w:pPr>
-          </w:p>
-        </w:tc>
-        <w:tc>
-          <w:tcPr>
-            <w:tcW w:w="0" w:type="auto"/>
-            <w:tcBorders>
-              <w:top w:val="nil"/>
-              <w:left w:val="nil"/>
-              <w:bottom w:val="nil"/>
-              <w:right w:val="nil"/>
-            </w:tcBorders>
-            <w:shd w:val="clear" w:color="auto" w:fill="auto"/>
-            <w:vAlign w:val="center"/>
-          </w:tcPr>
-          <w:p>
-            <w:pPr>
-              <w:spacing w:after="0" w:line="240" w:lineRule="auto"/>
-              <w:jc w:val="center"/>
-              <w:rPr>
-                <w:rFonts w:ascii="Dax-Regular" w:eastAsia="Times New Roman" w:hAnsi="Dax-Regular" w:cs="Calibri"/>
-                <w:noProof w:val="0"/>
-                <w:color w:val="000000"/>
-              </w:rPr>
-            </w:pPr>
-          </w:p>
-        </w:tc>
-        <w:tc>
-          <w:tcPr>
-            <w:tcW w:w="0" w:type="auto"/>
-            <w:tcBorders>
-              <w:top w:val="nil"/>
-              <w:left w:val="nil"/>
-              <w:bottom w:val="nil"/>
-              <w:right w:val="nil"/>
-            </w:tcBorders>
-            <w:shd w:val="clear" w:color="auto" w:fill="auto"/>
-            <w:vAlign w:val="center"/>
-          </w:tcPr>
-          <w:p>
-            <w:pPr>
-              <w:spacing w:after="0" w:line="240" w:lineRule="auto"/>
-              <w:jc w:val="center"/>
-              <w:rPr>
-                <w:rFonts w:ascii="Dax-Regular" w:eastAsia="Times New Roman" w:hAnsi="Dax-Regular" w:cs="Calibri"/>
-                <w:noProof w:val="0"/>
-                <w:color w:val="000000"/>
-              </w:rPr>
-            </w:pPr>
-          </w:p>
-        </w:tc>
-        <w:tc>
-          <w:tcPr>
-            <w:tcW w:w="0" w:type="auto"/>
-            <w:tcBorders>
-              <w:top w:val="nil"/>
-              <w:left w:val="nil"/>
-              <w:bottom w:val="nil"/>
-              <w:right w:val="nil"/>
-            </w:tcBorders>
-            <w:shd w:val="clear" w:color="auto" w:fill="auto"/>
-            <w:vAlign w:val="center"/>
-          </w:tcPr>
-          <w:p>
-            <w:pPr>
-              <w:spacing w:after="0" w:line="240" w:lineRule="auto"/>
-              <w:jc w:val="center"/>
-              <w:rPr>
-                <w:rFonts w:ascii="Dax-Regular" w:eastAsia="Times New Roman" w:hAnsi="Dax-Regular" w:cs="Calibri"/>
-                <w:noProof w:val="0"/>
-                <w:color w:val="000000"/>
-              </w:rPr>
-            </w:pPr>
-          </w:p>
-        </w:tc>
-        <w:tc>
-          <w:tcPr>
-            <w:tcW w:w="0" w:type="auto"/>
-            <w:tcBorders>
-              <w:top w:val="nil"/>
-              <w:left w:val="nil"/>
-              <w:bottom w:val="nil"/>
-              <w:right w:val="nil"/>
-            </w:tcBorders>
-            <w:shd w:val="clear" w:color="auto" w:fill="auto"/>
-            <w:vAlign w:val="center"/>
-          </w:tcPr>
-          <w:p>
-            <w:pPr>
-              <w:spacing w:after="0" w:line="240" w:lineRule="auto"/>
-              <w:jc w:val="center"/>
-              <w:rPr>
-                <w:rFonts w:ascii="Dax-Regular" w:eastAsia="Times New Roman" w:hAnsi="Dax-Regular" w:cs="Calibri"/>
-                <w:noProof w:val="0"/>
-                <w:color w:val="000000"/>
-              </w:rPr>
-            </w:pPr>
+            <w:r>
+              <w:rPr>
+                <w:rFonts w:ascii="Dax-Regular" w:eastAsia="Times New Roman" w:hAnsi="Dax-Regular" w:cs="Calibri"/>
+                <w:noProof w:val="0"/>
+                <w:color w:val="000000"/>
+              </w:rPr>
+              <w:t>70000.0</w:t>
+            </w:r>
+          </w:p>
+        </w:tc>
+        <w:tc>
+          <w:tcPr>
+            <w:tcW w:w="0" w:type="auto"/>
+            <w:tcBorders>
+              <w:top w:val="nil"/>
+              <w:left w:val="nil"/>
+              <w:bottom w:val="nil"/>
+              <w:right w:val="nil"/>
+            </w:tcBorders>
+            <w:shd w:val="clear" w:color="auto" w:fill="auto"/>
+            <w:vAlign w:val="center"/>
+          </w:tcPr>
+          <w:p>
+            <w:pPr>
+              <w:spacing w:after="0" w:line="240" w:lineRule="auto"/>
+              <w:jc w:val="center"/>
+              <w:rPr>
+                <w:rFonts w:ascii="Dax-Regular" w:eastAsia="Times New Roman" w:hAnsi="Dax-Regular" w:cs="Calibri"/>
+                <w:noProof w:val="0"/>
+                <w:color w:val="000000"/>
+              </w:rPr>
+            </w:pPr>
+            <w:r>
+              <w:rPr>
+                <w:rFonts w:ascii="Dax-Regular" w:eastAsia="Times New Roman" w:hAnsi="Dax-Regular" w:cs="Calibri"/>
+                <w:noProof w:val="0"/>
+                <w:color w:val="000000"/>
+              </w:rPr>
+              <w:t>67156.25</w:t>
+            </w:r>
+          </w:p>
+        </w:tc>
+        <w:tc>
+          <w:tcPr>
+            <w:tcW w:w="0" w:type="auto"/>
+            <w:tcBorders>
+              <w:top w:val="nil"/>
+              <w:left w:val="nil"/>
+              <w:bottom w:val="nil"/>
+              <w:right w:val="nil"/>
+            </w:tcBorders>
+            <w:shd w:val="clear" w:color="auto" w:fill="auto"/>
+            <w:vAlign w:val="center"/>
+          </w:tcPr>
+          <w:p>
+            <w:pPr>
+              <w:spacing w:after="0" w:line="240" w:lineRule="auto"/>
+              <w:jc w:val="center"/>
+              <w:rPr>
+                <w:rFonts w:ascii="Dax-Regular" w:eastAsia="Times New Roman" w:hAnsi="Dax-Regular" w:cs="Calibri"/>
+                <w:noProof w:val="0"/>
+                <w:color w:val="000000"/>
+              </w:rPr>
+            </w:pPr>
+            <w:r>
+              <w:rPr>
+                <w:rFonts w:ascii="Dax-Regular" w:eastAsia="Times New Roman" w:hAnsi="Dax-Regular" w:cs="Calibri"/>
+                <w:noProof w:val="0"/>
+                <w:color w:val="000000"/>
+              </w:rPr>
+              <w:t>750.0</w:t>
+            </w:r>
+          </w:p>
+        </w:tc>
+        <w:tc>
+          <w:tcPr>
+            <w:tcW w:w="0" w:type="auto"/>
+            <w:tcBorders>
+              <w:top w:val="nil"/>
+              <w:left w:val="nil"/>
+              <w:bottom w:val="nil"/>
+              <w:right w:val="nil"/>
+            </w:tcBorders>
+            <w:shd w:val="clear" w:color="auto" w:fill="auto"/>
+            <w:vAlign w:val="center"/>
+          </w:tcPr>
+          <w:p>
+            <w:pPr>
+              <w:spacing w:after="0" w:line="240" w:lineRule="auto"/>
+              <w:jc w:val="center"/>
+              <w:rPr>
+                <w:rFonts w:ascii="Dax-Regular" w:eastAsia="Times New Roman" w:hAnsi="Dax-Regular" w:cs="Calibri"/>
+                <w:noProof w:val="0"/>
+                <w:color w:val="000000"/>
+              </w:rPr>
+            </w:pPr>
+            <w:r>
+              <w:rPr>
+                <w:rFonts w:ascii="Dax-Regular" w:eastAsia="Times New Roman" w:hAnsi="Dax-Regular" w:cs="Calibri"/>
+                <w:noProof w:val="0"/>
+                <w:color w:val="000000"/>
+              </w:rPr>
+              <w:t>359.375</w:t>
+            </w:r>
+          </w:p>
+        </w:tc>
+        <w:tc>
+          <w:tcPr>
+            <w:tcW w:w="0" w:type="auto"/>
+            <w:tcBorders>
+              <w:top w:val="nil"/>
+              <w:left w:val="nil"/>
+              <w:bottom w:val="nil"/>
+              <w:right w:val="nil"/>
+            </w:tcBorders>
+            <w:shd w:val="clear" w:color="auto" w:fill="auto"/>
+            <w:vAlign w:val="center"/>
+          </w:tcPr>
+          <w:p>
+            <w:pPr>
+              <w:spacing w:after="0" w:line="240" w:lineRule="auto"/>
+              <w:jc w:val="center"/>
+              <w:rPr>
+                <w:rFonts w:ascii="Dax-Regular" w:eastAsia="Times New Roman" w:hAnsi="Dax-Regular" w:cs="Calibri"/>
+                <w:noProof w:val="0"/>
+                <w:color w:val="000000"/>
+              </w:rPr>
+            </w:pPr>
+            <w:r>
+              <w:rPr>
+                <w:rFonts w:ascii="Dax-Regular" w:eastAsia="Times New Roman" w:hAnsi="Dax-Regular" w:cs="Calibri"/>
+                <w:noProof w:val="0"/>
+                <w:color w:val="000000"/>
+              </w:rPr>
+              <w:t>484.375</w:t>
+            </w:r>
           </w:p>
         </w:tc>
       </w:tr>
@@ -1435,102 +1578,142 @@
                 <w:color w:val="000000"/>
               </w:rPr>
             </w:pPr>
-          </w:p>
-        </w:tc>
-        <w:tc>
-          <w:tcPr>
-            <w:tcW w:w="0" w:type="auto"/>
-            <w:tcBorders>
-              <w:top w:val="nil"/>
-              <w:left w:val="nil"/>
-              <w:bottom w:val="nil"/>
-              <w:right w:val="nil"/>
-            </w:tcBorders>
-            <w:shd w:val="clear" w:color="D9D9D9" w:fill="D9D9D9"/>
-            <w:vAlign w:val="center"/>
-          </w:tcPr>
-          <w:p>
-            <w:pPr>
-              <w:spacing w:after="0" w:line="240" w:lineRule="auto"/>
-              <w:jc w:val="center"/>
-              <w:rPr>
-                <w:rFonts w:ascii="Dax-Regular" w:eastAsia="Times New Roman" w:hAnsi="Dax-Regular" w:cs="Calibri"/>
-                <w:noProof w:val="0"/>
-                <w:color w:val="000000"/>
-              </w:rPr>
-            </w:pPr>
-          </w:p>
-        </w:tc>
-        <w:tc>
-          <w:tcPr>
-            <w:tcW w:w="0" w:type="auto"/>
-            <w:tcBorders>
-              <w:top w:val="nil"/>
-              <w:left w:val="nil"/>
-              <w:bottom w:val="nil"/>
-              <w:right w:val="nil"/>
-            </w:tcBorders>
-            <w:shd w:val="clear" w:color="D9D9D9" w:fill="D9D9D9"/>
-            <w:vAlign w:val="center"/>
-          </w:tcPr>
-          <w:p>
-            <w:pPr>
-              <w:spacing w:after="0" w:line="240" w:lineRule="auto"/>
-              <w:jc w:val="center"/>
-              <w:rPr>
-                <w:rFonts w:ascii="Dax-Regular" w:eastAsia="Times New Roman" w:hAnsi="Dax-Regular" w:cs="Calibri"/>
-                <w:noProof w:val="0"/>
-                <w:color w:val="000000"/>
-              </w:rPr>
-            </w:pPr>
-          </w:p>
-        </w:tc>
-        <w:tc>
-          <w:tcPr>
-            <w:tcW w:w="0" w:type="auto"/>
-            <w:tcBorders>
-              <w:top w:val="nil"/>
-              <w:left w:val="nil"/>
-              <w:bottom w:val="nil"/>
-              <w:right w:val="nil"/>
-            </w:tcBorders>
-            <w:shd w:val="clear" w:color="D9D9D9" w:fill="D9D9D9"/>
-            <w:vAlign w:val="center"/>
-          </w:tcPr>
-          <w:p>
-            <w:pPr>
-              <w:spacing w:after="0" w:line="240" w:lineRule="auto"/>
-              <w:jc w:val="center"/>
-              <w:rPr>
-                <w:rFonts w:ascii="Dax-Regular" w:eastAsia="Times New Roman" w:hAnsi="Dax-Regular" w:cs="Calibri"/>
-                <w:noProof w:val="0"/>
-                <w:color w:val="000000"/>
-              </w:rPr>
-            </w:pPr>
-          </w:p>
-        </w:tc>
-        <w:tc>
-          <w:tcPr>
-            <w:tcW w:w="0" w:type="auto"/>
-            <w:tcBorders>
-              <w:top w:val="nil"/>
-              <w:left w:val="nil"/>
-              <w:bottom w:val="nil"/>
-              <w:right w:val="nil"/>
-            </w:tcBorders>
-            <w:shd w:val="clear" w:color="D9D9D9" w:fill="D9D9D9"/>
-            <w:vAlign w:val="center"/>
-          </w:tcPr>
-          <w:p>
-            <w:pPr>
-              <w:spacing w:after="0" w:line="240" w:lineRule="auto"/>
-              <w:jc w:val="center"/>
-              <w:rPr>
-                <w:rFonts w:ascii="Dax-Regular" w:eastAsia="Times New Roman" w:hAnsi="Dax-Regular" w:cs="Calibri"/>
-                <w:noProof w:val="0"/>
-                <w:color w:val="000000"/>
-              </w:rPr>
-            </w:pPr>
+            <w:r>
+              <w:rPr>
+                <w:rFonts w:ascii="Dax-Regular" w:eastAsia="Times New Roman" w:hAnsi="Dax-Regular" w:cs="Calibri"/>
+                <w:noProof w:val="0"/>
+                <w:color w:val="000000"/>
+              </w:rPr>
+              <w:t>296640.625</w:t>
+            </w:r>
+          </w:p>
+        </w:tc>
+        <w:tc>
+          <w:tcPr>
+            <w:tcW w:w="0" w:type="auto"/>
+            <w:tcBorders>
+              <w:top w:val="nil"/>
+              <w:left w:val="nil"/>
+              <w:bottom w:val="nil"/>
+              <w:right w:val="nil"/>
+            </w:tcBorders>
+            <w:shd w:val="clear" w:color="D9D9D9" w:fill="D9D9D9"/>
+            <w:vAlign w:val="center"/>
+          </w:tcPr>
+          <w:p>
+            <w:pPr>
+              <w:spacing w:after="0" w:line="240" w:lineRule="auto"/>
+              <w:jc w:val="center"/>
+              <w:rPr>
+                <w:rFonts w:ascii="Dax-Regular" w:eastAsia="Times New Roman" w:hAnsi="Dax-Regular" w:cs="Calibri"/>
+                <w:noProof w:val="0"/>
+                <w:color w:val="000000"/>
+              </w:rPr>
+            </w:pPr>
+            <w:r>
+              <w:rPr>
+                <w:rFonts w:ascii="Dax-Regular" w:eastAsia="Times New Roman" w:hAnsi="Dax-Regular" w:cs="Calibri"/>
+                <w:noProof w:val="0"/>
+                <w:color w:val="000000"/>
+              </w:rPr>
+              <w:t>285031.25</w:t>
+            </w:r>
+          </w:p>
+        </w:tc>
+        <w:tc>
+          <w:tcPr>
+            <w:tcW w:w="0" w:type="auto"/>
+            <w:tcBorders>
+              <w:top w:val="nil"/>
+              <w:left w:val="nil"/>
+              <w:bottom w:val="nil"/>
+              <w:right w:val="nil"/>
+            </w:tcBorders>
+            <w:shd w:val="clear" w:color="D9D9D9" w:fill="D9D9D9"/>
+            <w:vAlign w:val="center"/>
+          </w:tcPr>
+          <w:p>
+            <w:pPr>
+              <w:spacing w:after="0" w:line="240" w:lineRule="auto"/>
+              <w:jc w:val="center"/>
+              <w:rPr>
+                <w:rFonts w:ascii="Dax-Regular" w:eastAsia="Times New Roman" w:hAnsi="Dax-Regular" w:cs="Calibri"/>
+                <w:noProof w:val="0"/>
+                <w:color w:val="000000"/>
+              </w:rPr>
+            </w:pPr>
+            <w:r>
+              <w:rPr>
+                <w:rFonts w:ascii="Dax-Regular" w:eastAsia="Times New Roman" w:hAnsi="Dax-Regular" w:cs="Calibri"/>
+                <w:noProof w:val="0"/>
+                <w:color w:val="000000"/>
+              </w:rPr>
+              <w:t>1437.5</w:t>
+            </w:r>
+          </w:p>
+        </w:tc>
+        <w:tc>
+          <w:tcPr>
+            <w:tcW w:w="0" w:type="auto"/>
+            <w:tcBorders>
+              <w:top w:val="nil"/>
+              <w:left w:val="nil"/>
+              <w:bottom w:val="nil"/>
+              <w:right w:val="nil"/>
+            </w:tcBorders>
+            <w:shd w:val="clear" w:color="D9D9D9" w:fill="D9D9D9"/>
+            <w:vAlign w:val="center"/>
+          </w:tcPr>
+          <w:p>
+            <w:pPr>
+              <w:spacing w:after="0" w:line="240" w:lineRule="auto"/>
+              <w:jc w:val="center"/>
+              <w:rPr>
+                <w:rFonts w:ascii="Dax-Regular" w:eastAsia="Times New Roman" w:hAnsi="Dax-Regular" w:cs="Calibri"/>
+                <w:noProof w:val="0"/>
+                <w:color w:val="000000"/>
+              </w:rPr>
+            </w:pPr>
+            <w:r>
+              <w:rPr>
+                <w:rFonts w:ascii="Dax-Regular" w:eastAsia="Times New Roman" w:hAnsi="Dax-Regular" w:cs="Calibri"/>
+                <w:noProof w:val="0"/>
+                <w:color w:val="000000"/>
+              </w:rPr>
+              <w:t>750.0</w:t>
+            </w:r>
+          </w:p>
+        </w:tc>
+        <w:tc>
+          <w:tcPr>
+            <w:tcW w:w="0" w:type="auto"/>
+            <w:tcBorders>
+              <w:top w:val="nil"/>
+              <w:left w:val="nil"/>
+              <w:bottom w:val="nil"/>
+              <w:right w:val="nil"/>
+            </w:tcBorders>
+            <w:shd w:val="clear" w:color="D9D9D9" w:fill="D9D9D9"/>
+            <w:vAlign w:val="center"/>
+          </w:tcPr>
+          <w:p>
+            <w:pPr>
+              <w:spacing w:after="0" w:line="240" w:lineRule="auto"/>
+              <w:jc w:val="center"/>
+              <w:rPr>
+                <w:rFonts w:ascii="Dax-Regular" w:eastAsia="Times New Roman" w:hAnsi="Dax-Regular" w:cs="Calibri"/>
+                <w:noProof w:val="0"/>
+                <w:color w:val="000000"/>
+              </w:rPr>
+            </w:pPr>
+            <w:r>
+              <w:rPr>
+                <w:rFonts w:ascii="Dax-Regular" w:eastAsia="Times New Roman" w:hAnsi="Dax-Regular" w:cs="Calibri"/>
+                <w:noProof w:val="0"/>
+                <w:color w:val="000000"/>
+              </w:rPr>
+              <w:t>812.5</w:t>
+            </w:r>
           </w:p>
         </w:tc>
       </w:tr>
@@ -1593,102 +1776,142 @@
                 <w:color w:val="000000"/>
               </w:rPr>
             </w:pPr>
-          </w:p>
-        </w:tc>
-        <w:tc>
-          <w:tcPr>
-            <w:tcW w:w="0" w:type="auto"/>
-            <w:tcBorders>
-              <w:top w:val="nil"/>
-              <w:left w:val="nil"/>
-              <w:bottom w:val="nil"/>
-              <w:right w:val="nil"/>
-            </w:tcBorders>
-            <w:shd w:val="clear" w:color="auto" w:fill="auto"/>
-            <w:vAlign w:val="center"/>
-          </w:tcPr>
-          <w:p>
-            <w:pPr>
-              <w:spacing w:after="0" w:line="240" w:lineRule="auto"/>
-              <w:jc w:val="center"/>
-              <w:rPr>
-                <w:rFonts w:ascii="Dax-Regular" w:eastAsia="Times New Roman" w:hAnsi="Dax-Regular" w:cs="Calibri"/>
-                <w:noProof w:val="0"/>
-                <w:color w:val="000000"/>
-              </w:rPr>
-            </w:pPr>
-          </w:p>
-        </w:tc>
-        <w:tc>
-          <w:tcPr>
-            <w:tcW w:w="0" w:type="auto"/>
-            <w:tcBorders>
-              <w:top w:val="nil"/>
-              <w:left w:val="nil"/>
-              <w:bottom w:val="nil"/>
-              <w:right w:val="nil"/>
-            </w:tcBorders>
-            <w:shd w:val="clear" w:color="auto" w:fill="auto"/>
-            <w:vAlign w:val="center"/>
-          </w:tcPr>
-          <w:p>
-            <w:pPr>
-              <w:spacing w:after="0" w:line="240" w:lineRule="auto"/>
-              <w:jc w:val="center"/>
-              <w:rPr>
-                <w:rFonts w:ascii="Dax-Regular" w:eastAsia="Times New Roman" w:hAnsi="Dax-Regular" w:cs="Calibri"/>
-                <w:noProof w:val="0"/>
-                <w:color w:val="000000"/>
-              </w:rPr>
-            </w:pPr>
-          </w:p>
-        </w:tc>
-        <w:tc>
-          <w:tcPr>
-            <w:tcW w:w="0" w:type="auto"/>
-            <w:tcBorders>
-              <w:top w:val="nil"/>
-              <w:left w:val="nil"/>
-              <w:bottom w:val="nil"/>
-              <w:right w:val="nil"/>
-            </w:tcBorders>
-            <w:shd w:val="clear" w:color="auto" w:fill="auto"/>
-            <w:vAlign w:val="center"/>
-          </w:tcPr>
-          <w:p>
-            <w:pPr>
-              <w:spacing w:after="0" w:line="240" w:lineRule="auto"/>
-              <w:jc w:val="center"/>
-              <w:rPr>
-                <w:rFonts w:ascii="Dax-Regular" w:eastAsia="Times New Roman" w:hAnsi="Dax-Regular" w:cs="Calibri"/>
-                <w:noProof w:val="0"/>
-                <w:color w:val="000000"/>
-              </w:rPr>
-            </w:pPr>
-          </w:p>
-        </w:tc>
-        <w:tc>
-          <w:tcPr>
-            <w:tcW w:w="0" w:type="auto"/>
-            <w:tcBorders>
-              <w:top w:val="nil"/>
-              <w:left w:val="nil"/>
-              <w:bottom w:val="nil"/>
-              <w:right w:val="nil"/>
-            </w:tcBorders>
-            <w:shd w:val="clear" w:color="auto" w:fill="auto"/>
-            <w:vAlign w:val="center"/>
-          </w:tcPr>
-          <w:p>
-            <w:pPr>
-              <w:spacing w:after="0" w:line="240" w:lineRule="auto"/>
-              <w:jc w:val="center"/>
-              <w:rPr>
-                <w:rFonts w:ascii="Dax-Regular" w:eastAsia="Times New Roman" w:hAnsi="Dax-Regular" w:cs="Calibri"/>
-                <w:noProof w:val="0"/>
-                <w:color w:val="000000"/>
-              </w:rPr>
-            </w:pPr>
+            <w:r>
+              <w:rPr>
+                <w:rFonts w:ascii="Dax-Regular" w:eastAsia="Times New Roman" w:hAnsi="Dax-Regular" w:cs="Calibri"/>
+                <w:noProof w:val="0"/>
+                <w:color w:val="000000"/>
+              </w:rPr>
+              <w:t>15+ min</w:t>
+            </w:r>
+          </w:p>
+        </w:tc>
+        <w:tc>
+          <w:tcPr>
+            <w:tcW w:w="0" w:type="auto"/>
+            <w:tcBorders>
+              <w:top w:val="nil"/>
+              <w:left w:val="nil"/>
+              <w:bottom w:val="nil"/>
+              <w:right w:val="nil"/>
+            </w:tcBorders>
+            <w:shd w:val="clear" w:color="auto" w:fill="auto"/>
+            <w:vAlign w:val="center"/>
+          </w:tcPr>
+          <w:p>
+            <w:pPr>
+              <w:spacing w:after="0" w:line="240" w:lineRule="auto"/>
+              <w:jc w:val="center"/>
+              <w:rPr>
+                <w:rFonts w:ascii="Dax-Regular" w:eastAsia="Times New Roman" w:hAnsi="Dax-Regular" w:cs="Calibri"/>
+                <w:noProof w:val="0"/>
+                <w:color w:val="000000"/>
+              </w:rPr>
+            </w:pPr>
+            <w:r>
+              <w:rPr>
+                <w:rFonts w:ascii="Dax-Regular" w:eastAsia="Times New Roman" w:hAnsi="Dax-Regular" w:cs="Calibri"/>
+                <w:noProof w:val="0"/>
+                <w:color w:val="000000"/>
+              </w:rPr>
+              <w:t>15+ min</w:t>
+            </w:r>
+          </w:p>
+        </w:tc>
+        <w:tc>
+          <w:tcPr>
+            <w:tcW w:w="0" w:type="auto"/>
+            <w:tcBorders>
+              <w:top w:val="nil"/>
+              <w:left w:val="nil"/>
+              <w:bottom w:val="nil"/>
+              <w:right w:val="nil"/>
+            </w:tcBorders>
+            <w:shd w:val="clear" w:color="auto" w:fill="auto"/>
+            <w:vAlign w:val="center"/>
+          </w:tcPr>
+          <w:p>
+            <w:pPr>
+              <w:spacing w:after="0" w:line="240" w:lineRule="auto"/>
+              <w:jc w:val="center"/>
+              <w:rPr>
+                <w:rFonts w:ascii="Dax-Regular" w:eastAsia="Times New Roman" w:hAnsi="Dax-Regular" w:cs="Calibri"/>
+                <w:noProof w:val="0"/>
+                <w:color w:val="000000"/>
+              </w:rPr>
+            </w:pPr>
+            <w:r>
+              <w:rPr>
+                <w:rFonts w:ascii="Dax-Regular" w:eastAsia="Times New Roman" w:hAnsi="Dax-Regular" w:cs="Calibri"/>
+                <w:noProof w:val="0"/>
+                <w:color w:val="000000"/>
+              </w:rPr>
+              <w:t>3578.125</w:t>
+            </w:r>
+          </w:p>
+        </w:tc>
+        <w:tc>
+          <w:tcPr>
+            <w:tcW w:w="0" w:type="auto"/>
+            <w:tcBorders>
+              <w:top w:val="nil"/>
+              <w:left w:val="nil"/>
+              <w:bottom w:val="nil"/>
+              <w:right w:val="nil"/>
+            </w:tcBorders>
+            <w:shd w:val="clear" w:color="auto" w:fill="auto"/>
+            <w:vAlign w:val="center"/>
+          </w:tcPr>
+          <w:p>
+            <w:pPr>
+              <w:spacing w:after="0" w:line="240" w:lineRule="auto"/>
+              <w:jc w:val="center"/>
+              <w:rPr>
+                <w:rFonts w:ascii="Dax-Regular" w:eastAsia="Times New Roman" w:hAnsi="Dax-Regular" w:cs="Calibri"/>
+                <w:noProof w:val="0"/>
+                <w:color w:val="000000"/>
+              </w:rPr>
+            </w:pPr>
+            <w:r>
+              <w:rPr>
+                <w:rFonts w:ascii="Dax-Regular" w:eastAsia="Times New Roman" w:hAnsi="Dax-Regular" w:cs="Calibri"/>
+                <w:noProof w:val="0"/>
+                <w:color w:val="000000"/>
+              </w:rPr>
+              <w:t>1937.5</w:t>
+            </w:r>
+          </w:p>
+        </w:tc>
+        <w:tc>
+          <w:tcPr>
+            <w:tcW w:w="0" w:type="auto"/>
+            <w:tcBorders>
+              <w:top w:val="nil"/>
+              <w:left w:val="nil"/>
+              <w:bottom w:val="nil"/>
+              <w:right w:val="nil"/>
+            </w:tcBorders>
+            <w:shd w:val="clear" w:color="auto" w:fill="auto"/>
+            <w:vAlign w:val="center"/>
+          </w:tcPr>
+          <w:p>
+            <w:pPr>
+              <w:spacing w:after="0" w:line="240" w:lineRule="auto"/>
+              <w:jc w:val="center"/>
+              <w:rPr>
+                <w:rFonts w:ascii="Dax-Regular" w:eastAsia="Times New Roman" w:hAnsi="Dax-Regular" w:cs="Calibri"/>
+                <w:noProof w:val="0"/>
+                <w:color w:val="000000"/>
+              </w:rPr>
+            </w:pPr>
+            <w:r>
+              <w:rPr>
+                <w:rFonts w:ascii="Dax-Regular" w:eastAsia="Times New Roman" w:hAnsi="Dax-Regular" w:cs="Calibri"/>
+                <w:noProof w:val="0"/>
+                <w:color w:val="000000"/>
+              </w:rPr>
+              <w:t>1843.75</w:t>
+            </w:r>
           </w:p>
         </w:tc>
       </w:tr>
@@ -1799,54 +2022,78 @@
                 <w:color w:val="000000"/>
               </w:rPr>
             </w:pPr>
-          </w:p>
-        </w:tc>
-        <w:tc>
-          <w:tcPr>
-            <w:tcW w:w="0" w:type="auto"/>
-            <w:tcBorders>
-              <w:top w:val="nil"/>
-              <w:left w:val="nil"/>
-              <w:bottom w:val="nil"/>
-              <w:right w:val="nil"/>
-            </w:tcBorders>
-            <w:shd w:val="clear" w:color="D9D9D9" w:fill="D9D9D9"/>
-            <w:vAlign w:val="center"/>
-          </w:tcPr>
-          <w:p>
-            <w:pPr>
-              <w:spacing w:after="0" w:line="240" w:lineRule="auto"/>
-              <w:jc w:val="center"/>
-              <w:rPr>
-                <w:rFonts w:ascii="Dax-Regular" w:eastAsia="Times New Roman" w:hAnsi="Dax-Regular" w:cs="Calibri"/>
-                <w:noProof w:val="0"/>
-                <w:color w:val="000000"/>
-              </w:rPr>
-            </w:pPr>
-          </w:p>
-        </w:tc>
-        <w:tc>
-          <w:tcPr>
-            <w:tcW w:w="0" w:type="auto"/>
-            <w:tcBorders>
-              <w:top w:val="nil"/>
-              <w:left w:val="nil"/>
-              <w:bottom w:val="nil"/>
-              <w:right w:val="nil"/>
-            </w:tcBorders>
-            <w:shd w:val="clear" w:color="D9D9D9" w:fill="D9D9D9"/>
-            <w:vAlign w:val="center"/>
-          </w:tcPr>
-          <w:p>
-            <w:pPr>
-              <w:spacing w:after="0" w:line="240" w:lineRule="auto"/>
-              <w:jc w:val="center"/>
-              <w:rPr>
-                <w:rFonts w:ascii="Dax-Regular" w:eastAsia="Times New Roman" w:hAnsi="Dax-Regular" w:cs="Calibri"/>
-                <w:noProof w:val="0"/>
-                <w:color w:val="000000"/>
-              </w:rPr>
-            </w:pPr>
+            <w:r>
+              <w:rPr>
+                <w:rFonts w:ascii="Dax-Regular" w:eastAsia="Times New Roman" w:hAnsi="Dax-Regular" w:cs="Calibri"/>
+                <w:noProof w:val="0"/>
+                <w:color w:val="000000"/>
+              </w:rPr>
+              <w:t>9000.0</w:t>
+            </w:r>
+          </w:p>
+        </w:tc>
+        <w:tc>
+          <w:tcPr>
+            <w:tcW w:w="0" w:type="auto"/>
+            <w:tcBorders>
+              <w:top w:val="nil"/>
+              <w:left w:val="nil"/>
+              <w:bottom w:val="nil"/>
+              <w:right w:val="nil"/>
+            </w:tcBorders>
+            <w:shd w:val="clear" w:color="D9D9D9" w:fill="D9D9D9"/>
+            <w:vAlign w:val="center"/>
+          </w:tcPr>
+          <w:p>
+            <w:pPr>
+              <w:spacing w:after="0" w:line="240" w:lineRule="auto"/>
+              <w:jc w:val="center"/>
+              <w:rPr>
+                <w:rFonts w:ascii="Dax-Regular" w:eastAsia="Times New Roman" w:hAnsi="Dax-Regular" w:cs="Calibri"/>
+                <w:noProof w:val="0"/>
+                <w:color w:val="000000"/>
+              </w:rPr>
+            </w:pPr>
+            <w:r>
+              <w:rPr>
+                <w:rFonts w:ascii="Dax-Regular" w:eastAsia="Times New Roman" w:hAnsi="Dax-Regular" w:cs="Calibri"/>
+                <w:noProof w:val="0"/>
+                <w:color w:val="000000"/>
+              </w:rPr>
+              <w:t>3750.0</w:t>
+            </w:r>
+          </w:p>
+        </w:tc>
+        <w:tc>
+          <w:tcPr>
+            <w:tcW w:w="0" w:type="auto"/>
+            <w:tcBorders>
+              <w:top w:val="nil"/>
+              <w:left w:val="nil"/>
+              <w:bottom w:val="nil"/>
+              <w:right w:val="nil"/>
+            </w:tcBorders>
+            <w:shd w:val="clear" w:color="D9D9D9" w:fill="D9D9D9"/>
+            <w:vAlign w:val="center"/>
+          </w:tcPr>
+          <w:p>
+            <w:pPr>
+              <w:spacing w:after="0" w:line="240" w:lineRule="auto"/>
+              <w:jc w:val="center"/>
+              <w:rPr>
+                <w:rFonts w:ascii="Dax-Regular" w:eastAsia="Times New Roman" w:hAnsi="Dax-Regular" w:cs="Calibri"/>
+                <w:noProof w:val="0"/>
+                <w:color w:val="000000"/>
+              </w:rPr>
+            </w:pPr>
+            <w:r>
+              <w:rPr>
+                <w:rFonts w:ascii="Dax-Regular" w:eastAsia="Times New Roman" w:hAnsi="Dax-Regular" w:cs="Calibri"/>
+                <w:noProof w:val="0"/>
+                <w:color w:val="000000"/>
+              </w:rPr>
+              <w:t>3640.625</w:t>
+            </w:r>
           </w:p>
         </w:tc>
       </w:tr>
@@ -1957,54 +2204,78 @@
                 <w:color w:val="000000"/>
               </w:rPr>
             </w:pPr>
-          </w:p>
-        </w:tc>
-        <w:tc>
-          <w:tcPr>
-            <w:tcW w:w="0" w:type="auto"/>
-            <w:tcBorders>
-              <w:top w:val="nil"/>
-              <w:left w:val="nil"/>
-              <w:bottom w:val="nil"/>
-              <w:right w:val="nil"/>
-            </w:tcBorders>
-            <w:shd w:val="clear" w:color="auto" w:fill="auto"/>
-            <w:vAlign w:val="center"/>
-          </w:tcPr>
-          <w:p>
-            <w:pPr>
-              <w:spacing w:after="0" w:line="240" w:lineRule="auto"/>
-              <w:jc w:val="center"/>
-              <w:rPr>
-                <w:rFonts w:ascii="Dax-Regular" w:eastAsia="Times New Roman" w:hAnsi="Dax-Regular" w:cs="Calibri"/>
-                <w:noProof w:val="0"/>
-                <w:color w:val="000000"/>
-              </w:rPr>
-            </w:pPr>
-          </w:p>
-        </w:tc>
-        <w:tc>
-          <w:tcPr>
-            <w:tcW w:w="0" w:type="auto"/>
-            <w:tcBorders>
-              <w:top w:val="nil"/>
-              <w:left w:val="nil"/>
-              <w:bottom w:val="nil"/>
-              <w:right w:val="nil"/>
-            </w:tcBorders>
-            <w:shd w:val="clear" w:color="auto" w:fill="auto"/>
-            <w:vAlign w:val="center"/>
-          </w:tcPr>
-          <w:p>
-            <w:pPr>
-              <w:spacing w:after="0" w:line="240" w:lineRule="auto"/>
-              <w:jc w:val="center"/>
-              <w:rPr>
-                <w:rFonts w:ascii="Dax-Regular" w:eastAsia="Times New Roman" w:hAnsi="Dax-Regular" w:cs="Calibri"/>
-                <w:noProof w:val="0"/>
-                <w:color w:val="000000"/>
-              </w:rPr>
-            </w:pPr>
+            <w:r>
+              <w:rPr>
+                <w:rFonts w:ascii="Dax-Regular" w:eastAsia="Times New Roman" w:hAnsi="Dax-Regular" w:cs="Calibri"/>
+                <w:noProof w:val="0"/>
+                <w:color w:val="000000"/>
+              </w:rPr>
+              <w:t>19984.375</w:t>
+            </w:r>
+          </w:p>
+        </w:tc>
+        <w:tc>
+          <w:tcPr>
+            <w:tcW w:w="0" w:type="auto"/>
+            <w:tcBorders>
+              <w:top w:val="nil"/>
+              <w:left w:val="nil"/>
+              <w:bottom w:val="nil"/>
+              <w:right w:val="nil"/>
+            </w:tcBorders>
+            <w:shd w:val="clear" w:color="auto" w:fill="auto"/>
+            <w:vAlign w:val="center"/>
+          </w:tcPr>
+          <w:p>
+            <w:pPr>
+              <w:spacing w:after="0" w:line="240" w:lineRule="auto"/>
+              <w:jc w:val="center"/>
+              <w:rPr>
+                <w:rFonts w:ascii="Dax-Regular" w:eastAsia="Times New Roman" w:hAnsi="Dax-Regular" w:cs="Calibri"/>
+                <w:noProof w:val="0"/>
+                <w:color w:val="000000"/>
+              </w:rPr>
+            </w:pPr>
+            <w:r>
+              <w:rPr>
+                <w:rFonts w:ascii="Dax-Regular" w:eastAsia="Times New Roman" w:hAnsi="Dax-Regular" w:cs="Calibri"/>
+                <w:noProof w:val="0"/>
+                <w:color w:val="000000"/>
+              </w:rPr>
+              <w:t>8187.5</w:t>
+            </w:r>
+          </w:p>
+        </w:tc>
+        <w:tc>
+          <w:tcPr>
+            <w:tcW w:w="0" w:type="auto"/>
+            <w:tcBorders>
+              <w:top w:val="nil"/>
+              <w:left w:val="nil"/>
+              <w:bottom w:val="nil"/>
+              <w:right w:val="nil"/>
+            </w:tcBorders>
+            <w:shd w:val="clear" w:color="auto" w:fill="auto"/>
+            <w:vAlign w:val="center"/>
+          </w:tcPr>
+          <w:p>
+            <w:pPr>
+              <w:spacing w:after="0" w:line="240" w:lineRule="auto"/>
+              <w:jc w:val="center"/>
+              <w:rPr>
+                <w:rFonts w:ascii="Dax-Regular" w:eastAsia="Times New Roman" w:hAnsi="Dax-Regular" w:cs="Calibri"/>
+                <w:noProof w:val="0"/>
+                <w:color w:val="000000"/>
+              </w:rPr>
+            </w:pPr>
+            <w:r>
+              <w:rPr>
+                <w:rFonts w:ascii="Dax-Regular" w:eastAsia="Times New Roman" w:hAnsi="Dax-Regular" w:cs="Calibri"/>
+                <w:noProof w:val="0"/>
+                <w:color w:val="000000"/>
+              </w:rPr>
+              <w:t>8734.375</w:t>
+            </w:r>
           </w:p>
         </w:tc>
       </w:tr>
@@ -2115,54 +2386,78 @@
                 <w:color w:val="000000"/>
               </w:rPr>
             </w:pPr>
-          </w:p>
-        </w:tc>
-        <w:tc>
-          <w:tcPr>
-            <w:tcW w:w="0" w:type="auto"/>
-            <w:tcBorders>
-              <w:top w:val="nil"/>
-              <w:left w:val="nil"/>
-              <w:bottom w:val="nil"/>
-              <w:right w:val="nil"/>
-            </w:tcBorders>
-            <w:shd w:val="clear" w:color="D9D9D9" w:fill="D9D9D9"/>
-            <w:vAlign w:val="center"/>
-          </w:tcPr>
-          <w:p>
-            <w:pPr>
-              <w:spacing w:after="0" w:line="240" w:lineRule="auto"/>
-              <w:jc w:val="center"/>
-              <w:rPr>
-                <w:rFonts w:ascii="Dax-Regular" w:eastAsia="Times New Roman" w:hAnsi="Dax-Regular" w:cs="Calibri"/>
-                <w:noProof w:val="0"/>
-                <w:color w:val="000000"/>
-              </w:rPr>
-            </w:pPr>
-          </w:p>
-        </w:tc>
-        <w:tc>
-          <w:tcPr>
-            <w:tcW w:w="0" w:type="auto"/>
-            <w:tcBorders>
-              <w:top w:val="nil"/>
-              <w:left w:val="nil"/>
-              <w:bottom w:val="nil"/>
-              <w:right w:val="nil"/>
-            </w:tcBorders>
-            <w:shd w:val="clear" w:color="D9D9D9" w:fill="D9D9D9"/>
-            <w:vAlign w:val="center"/>
-          </w:tcPr>
-          <w:p>
-            <w:pPr>
-              <w:spacing w:after="0" w:line="240" w:lineRule="auto"/>
-              <w:jc w:val="center"/>
-              <w:rPr>
-                <w:rFonts w:ascii="Dax-Regular" w:eastAsia="Times New Roman" w:hAnsi="Dax-Regular" w:cs="Calibri"/>
-                <w:noProof w:val="0"/>
-                <w:color w:val="000000"/>
-              </w:rPr>
-            </w:pPr>
+            <w:r>
+              <w:rPr>
+                <w:rFonts w:ascii="Dax-Regular" w:eastAsia="Times New Roman" w:hAnsi="Dax-Regular" w:cs="Calibri"/>
+                <w:noProof w:val="0"/>
+                <w:color w:val="000000"/>
+              </w:rPr>
+              <w:t>49656.25</w:t>
+            </w:r>
+          </w:p>
+        </w:tc>
+        <w:tc>
+          <w:tcPr>
+            <w:tcW w:w="0" w:type="auto"/>
+            <w:tcBorders>
+              <w:top w:val="nil"/>
+              <w:left w:val="nil"/>
+              <w:bottom w:val="nil"/>
+              <w:right w:val="nil"/>
+            </w:tcBorders>
+            <w:shd w:val="clear" w:color="D9D9D9" w:fill="D9D9D9"/>
+            <w:vAlign w:val="center"/>
+          </w:tcPr>
+          <w:p>
+            <w:pPr>
+              <w:spacing w:after="0" w:line="240" w:lineRule="auto"/>
+              <w:jc w:val="center"/>
+              <w:rPr>
+                <w:rFonts w:ascii="Dax-Regular" w:eastAsia="Times New Roman" w:hAnsi="Dax-Regular" w:cs="Calibri"/>
+                <w:noProof w:val="0"/>
+                <w:color w:val="000000"/>
+              </w:rPr>
+            </w:pPr>
+            <w:r>
+              <w:rPr>
+                <w:rFonts w:ascii="Dax-Regular" w:eastAsia="Times New Roman" w:hAnsi="Dax-Regular" w:cs="Calibri"/>
+                <w:noProof w:val="0"/>
+                <w:color w:val="000000"/>
+              </w:rPr>
+              <w:t>16671.875</w:t>
+            </w:r>
+          </w:p>
+        </w:tc>
+        <w:tc>
+          <w:tcPr>
+            <w:tcW w:w="0" w:type="auto"/>
+            <w:tcBorders>
+              <w:top w:val="nil"/>
+              <w:left w:val="nil"/>
+              <w:bottom w:val="nil"/>
+              <w:right w:val="nil"/>
+            </w:tcBorders>
+            <w:shd w:val="clear" w:color="D9D9D9" w:fill="D9D9D9"/>
+            <w:vAlign w:val="center"/>
+          </w:tcPr>
+          <w:p>
+            <w:pPr>
+              <w:spacing w:after="0" w:line="240" w:lineRule="auto"/>
+              <w:jc w:val="center"/>
+              <w:rPr>
+                <w:rFonts w:ascii="Dax-Regular" w:eastAsia="Times New Roman" w:hAnsi="Dax-Regular" w:cs="Calibri"/>
+                <w:noProof w:val="0"/>
+                <w:color w:val="000000"/>
+              </w:rPr>
+            </w:pPr>
+            <w:r>
+              <w:rPr>
+                <w:rFonts w:ascii="Dax-Regular" w:eastAsia="Times New Roman" w:hAnsi="Dax-Regular" w:cs="Calibri"/>
+                <w:noProof w:val="0"/>
+                <w:color w:val="000000"/>
+              </w:rPr>
+              <w:t>18609.375</w:t>
+            </w:r>
           </w:p>
         </w:tc>
       </w:tr>
@@ -2273,6 +2568,14 @@
                 <w:color w:val="000000"/>
               </w:rPr>
             </w:pPr>
+            <w:r>
+              <w:rPr>
+                <w:rFonts w:ascii="Dax-Regular" w:eastAsia="Times New Roman" w:hAnsi="Dax-Regular" w:cs="Calibri"/>
+                <w:noProof w:val="0"/>
+                <w:color w:val="000000"/>
+              </w:rPr>
+              <w:t>No suficientes elementos</w:t>
+            </w:r>
           </w:p>
         </w:tc>
         <w:tc>
@@ -2297,6 +2600,14 @@
                 <w:color w:val="000000"/>
               </w:rPr>
             </w:pPr>
+            <w:r>
+              <w:rPr>
+                <w:rFonts w:ascii="Dax-Regular" w:eastAsia="Times New Roman" w:hAnsi="Dax-Regular" w:cs="Calibri"/>
+                <w:noProof w:val="0"/>
+                <w:color w:val="000000"/>
+              </w:rPr>
+              <w:t>No suficientes elementos</w:t>
+            </w:r>
           </w:p>
         </w:tc>
         <w:tc>
@@ -2321,6 +2632,14 @@
                 <w:color w:val="000000"/>
               </w:rPr>
             </w:pPr>
+            <w:r>
+              <w:rPr>
+                <w:rFonts w:ascii="Dax-Regular" w:eastAsia="Times New Roman" w:hAnsi="Dax-Regular" w:cs="Calibri"/>
+                <w:noProof w:val="0"/>
+                <w:color w:val="000000"/>
+              </w:rPr>
+              <w:t>No suficientes elementos</w:t>
+            </w:r>
           </w:p>
         </w:tc>
       </w:tr>
@@ -2384,12 +2703,12 @@
         <w:tblLook w:val="04A0" w:firstRow="1" w:lastRow="0" w:firstColumn="1" w:lastColumn="0" w:noHBand="0" w:noVBand="1"/>
       </w:tblPr>
       <w:tblGrid>
-        <w:gridCol w:w="2629"/>
-        <w:gridCol w:w="1518"/>
-        <w:gridCol w:w="1546"/>
-        <w:gridCol w:w="1155"/>
-        <w:gridCol w:w="1210"/>
-        <w:gridCol w:w="1302"/>
+        <w:gridCol w:w="2259"/>
+        <w:gridCol w:w="1513"/>
+        <w:gridCol w:w="1520"/>
+        <w:gridCol w:w="1374"/>
+        <w:gridCol w:w="1333"/>
+        <w:gridCol w:w="1361"/>
       </w:tblGrid>
       <w:tr>
         <w:trPr>
@@ -2442,31 +2761,7 @@
                 <w:color w:val="000000"/>
                 <w:lang w:val="es-419"/>
               </w:rPr>
-              <w:t>amaño de la muestra (</w:t>
-            </w:r>
-            <w:proofErr w:type="spellStart"/>
-            <w:r>
-              <w:rPr>
-                <w:rFonts w:ascii="Calibri" w:eastAsia="Times New Roman" w:hAnsi="Calibri" w:cs="Calibri"/>
-                <w:b/>
-                <w:bCs/>
-                <w:noProof w:val="0"/>
-                <w:color w:val="000000"/>
-                <w:lang w:val="es-419"/>
-              </w:rPr>
-              <w:t>LINKED_LIST</w:t>
-            </w:r>
-            <w:proofErr w:type="spellEnd"/>
-            <w:r>
-              <w:rPr>
-                <w:rFonts w:ascii="Calibri" w:eastAsia="Times New Roman" w:hAnsi="Calibri" w:cs="Calibri"/>
-                <w:b/>
-                <w:bCs/>
-                <w:noProof w:val="0"/>
-                <w:color w:val="000000"/>
-                <w:lang w:val="es-419"/>
-              </w:rPr>
-              <w:t>)</w:t>
+              <w:t>amaño de la muestra (LINKED_LIST)</w:t>
             </w:r>
           </w:p>
         </w:tc>
@@ -2715,102 +3010,142 @@
                 <w:color w:val="000000"/>
               </w:rPr>
             </w:pPr>
-          </w:p>
-        </w:tc>
-        <w:tc>
-          <w:tcPr>
-            <w:tcW w:w="0" w:type="auto"/>
-            <w:tcBorders>
-              <w:top w:val="nil"/>
-              <w:left w:val="nil"/>
-              <w:bottom w:val="nil"/>
-              <w:right w:val="nil"/>
-            </w:tcBorders>
-            <w:shd w:val="clear" w:color="D9D9D9" w:fill="D9D9D9"/>
-            <w:vAlign w:val="center"/>
-          </w:tcPr>
-          <w:p>
-            <w:pPr>
-              <w:spacing w:after="0" w:line="240" w:lineRule="auto"/>
-              <w:jc w:val="center"/>
-              <w:rPr>
-                <w:rFonts w:ascii="Dax-Regular" w:eastAsia="Times New Roman" w:hAnsi="Dax-Regular" w:cs="Calibri"/>
-                <w:noProof w:val="0"/>
-                <w:color w:val="000000"/>
-              </w:rPr>
-            </w:pPr>
-          </w:p>
-        </w:tc>
-        <w:tc>
-          <w:tcPr>
-            <w:tcW w:w="0" w:type="auto"/>
-            <w:tcBorders>
-              <w:top w:val="nil"/>
-              <w:left w:val="nil"/>
-              <w:bottom w:val="nil"/>
-              <w:right w:val="nil"/>
-            </w:tcBorders>
-            <w:shd w:val="clear" w:color="D9D9D9" w:fill="D9D9D9"/>
-            <w:vAlign w:val="center"/>
-          </w:tcPr>
-          <w:p>
-            <w:pPr>
-              <w:spacing w:after="0" w:line="240" w:lineRule="auto"/>
-              <w:jc w:val="center"/>
-              <w:rPr>
-                <w:rFonts w:ascii="Dax-Regular" w:eastAsia="Times New Roman" w:hAnsi="Dax-Regular" w:cs="Calibri"/>
-                <w:noProof w:val="0"/>
-                <w:color w:val="000000"/>
-              </w:rPr>
-            </w:pPr>
-          </w:p>
-        </w:tc>
-        <w:tc>
-          <w:tcPr>
-            <w:tcW w:w="0" w:type="auto"/>
-            <w:tcBorders>
-              <w:top w:val="nil"/>
-              <w:left w:val="nil"/>
-              <w:bottom w:val="nil"/>
-              <w:right w:val="nil"/>
-            </w:tcBorders>
-            <w:shd w:val="clear" w:color="D9D9D9" w:fill="D9D9D9"/>
-            <w:vAlign w:val="center"/>
-          </w:tcPr>
-          <w:p>
-            <w:pPr>
-              <w:spacing w:after="0" w:line="240" w:lineRule="auto"/>
-              <w:jc w:val="center"/>
-              <w:rPr>
-                <w:rFonts w:ascii="Dax-Regular" w:eastAsia="Times New Roman" w:hAnsi="Dax-Regular" w:cs="Calibri"/>
-                <w:noProof w:val="0"/>
-                <w:color w:val="000000"/>
-              </w:rPr>
-            </w:pPr>
-          </w:p>
-        </w:tc>
-        <w:tc>
-          <w:tcPr>
-            <w:tcW w:w="0" w:type="auto"/>
-            <w:tcBorders>
-              <w:top w:val="nil"/>
-              <w:left w:val="nil"/>
-              <w:bottom w:val="nil"/>
-              <w:right w:val="nil"/>
-            </w:tcBorders>
-            <w:shd w:val="clear" w:color="D9D9D9" w:fill="D9D9D9"/>
-            <w:vAlign w:val="center"/>
-          </w:tcPr>
-          <w:p>
-            <w:pPr>
-              <w:spacing w:after="0" w:line="240" w:lineRule="auto"/>
-              <w:jc w:val="center"/>
-              <w:rPr>
-                <w:rFonts w:ascii="Dax-Regular" w:eastAsia="Times New Roman" w:hAnsi="Dax-Regular" w:cs="Calibri"/>
-                <w:noProof w:val="0"/>
-                <w:color w:val="000000"/>
-              </w:rPr>
-            </w:pPr>
+            <w:r>
+              <w:rPr>
+                <w:rFonts w:ascii="Dax-Regular" w:eastAsia="Times New Roman" w:hAnsi="Dax-Regular" w:cs="Calibri"/>
+                <w:noProof w:val="0"/>
+                <w:color w:val="000000"/>
+              </w:rPr>
+              <w:t>59656.25</w:t>
+            </w:r>
+          </w:p>
+        </w:tc>
+        <w:tc>
+          <w:tcPr>
+            <w:tcW w:w="0" w:type="auto"/>
+            <w:tcBorders>
+              <w:top w:val="nil"/>
+              <w:left w:val="nil"/>
+              <w:bottom w:val="nil"/>
+              <w:right w:val="nil"/>
+            </w:tcBorders>
+            <w:shd w:val="clear" w:color="D9D9D9" w:fill="D9D9D9"/>
+            <w:vAlign w:val="center"/>
+          </w:tcPr>
+          <w:p>
+            <w:pPr>
+              <w:spacing w:after="0" w:line="240" w:lineRule="auto"/>
+              <w:jc w:val="center"/>
+              <w:rPr>
+                <w:rFonts w:ascii="Dax-Regular" w:eastAsia="Times New Roman" w:hAnsi="Dax-Regular" w:cs="Calibri"/>
+                <w:noProof w:val="0"/>
+                <w:color w:val="000000"/>
+              </w:rPr>
+            </w:pPr>
+            <w:r>
+              <w:rPr>
+                <w:rFonts w:ascii="Dax-Regular" w:eastAsia="Times New Roman" w:hAnsi="Dax-Regular" w:cs="Calibri"/>
+                <w:noProof w:val="0"/>
+                <w:color w:val="000000"/>
+              </w:rPr>
+              <w:t>69750.0</w:t>
+            </w:r>
+          </w:p>
+        </w:tc>
+        <w:tc>
+          <w:tcPr>
+            <w:tcW w:w="0" w:type="auto"/>
+            <w:tcBorders>
+              <w:top w:val="nil"/>
+              <w:left w:val="nil"/>
+              <w:bottom w:val="nil"/>
+              <w:right w:val="nil"/>
+            </w:tcBorders>
+            <w:shd w:val="clear" w:color="D9D9D9" w:fill="D9D9D9"/>
+            <w:vAlign w:val="center"/>
+          </w:tcPr>
+          <w:p>
+            <w:pPr>
+              <w:spacing w:after="0" w:line="240" w:lineRule="auto"/>
+              <w:jc w:val="center"/>
+              <w:rPr>
+                <w:rFonts w:ascii="Dax-Regular" w:eastAsia="Times New Roman" w:hAnsi="Dax-Regular" w:cs="Calibri"/>
+                <w:noProof w:val="0"/>
+                <w:color w:val="000000"/>
+              </w:rPr>
+            </w:pPr>
+            <w:r>
+              <w:rPr>
+                <w:rFonts w:ascii="Dax-Regular" w:eastAsia="Times New Roman" w:hAnsi="Dax-Regular" w:cs="Calibri"/>
+                <w:noProof w:val="0"/>
+                <w:color w:val="000000"/>
+              </w:rPr>
+              <w:t>3093.75</w:t>
+            </w:r>
+          </w:p>
+        </w:tc>
+        <w:tc>
+          <w:tcPr>
+            <w:tcW w:w="0" w:type="auto"/>
+            <w:tcBorders>
+              <w:top w:val="nil"/>
+              <w:left w:val="nil"/>
+              <w:bottom w:val="nil"/>
+              <w:right w:val="nil"/>
+            </w:tcBorders>
+            <w:shd w:val="clear" w:color="D9D9D9" w:fill="D9D9D9"/>
+            <w:vAlign w:val="center"/>
+          </w:tcPr>
+          <w:p>
+            <w:pPr>
+              <w:spacing w:after="0" w:line="240" w:lineRule="auto"/>
+              <w:jc w:val="center"/>
+              <w:rPr>
+                <w:rFonts w:ascii="Dax-Regular" w:eastAsia="Times New Roman" w:hAnsi="Dax-Regular" w:cs="Calibri"/>
+                <w:noProof w:val="0"/>
+                <w:color w:val="000000"/>
+              </w:rPr>
+            </w:pPr>
+            <w:r>
+              <w:rPr>
+                <w:rFonts w:ascii="Dax-Regular" w:eastAsia="Times New Roman" w:hAnsi="Dax-Regular" w:cs="Calibri"/>
+                <w:noProof w:val="0"/>
+                <w:color w:val="000000"/>
+              </w:rPr>
+              <w:t>2921.875</w:t>
+            </w:r>
+          </w:p>
+        </w:tc>
+        <w:tc>
+          <w:tcPr>
+            <w:tcW w:w="0" w:type="auto"/>
+            <w:tcBorders>
+              <w:top w:val="nil"/>
+              <w:left w:val="nil"/>
+              <w:bottom w:val="nil"/>
+              <w:right w:val="nil"/>
+            </w:tcBorders>
+            <w:shd w:val="clear" w:color="D9D9D9" w:fill="D9D9D9"/>
+            <w:vAlign w:val="center"/>
+          </w:tcPr>
+          <w:p>
+            <w:pPr>
+              <w:spacing w:after="0" w:line="240" w:lineRule="auto"/>
+              <w:jc w:val="center"/>
+              <w:rPr>
+                <w:rFonts w:ascii="Dax-Regular" w:eastAsia="Times New Roman" w:hAnsi="Dax-Regular" w:cs="Calibri"/>
+                <w:noProof w:val="0"/>
+                <w:color w:val="000000"/>
+              </w:rPr>
+            </w:pPr>
+            <w:r>
+              <w:rPr>
+                <w:rFonts w:ascii="Dax-Regular" w:eastAsia="Times New Roman" w:hAnsi="Dax-Regular" w:cs="Calibri"/>
+                <w:noProof w:val="0"/>
+                <w:color w:val="000000"/>
+              </w:rPr>
+              <w:t>328.125</w:t>
+            </w:r>
           </w:p>
         </w:tc>
       </w:tr>
@@ -2873,102 +3208,142 @@
                 <w:color w:val="000000"/>
               </w:rPr>
             </w:pPr>
-          </w:p>
-        </w:tc>
-        <w:tc>
-          <w:tcPr>
-            <w:tcW w:w="0" w:type="auto"/>
-            <w:tcBorders>
-              <w:top w:val="nil"/>
-              <w:left w:val="nil"/>
-              <w:bottom w:val="nil"/>
-              <w:right w:val="nil"/>
-            </w:tcBorders>
-            <w:shd w:val="clear" w:color="auto" w:fill="auto"/>
-            <w:vAlign w:val="center"/>
-          </w:tcPr>
-          <w:p>
-            <w:pPr>
-              <w:spacing w:after="0" w:line="240" w:lineRule="auto"/>
-              <w:jc w:val="center"/>
-              <w:rPr>
-                <w:rFonts w:ascii="Dax-Regular" w:eastAsia="Times New Roman" w:hAnsi="Dax-Regular" w:cs="Calibri"/>
-                <w:noProof w:val="0"/>
-                <w:color w:val="000000"/>
-              </w:rPr>
-            </w:pPr>
-          </w:p>
-        </w:tc>
-        <w:tc>
-          <w:tcPr>
-            <w:tcW w:w="0" w:type="auto"/>
-            <w:tcBorders>
-              <w:top w:val="nil"/>
-              <w:left w:val="nil"/>
-              <w:bottom w:val="nil"/>
-              <w:right w:val="nil"/>
-            </w:tcBorders>
-            <w:shd w:val="clear" w:color="auto" w:fill="auto"/>
-            <w:vAlign w:val="center"/>
-          </w:tcPr>
-          <w:p>
-            <w:pPr>
-              <w:spacing w:after="0" w:line="240" w:lineRule="auto"/>
-              <w:jc w:val="center"/>
-              <w:rPr>
-                <w:rFonts w:ascii="Dax-Regular" w:eastAsia="Times New Roman" w:hAnsi="Dax-Regular" w:cs="Calibri"/>
-                <w:noProof w:val="0"/>
-                <w:color w:val="000000"/>
-              </w:rPr>
-            </w:pPr>
-          </w:p>
-        </w:tc>
-        <w:tc>
-          <w:tcPr>
-            <w:tcW w:w="0" w:type="auto"/>
-            <w:tcBorders>
-              <w:top w:val="nil"/>
-              <w:left w:val="nil"/>
-              <w:bottom w:val="nil"/>
-              <w:right w:val="nil"/>
-            </w:tcBorders>
-            <w:shd w:val="clear" w:color="auto" w:fill="auto"/>
-            <w:vAlign w:val="center"/>
-          </w:tcPr>
-          <w:p>
-            <w:pPr>
-              <w:spacing w:after="0" w:line="240" w:lineRule="auto"/>
-              <w:jc w:val="center"/>
-              <w:rPr>
-                <w:rFonts w:ascii="Dax-Regular" w:eastAsia="Times New Roman" w:hAnsi="Dax-Regular" w:cs="Calibri"/>
-                <w:noProof w:val="0"/>
-                <w:color w:val="000000"/>
-              </w:rPr>
-            </w:pPr>
-          </w:p>
-        </w:tc>
-        <w:tc>
-          <w:tcPr>
-            <w:tcW w:w="0" w:type="auto"/>
-            <w:tcBorders>
-              <w:top w:val="nil"/>
-              <w:left w:val="nil"/>
-              <w:bottom w:val="nil"/>
-              <w:right w:val="nil"/>
-            </w:tcBorders>
-            <w:shd w:val="clear" w:color="auto" w:fill="auto"/>
-            <w:vAlign w:val="center"/>
-          </w:tcPr>
-          <w:p>
-            <w:pPr>
-              <w:spacing w:after="0" w:line="240" w:lineRule="auto"/>
-              <w:jc w:val="center"/>
-              <w:rPr>
-                <w:rFonts w:ascii="Dax-Regular" w:eastAsia="Times New Roman" w:hAnsi="Dax-Regular" w:cs="Calibri"/>
-                <w:noProof w:val="0"/>
-                <w:color w:val="000000"/>
-              </w:rPr>
-            </w:pPr>
+            <w:r>
+              <w:rPr>
+                <w:rFonts w:ascii="Dax-Regular" w:eastAsia="Times New Roman" w:hAnsi="Dax-Regular" w:cs="Calibri"/>
+                <w:noProof w:val="0"/>
+                <w:color w:val="000000"/>
+              </w:rPr>
+              <w:t>508921.875</w:t>
+            </w:r>
+          </w:p>
+        </w:tc>
+        <w:tc>
+          <w:tcPr>
+            <w:tcW w:w="0" w:type="auto"/>
+            <w:tcBorders>
+              <w:top w:val="nil"/>
+              <w:left w:val="nil"/>
+              <w:bottom w:val="nil"/>
+              <w:right w:val="nil"/>
+            </w:tcBorders>
+            <w:shd w:val="clear" w:color="auto" w:fill="auto"/>
+            <w:vAlign w:val="center"/>
+          </w:tcPr>
+          <w:p>
+            <w:pPr>
+              <w:spacing w:after="0" w:line="240" w:lineRule="auto"/>
+              <w:jc w:val="center"/>
+              <w:rPr>
+                <w:rFonts w:ascii="Dax-Regular" w:eastAsia="Times New Roman" w:hAnsi="Dax-Regular" w:cs="Calibri"/>
+                <w:noProof w:val="0"/>
+                <w:color w:val="000000"/>
+              </w:rPr>
+            </w:pPr>
+            <w:r>
+              <w:rPr>
+                <w:rFonts w:ascii="Dax-Regular" w:eastAsia="Times New Roman" w:hAnsi="Dax-Regular" w:cs="Calibri"/>
+                <w:noProof w:val="0"/>
+                <w:color w:val="000000"/>
+              </w:rPr>
+              <w:t>608703.125</w:t>
+            </w:r>
+          </w:p>
+        </w:tc>
+        <w:tc>
+          <w:tcPr>
+            <w:tcW w:w="0" w:type="auto"/>
+            <w:tcBorders>
+              <w:top w:val="nil"/>
+              <w:left w:val="nil"/>
+              <w:bottom w:val="nil"/>
+              <w:right w:val="nil"/>
+            </w:tcBorders>
+            <w:shd w:val="clear" w:color="auto" w:fill="auto"/>
+            <w:vAlign w:val="center"/>
+          </w:tcPr>
+          <w:p>
+            <w:pPr>
+              <w:spacing w:after="0" w:line="240" w:lineRule="auto"/>
+              <w:jc w:val="center"/>
+              <w:rPr>
+                <w:rFonts w:ascii="Dax-Regular" w:eastAsia="Times New Roman" w:hAnsi="Dax-Regular" w:cs="Calibri"/>
+                <w:noProof w:val="0"/>
+                <w:color w:val="000000"/>
+              </w:rPr>
+            </w:pPr>
+            <w:r>
+              <w:rPr>
+                <w:rFonts w:ascii="Dax-Regular" w:eastAsia="Times New Roman" w:hAnsi="Dax-Regular" w:cs="Calibri"/>
+                <w:noProof w:val="0"/>
+                <w:color w:val="000000"/>
+              </w:rPr>
+              <w:t>15765.625</w:t>
+            </w:r>
+          </w:p>
+        </w:tc>
+        <w:tc>
+          <w:tcPr>
+            <w:tcW w:w="0" w:type="auto"/>
+            <w:tcBorders>
+              <w:top w:val="nil"/>
+              <w:left w:val="nil"/>
+              <w:bottom w:val="nil"/>
+              <w:right w:val="nil"/>
+            </w:tcBorders>
+            <w:shd w:val="clear" w:color="auto" w:fill="auto"/>
+            <w:vAlign w:val="center"/>
+          </w:tcPr>
+          <w:p>
+            <w:pPr>
+              <w:spacing w:after="0" w:line="240" w:lineRule="auto"/>
+              <w:jc w:val="center"/>
+              <w:rPr>
+                <w:rFonts w:ascii="Dax-Regular" w:eastAsia="Times New Roman" w:hAnsi="Dax-Regular" w:cs="Calibri"/>
+                <w:noProof w:val="0"/>
+                <w:color w:val="000000"/>
+              </w:rPr>
+            </w:pPr>
+            <w:r>
+              <w:rPr>
+                <w:rFonts w:ascii="Dax-Regular" w:eastAsia="Times New Roman" w:hAnsi="Dax-Regular" w:cs="Calibri"/>
+                <w:noProof w:val="0"/>
+                <w:color w:val="000000"/>
+              </w:rPr>
+              <w:t>11031.25</w:t>
+            </w:r>
+          </w:p>
+        </w:tc>
+        <w:tc>
+          <w:tcPr>
+            <w:tcW w:w="0" w:type="auto"/>
+            <w:tcBorders>
+              <w:top w:val="nil"/>
+              <w:left w:val="nil"/>
+              <w:bottom w:val="nil"/>
+              <w:right w:val="nil"/>
+            </w:tcBorders>
+            <w:shd w:val="clear" w:color="auto" w:fill="auto"/>
+            <w:vAlign w:val="center"/>
+          </w:tcPr>
+          <w:p>
+            <w:pPr>
+              <w:spacing w:after="0" w:line="240" w:lineRule="auto"/>
+              <w:jc w:val="center"/>
+              <w:rPr>
+                <w:rFonts w:ascii="Dax-Regular" w:eastAsia="Times New Roman" w:hAnsi="Dax-Regular" w:cs="Calibri"/>
+                <w:noProof w:val="0"/>
+                <w:color w:val="000000"/>
+              </w:rPr>
+            </w:pPr>
+            <w:r>
+              <w:rPr>
+                <w:rFonts w:ascii="Dax-Regular" w:eastAsia="Times New Roman" w:hAnsi="Dax-Regular" w:cs="Calibri"/>
+                <w:noProof w:val="0"/>
+                <w:color w:val="000000"/>
+              </w:rPr>
+              <w:t>1140.625</w:t>
+            </w:r>
           </w:p>
         </w:tc>
       </w:tr>
@@ -3031,102 +3406,142 @@
                 <w:color w:val="000000"/>
               </w:rPr>
             </w:pPr>
-          </w:p>
-        </w:tc>
-        <w:tc>
-          <w:tcPr>
-            <w:tcW w:w="0" w:type="auto"/>
-            <w:tcBorders>
-              <w:top w:val="nil"/>
-              <w:left w:val="nil"/>
-              <w:bottom w:val="nil"/>
-              <w:right w:val="nil"/>
-            </w:tcBorders>
-            <w:shd w:val="clear" w:color="D9D9D9" w:fill="D9D9D9"/>
-            <w:vAlign w:val="center"/>
-          </w:tcPr>
-          <w:p>
-            <w:pPr>
-              <w:spacing w:after="0" w:line="240" w:lineRule="auto"/>
-              <w:jc w:val="center"/>
-              <w:rPr>
-                <w:rFonts w:ascii="Dax-Regular" w:eastAsia="Times New Roman" w:hAnsi="Dax-Regular" w:cs="Calibri"/>
-                <w:noProof w:val="0"/>
-                <w:color w:val="000000"/>
-              </w:rPr>
-            </w:pPr>
-          </w:p>
-        </w:tc>
-        <w:tc>
-          <w:tcPr>
-            <w:tcW w:w="0" w:type="auto"/>
-            <w:tcBorders>
-              <w:top w:val="nil"/>
-              <w:left w:val="nil"/>
-              <w:bottom w:val="nil"/>
-              <w:right w:val="nil"/>
-            </w:tcBorders>
-            <w:shd w:val="clear" w:color="D9D9D9" w:fill="D9D9D9"/>
-            <w:vAlign w:val="center"/>
-          </w:tcPr>
-          <w:p>
-            <w:pPr>
-              <w:spacing w:after="0" w:line="240" w:lineRule="auto"/>
-              <w:jc w:val="center"/>
-              <w:rPr>
-                <w:rFonts w:ascii="Dax-Regular" w:eastAsia="Times New Roman" w:hAnsi="Dax-Regular" w:cs="Calibri"/>
-                <w:noProof w:val="0"/>
-                <w:color w:val="000000"/>
-              </w:rPr>
-            </w:pPr>
-          </w:p>
-        </w:tc>
-        <w:tc>
-          <w:tcPr>
-            <w:tcW w:w="0" w:type="auto"/>
-            <w:tcBorders>
-              <w:top w:val="nil"/>
-              <w:left w:val="nil"/>
-              <w:bottom w:val="nil"/>
-              <w:right w:val="nil"/>
-            </w:tcBorders>
-            <w:shd w:val="clear" w:color="D9D9D9" w:fill="D9D9D9"/>
-            <w:vAlign w:val="center"/>
-          </w:tcPr>
-          <w:p>
-            <w:pPr>
-              <w:spacing w:after="0" w:line="240" w:lineRule="auto"/>
-              <w:jc w:val="center"/>
-              <w:rPr>
-                <w:rFonts w:ascii="Dax-Regular" w:eastAsia="Times New Roman" w:hAnsi="Dax-Regular" w:cs="Calibri"/>
-                <w:noProof w:val="0"/>
-                <w:color w:val="000000"/>
-              </w:rPr>
-            </w:pPr>
-          </w:p>
-        </w:tc>
-        <w:tc>
-          <w:tcPr>
-            <w:tcW w:w="0" w:type="auto"/>
-            <w:tcBorders>
-              <w:top w:val="nil"/>
-              <w:left w:val="nil"/>
-              <w:bottom w:val="nil"/>
-              <w:right w:val="nil"/>
-            </w:tcBorders>
-            <w:shd w:val="clear" w:color="D9D9D9" w:fill="D9D9D9"/>
-            <w:vAlign w:val="center"/>
-          </w:tcPr>
-          <w:p>
-            <w:pPr>
-              <w:spacing w:after="0" w:line="240" w:lineRule="auto"/>
-              <w:jc w:val="center"/>
-              <w:rPr>
-                <w:rFonts w:ascii="Dax-Regular" w:eastAsia="Times New Roman" w:hAnsi="Dax-Regular" w:cs="Calibri"/>
-                <w:noProof w:val="0"/>
-                <w:color w:val="000000"/>
-              </w:rPr>
-            </w:pPr>
+            <w:r>
+              <w:rPr>
+                <w:rFonts w:ascii="Dax-Regular" w:eastAsia="Times New Roman" w:hAnsi="Dax-Regular" w:cs="Calibri"/>
+                <w:noProof w:val="0"/>
+                <w:color w:val="000000"/>
+              </w:rPr>
+              <w:t>15+ min</w:t>
+            </w:r>
+          </w:p>
+        </w:tc>
+        <w:tc>
+          <w:tcPr>
+            <w:tcW w:w="0" w:type="auto"/>
+            <w:tcBorders>
+              <w:top w:val="nil"/>
+              <w:left w:val="nil"/>
+              <w:bottom w:val="nil"/>
+              <w:right w:val="nil"/>
+            </w:tcBorders>
+            <w:shd w:val="clear" w:color="D9D9D9" w:fill="D9D9D9"/>
+            <w:vAlign w:val="center"/>
+          </w:tcPr>
+          <w:p>
+            <w:pPr>
+              <w:spacing w:after="0" w:line="240" w:lineRule="auto"/>
+              <w:jc w:val="center"/>
+              <w:rPr>
+                <w:rFonts w:ascii="Dax-Regular" w:eastAsia="Times New Roman" w:hAnsi="Dax-Regular" w:cs="Calibri"/>
+                <w:noProof w:val="0"/>
+                <w:color w:val="000000"/>
+              </w:rPr>
+            </w:pPr>
+            <w:r>
+              <w:rPr>
+                <w:rFonts w:ascii="Dax-Regular" w:eastAsia="Times New Roman" w:hAnsi="Dax-Regular" w:cs="Calibri"/>
+                <w:noProof w:val="0"/>
+                <w:color w:val="000000"/>
+              </w:rPr>
+              <w:t>15+ min</w:t>
+            </w:r>
+          </w:p>
+        </w:tc>
+        <w:tc>
+          <w:tcPr>
+            <w:tcW w:w="0" w:type="auto"/>
+            <w:tcBorders>
+              <w:top w:val="nil"/>
+              <w:left w:val="nil"/>
+              <w:bottom w:val="nil"/>
+              <w:right w:val="nil"/>
+            </w:tcBorders>
+            <w:shd w:val="clear" w:color="D9D9D9" w:fill="D9D9D9"/>
+            <w:vAlign w:val="center"/>
+          </w:tcPr>
+          <w:p>
+            <w:pPr>
+              <w:spacing w:after="0" w:line="240" w:lineRule="auto"/>
+              <w:jc w:val="center"/>
+              <w:rPr>
+                <w:rFonts w:ascii="Dax-Regular" w:eastAsia="Times New Roman" w:hAnsi="Dax-Regular" w:cs="Calibri"/>
+                <w:noProof w:val="0"/>
+                <w:color w:val="000000"/>
+              </w:rPr>
+            </w:pPr>
+            <w:r>
+              <w:rPr>
+                <w:rFonts w:ascii="Dax-Regular" w:eastAsia="Times New Roman" w:hAnsi="Dax-Regular" w:cs="Calibri"/>
+                <w:noProof w:val="0"/>
+                <w:color w:val="000000"/>
+              </w:rPr>
+              <w:t>77484.375</w:t>
+            </w:r>
+          </w:p>
+        </w:tc>
+        <w:tc>
+          <w:tcPr>
+            <w:tcW w:w="0" w:type="auto"/>
+            <w:tcBorders>
+              <w:top w:val="nil"/>
+              <w:left w:val="nil"/>
+              <w:bottom w:val="nil"/>
+              <w:right w:val="nil"/>
+            </w:tcBorders>
+            <w:shd w:val="clear" w:color="D9D9D9" w:fill="D9D9D9"/>
+            <w:vAlign w:val="center"/>
+          </w:tcPr>
+          <w:p>
+            <w:pPr>
+              <w:spacing w:after="0" w:line="240" w:lineRule="auto"/>
+              <w:jc w:val="center"/>
+              <w:rPr>
+                <w:rFonts w:ascii="Dax-Regular" w:eastAsia="Times New Roman" w:hAnsi="Dax-Regular" w:cs="Calibri"/>
+                <w:noProof w:val="0"/>
+                <w:color w:val="000000"/>
+              </w:rPr>
+            </w:pPr>
+            <w:r>
+              <w:rPr>
+                <w:rFonts w:ascii="Dax-Regular" w:eastAsia="Times New Roman" w:hAnsi="Dax-Regular" w:cs="Calibri"/>
+                <w:noProof w:val="0"/>
+                <w:color w:val="000000"/>
+              </w:rPr>
+              <w:t>54171.875</w:t>
+            </w:r>
+          </w:p>
+        </w:tc>
+        <w:tc>
+          <w:tcPr>
+            <w:tcW w:w="0" w:type="auto"/>
+            <w:tcBorders>
+              <w:top w:val="nil"/>
+              <w:left w:val="nil"/>
+              <w:bottom w:val="nil"/>
+              <w:right w:val="nil"/>
+            </w:tcBorders>
+            <w:shd w:val="clear" w:color="D9D9D9" w:fill="D9D9D9"/>
+            <w:vAlign w:val="center"/>
+          </w:tcPr>
+          <w:p>
+            <w:pPr>
+              <w:spacing w:after="0" w:line="240" w:lineRule="auto"/>
+              <w:jc w:val="center"/>
+              <w:rPr>
+                <w:rFonts w:ascii="Dax-Regular" w:eastAsia="Times New Roman" w:hAnsi="Dax-Regular" w:cs="Calibri"/>
+                <w:noProof w:val="0"/>
+                <w:color w:val="000000"/>
+              </w:rPr>
+            </w:pPr>
+            <w:r>
+              <w:rPr>
+                <w:rFonts w:ascii="Dax-Regular" w:eastAsia="Times New Roman" w:hAnsi="Dax-Regular" w:cs="Calibri"/>
+                <w:noProof w:val="0"/>
+                <w:color w:val="000000"/>
+              </w:rPr>
+              <w:t>5687.5</w:t>
+            </w:r>
           </w:p>
         </w:tc>
       </w:tr>
@@ -3237,54 +3652,78 @@
                 <w:color w:val="000000"/>
               </w:rPr>
             </w:pPr>
-          </w:p>
-        </w:tc>
-        <w:tc>
-          <w:tcPr>
-            <w:tcW w:w="0" w:type="auto"/>
-            <w:tcBorders>
-              <w:top w:val="nil"/>
-              <w:left w:val="nil"/>
-              <w:bottom w:val="nil"/>
-              <w:right w:val="nil"/>
-            </w:tcBorders>
-            <w:shd w:val="clear" w:color="auto" w:fill="auto"/>
-            <w:vAlign w:val="center"/>
-          </w:tcPr>
-          <w:p>
-            <w:pPr>
-              <w:spacing w:after="0" w:line="240" w:lineRule="auto"/>
-              <w:jc w:val="center"/>
-              <w:rPr>
-                <w:rFonts w:ascii="Dax-Regular" w:eastAsia="Times New Roman" w:hAnsi="Dax-Regular" w:cs="Calibri"/>
-                <w:noProof w:val="0"/>
-                <w:color w:val="000000"/>
-              </w:rPr>
-            </w:pPr>
-          </w:p>
-        </w:tc>
-        <w:tc>
-          <w:tcPr>
-            <w:tcW w:w="0" w:type="auto"/>
-            <w:tcBorders>
-              <w:top w:val="nil"/>
-              <w:left w:val="nil"/>
-              <w:bottom w:val="nil"/>
-              <w:right w:val="nil"/>
-            </w:tcBorders>
-            <w:shd w:val="clear" w:color="auto" w:fill="auto"/>
-            <w:vAlign w:val="center"/>
-          </w:tcPr>
-          <w:p>
-            <w:pPr>
-              <w:spacing w:after="0" w:line="240" w:lineRule="auto"/>
-              <w:jc w:val="center"/>
-              <w:rPr>
-                <w:rFonts w:ascii="Dax-Regular" w:eastAsia="Times New Roman" w:hAnsi="Dax-Regular" w:cs="Calibri"/>
-                <w:noProof w:val="0"/>
-                <w:color w:val="000000"/>
-              </w:rPr>
-            </w:pPr>
+            <w:r>
+              <w:rPr>
+                <w:rFonts w:ascii="Dax-Regular" w:eastAsia="Times New Roman" w:hAnsi="Dax-Regular" w:cs="Calibri"/>
+                <w:noProof w:val="0"/>
+                <w:color w:val="000000"/>
+              </w:rPr>
+              <w:t>397609.375</w:t>
+            </w:r>
+          </w:p>
+        </w:tc>
+        <w:tc>
+          <w:tcPr>
+            <w:tcW w:w="0" w:type="auto"/>
+            <w:tcBorders>
+              <w:top w:val="nil"/>
+              <w:left w:val="nil"/>
+              <w:bottom w:val="nil"/>
+              <w:right w:val="nil"/>
+            </w:tcBorders>
+            <w:shd w:val="clear" w:color="auto" w:fill="auto"/>
+            <w:vAlign w:val="center"/>
+          </w:tcPr>
+          <w:p>
+            <w:pPr>
+              <w:spacing w:after="0" w:line="240" w:lineRule="auto"/>
+              <w:jc w:val="center"/>
+              <w:rPr>
+                <w:rFonts w:ascii="Dax-Regular" w:eastAsia="Times New Roman" w:hAnsi="Dax-Regular" w:cs="Calibri"/>
+                <w:noProof w:val="0"/>
+                <w:color w:val="000000"/>
+              </w:rPr>
+            </w:pPr>
+            <w:r>
+              <w:rPr>
+                <w:rFonts w:ascii="Dax-Regular" w:eastAsia="Times New Roman" w:hAnsi="Dax-Regular" w:cs="Calibri"/>
+                <w:noProof w:val="0"/>
+                <w:color w:val="000000"/>
+              </w:rPr>
+              <w:t>223031.25</w:t>
+            </w:r>
+          </w:p>
+        </w:tc>
+        <w:tc>
+          <w:tcPr>
+            <w:tcW w:w="0" w:type="auto"/>
+            <w:tcBorders>
+              <w:top w:val="nil"/>
+              <w:left w:val="nil"/>
+              <w:bottom w:val="nil"/>
+              <w:right w:val="nil"/>
+            </w:tcBorders>
+            <w:shd w:val="clear" w:color="auto" w:fill="auto"/>
+            <w:vAlign w:val="center"/>
+          </w:tcPr>
+          <w:p>
+            <w:pPr>
+              <w:spacing w:after="0" w:line="240" w:lineRule="auto"/>
+              <w:jc w:val="center"/>
+              <w:rPr>
+                <w:rFonts w:ascii="Dax-Regular" w:eastAsia="Times New Roman" w:hAnsi="Dax-Regular" w:cs="Calibri"/>
+                <w:noProof w:val="0"/>
+                <w:color w:val="000000"/>
+              </w:rPr>
+            </w:pPr>
+            <w:r>
+              <w:rPr>
+                <w:rFonts w:ascii="Dax-Regular" w:eastAsia="Times New Roman" w:hAnsi="Dax-Regular" w:cs="Calibri"/>
+                <w:noProof w:val="0"/>
+                <w:color w:val="000000"/>
+              </w:rPr>
+              <w:t>19906.25</w:t>
+            </w:r>
           </w:p>
         </w:tc>
       </w:tr>
@@ -3395,54 +3834,78 @@
                 <w:color w:val="000000"/>
               </w:rPr>
             </w:pPr>
-          </w:p>
-        </w:tc>
-        <w:tc>
-          <w:tcPr>
-            <w:tcW w:w="0" w:type="auto"/>
-            <w:tcBorders>
-              <w:top w:val="nil"/>
-              <w:left w:val="nil"/>
-              <w:bottom w:val="nil"/>
-              <w:right w:val="nil"/>
-            </w:tcBorders>
-            <w:shd w:val="clear" w:color="D9D9D9" w:fill="D9D9D9"/>
-            <w:vAlign w:val="center"/>
-          </w:tcPr>
-          <w:p>
-            <w:pPr>
-              <w:spacing w:after="0" w:line="240" w:lineRule="auto"/>
-              <w:jc w:val="center"/>
-              <w:rPr>
-                <w:rFonts w:ascii="Dax-Regular" w:eastAsia="Times New Roman" w:hAnsi="Dax-Regular" w:cs="Calibri"/>
-                <w:noProof w:val="0"/>
-                <w:color w:val="000000"/>
-              </w:rPr>
-            </w:pPr>
-          </w:p>
-        </w:tc>
-        <w:tc>
-          <w:tcPr>
-            <w:tcW w:w="0" w:type="auto"/>
-            <w:tcBorders>
-              <w:top w:val="nil"/>
-              <w:left w:val="nil"/>
-              <w:bottom w:val="nil"/>
-              <w:right w:val="nil"/>
-            </w:tcBorders>
-            <w:shd w:val="clear" w:color="D9D9D9" w:fill="D9D9D9"/>
-            <w:vAlign w:val="center"/>
-          </w:tcPr>
-          <w:p>
-            <w:pPr>
-              <w:spacing w:after="0" w:line="240" w:lineRule="auto"/>
-              <w:jc w:val="center"/>
-              <w:rPr>
-                <w:rFonts w:ascii="Dax-Regular" w:eastAsia="Times New Roman" w:hAnsi="Dax-Regular" w:cs="Calibri"/>
-                <w:noProof w:val="0"/>
-                <w:color w:val="000000"/>
-              </w:rPr>
-            </w:pPr>
+            <w:r>
+              <w:rPr>
+                <w:rFonts w:ascii="Dax-Regular" w:eastAsia="Times New Roman" w:hAnsi="Dax-Regular" w:cs="Calibri"/>
+                <w:noProof w:val="0"/>
+                <w:color w:val="000000"/>
+              </w:rPr>
+              <w:t>15+ min</w:t>
+            </w:r>
+          </w:p>
+        </w:tc>
+        <w:tc>
+          <w:tcPr>
+            <w:tcW w:w="0" w:type="auto"/>
+            <w:tcBorders>
+              <w:top w:val="nil"/>
+              <w:left w:val="nil"/>
+              <w:bottom w:val="nil"/>
+              <w:right w:val="nil"/>
+            </w:tcBorders>
+            <w:shd w:val="clear" w:color="D9D9D9" w:fill="D9D9D9"/>
+            <w:vAlign w:val="center"/>
+          </w:tcPr>
+          <w:p>
+            <w:pPr>
+              <w:spacing w:after="0" w:line="240" w:lineRule="auto"/>
+              <w:jc w:val="center"/>
+              <w:rPr>
+                <w:rFonts w:ascii="Dax-Regular" w:eastAsia="Times New Roman" w:hAnsi="Dax-Regular" w:cs="Calibri"/>
+                <w:noProof w:val="0"/>
+                <w:color w:val="000000"/>
+              </w:rPr>
+            </w:pPr>
+            <w:r>
+              <w:rPr>
+                <w:rFonts w:ascii="Dax-Regular" w:eastAsia="Times New Roman" w:hAnsi="Dax-Regular" w:cs="Calibri"/>
+                <w:noProof w:val="0"/>
+                <w:color w:val="000000"/>
+              </w:rPr>
+              <w:t>15+ min</w:t>
+            </w:r>
+          </w:p>
+        </w:tc>
+        <w:tc>
+          <w:tcPr>
+            <w:tcW w:w="0" w:type="auto"/>
+            <w:tcBorders>
+              <w:top w:val="nil"/>
+              <w:left w:val="nil"/>
+              <w:bottom w:val="nil"/>
+              <w:right w:val="nil"/>
+            </w:tcBorders>
+            <w:shd w:val="clear" w:color="D9D9D9" w:fill="D9D9D9"/>
+            <w:vAlign w:val="center"/>
+          </w:tcPr>
+          <w:p>
+            <w:pPr>
+              <w:spacing w:after="0" w:line="240" w:lineRule="auto"/>
+              <w:jc w:val="center"/>
+              <w:rPr>
+                <w:rFonts w:ascii="Dax-Regular" w:eastAsia="Times New Roman" w:hAnsi="Dax-Regular" w:cs="Calibri"/>
+                <w:noProof w:val="0"/>
+                <w:color w:val="000000"/>
+              </w:rPr>
+            </w:pPr>
+            <w:r>
+              <w:rPr>
+                <w:rFonts w:ascii="Dax-Regular" w:eastAsia="Times New Roman" w:hAnsi="Dax-Regular" w:cs="Calibri"/>
+                <w:noProof w:val="0"/>
+                <w:color w:val="000000"/>
+              </w:rPr>
+              <w:t>85578.125</w:t>
+            </w:r>
           </w:p>
         </w:tc>
       </w:tr>
@@ -3601,6 +4064,14 @@
                 <w:color w:val="000000"/>
               </w:rPr>
             </w:pPr>
+            <w:r>
+              <w:rPr>
+                <w:rFonts w:ascii="Dax-Regular" w:eastAsia="Times New Roman" w:hAnsi="Dax-Regular" w:cs="Calibri"/>
+                <w:noProof w:val="0"/>
+                <w:color w:val="000000"/>
+              </w:rPr>
+              <w:t>15+ min</w:t>
+            </w:r>
           </w:p>
         </w:tc>
       </w:tr>
@@ -4350,67 +4821,31 @@
                 <w:noProof w:val="0"/>
                 <w:lang w:val="es-419"/>
               </w:rPr>
-              <w:t>Arreglo (</w:t>
-            </w:r>
-            <w:proofErr w:type="spellStart"/>
-            <w:r>
+              <w:t>Arreglo (ARRAYLIST)</w:t>
+            </w:r>
+          </w:p>
+        </w:tc>
+        <w:tc>
+          <w:tcPr>
+            <w:tcW w:w="3420" w:type="dxa"/>
+          </w:tcPr>
+          <w:p>
+            <w:pPr>
+              <w:jc w:val="center"/>
+              <w:cnfStyle w:val="100000000000" w:firstRow="1" w:lastRow="0" w:firstColumn="0" w:lastColumn="0" w:oddVBand="0" w:evenVBand="0" w:oddHBand="0" w:evenHBand="0" w:firstRowFirstColumn="0" w:firstRowLastColumn="0" w:lastRowFirstColumn="0" w:lastRowLastColumn="0"/>
               <w:rPr>
                 <w:rFonts w:ascii="Dax-Regular" w:hAnsi="Dax-Regular"/>
                 <w:noProof w:val="0"/>
                 <w:lang w:val="es-419"/>
               </w:rPr>
-              <w:t>ARRAYLIST</w:t>
-            </w:r>
-            <w:proofErr w:type="spellEnd"/>
+            </w:pPr>
             <w:r>
               <w:rPr>
                 <w:rFonts w:ascii="Dax-Regular" w:hAnsi="Dax-Regular"/>
                 <w:noProof w:val="0"/>
                 <w:lang w:val="es-419"/>
               </w:rPr>
-              <w:t>)</w:t>
-            </w:r>
-          </w:p>
-        </w:tc>
-        <w:tc>
-          <w:tcPr>
-            <w:tcW w:w="3420" w:type="dxa"/>
-          </w:tcPr>
-          <w:p>
-            <w:pPr>
-              <w:jc w:val="center"/>
-              <w:cnfStyle w:val="100000000000" w:firstRow="1" w:lastRow="0" w:firstColumn="0" w:lastColumn="0" w:oddVBand="0" w:evenVBand="0" w:oddHBand="0" w:evenHBand="0" w:firstRowFirstColumn="0" w:firstRowLastColumn="0" w:lastRowFirstColumn="0" w:lastRowLastColumn="0"/>
-              <w:rPr>
-                <w:rFonts w:ascii="Dax-Regular" w:hAnsi="Dax-Regular"/>
-                <w:noProof w:val="0"/>
-                <w:lang w:val="es-419"/>
-              </w:rPr>
-            </w:pPr>
-            <w:r>
-              <w:rPr>
-                <w:rFonts w:ascii="Dax-Regular" w:hAnsi="Dax-Regular"/>
-                <w:noProof w:val="0"/>
-                <w:lang w:val="es-419"/>
-              </w:rPr>
-              <w:t>Lista enlazada (</w:t>
-            </w:r>
-            <w:proofErr w:type="spellStart"/>
-            <w:r>
-              <w:rPr>
-                <w:rFonts w:ascii="Dax-Regular" w:hAnsi="Dax-Regular"/>
-                <w:noProof w:val="0"/>
-                <w:lang w:val="es-419"/>
-              </w:rPr>
-              <w:t>LINKED_LIST</w:t>
-            </w:r>
-            <w:proofErr w:type="spellEnd"/>
-            <w:r>
-              <w:rPr>
-                <w:rFonts w:ascii="Dax-Regular" w:hAnsi="Dax-Regular"/>
-                <w:noProof w:val="0"/>
-                <w:lang w:val="es-419"/>
-              </w:rPr>
-              <w:t>)</w:t>
+              <w:t>Lista enlazada (LINKED_LIST)</w:t>
             </w:r>
           </w:p>
         </w:tc>
@@ -4451,18 +4886,8 @@
                 <w:noProof w:val="0"/>
                 <w:lang w:val="es-419"/>
               </w:rPr>
-              <w:t xml:space="preserve"> </w:t>
-            </w:r>
-            <w:proofErr w:type="spellStart"/>
-            <w:r>
-              <w:rPr>
-                <w:rFonts w:ascii="Dax-Regular" w:hAnsi="Dax-Regular"/>
-                <w:noProof w:val="0"/>
-                <w:lang w:val="es-419"/>
-              </w:rPr>
-              <w:t>sort</w:t>
-            </w:r>
-            <w:proofErr w:type="spellEnd"/>
+              <w:t xml:space="preserve"> sort</w:t>
+            </w:r>
           </w:p>
         </w:tc>
         <w:tc>
@@ -4495,6 +4920,14 @@
                 <w:lang w:val="es-419"/>
               </w:rPr>
             </w:pPr>
+            <w:r>
+              <w:rPr>
+                <w:rFonts w:ascii="Dax-Regular" w:hAnsi="Dax-Regular"/>
+                <w:noProof w:val="0"/>
+                <w:lang w:val="es-419"/>
+              </w:rPr>
+              <w:t>Mejor</w:t>
+            </w:r>
           </w:p>
         </w:tc>
       </w:tr>
@@ -4525,6 +4958,7 @@
                 <w:noProof w:val="0"/>
                 <w:lang w:val="es-419"/>
               </w:rPr>
+              <w:lastRenderedPageBreak/>
               <w:t>Quick</w:t>
             </w:r>
             <w:r>
@@ -4533,18 +4967,8 @@
                 <w:noProof w:val="0"/>
                 <w:lang w:val="es-419"/>
               </w:rPr>
-              <w:t xml:space="preserve"> </w:t>
-            </w:r>
-            <w:proofErr w:type="spellStart"/>
-            <w:r>
-              <w:rPr>
-                <w:rFonts w:ascii="Dax-Regular" w:hAnsi="Dax-Regular"/>
-                <w:noProof w:val="0"/>
-                <w:lang w:val="es-419"/>
-              </w:rPr>
-              <w:t>sort</w:t>
-            </w:r>
-            <w:proofErr w:type="spellEnd"/>
+              <w:t xml:space="preserve"> sort</w:t>
+            </w:r>
             <w:r>
               <w:rPr>
                 <w:noProof w:val="0"/>
@@ -4568,6 +4992,14 @@
                 <w:lang w:val="es-419"/>
               </w:rPr>
             </w:pPr>
+            <w:r>
+              <w:rPr>
+                <w:rFonts w:ascii="Dax-Regular" w:hAnsi="Dax-Regular"/>
+                <w:noProof w:val="0"/>
+                <w:lang w:val="es-419"/>
+              </w:rPr>
+              <w:t>Mejor</w:t>
+            </w:r>
           </w:p>
         </w:tc>
         <w:tc>
@@ -4658,7 +5090,6 @@
           <w:noProof w:val="0"/>
           <w:lang w:val="es-419"/>
         </w:rPr>
-        <w:lastRenderedPageBreak/>
         <w:t>Graficas</w:t>
       </w:r>
     </w:p>
@@ -4737,23 +5168,7 @@
           <w:rFonts w:ascii="Dax-Regular" w:hAnsi="Dax-Regular"/>
           <w:lang w:val="es-419"/>
         </w:rPr>
-        <w:t xml:space="preserve">Comparación de rendimiento </w:t>
-      </w:r>
-      <w:proofErr w:type="spellStart"/>
-      <w:r>
-        <w:rPr>
-          <w:rFonts w:ascii="Dax-Regular" w:hAnsi="Dax-Regular"/>
-          <w:lang w:val="es-419"/>
-        </w:rPr>
-        <w:t>ARRAYLIST</w:t>
-      </w:r>
-      <w:proofErr w:type="spellEnd"/>
-      <w:r>
-        <w:rPr>
-          <w:rFonts w:ascii="Dax-Regular" w:hAnsi="Dax-Regular"/>
-          <w:lang w:val="es-419"/>
-        </w:rPr>
-        <w:t>.</w:t>
+        <w:t>Comparación de rendimiento ARRAYLIST.</w:t>
       </w:r>
     </w:p>
     <w:p>
@@ -4775,23 +5190,7 @@
           <w:rFonts w:ascii="Dax-Regular" w:hAnsi="Dax-Regular"/>
           <w:lang w:val="es-419"/>
         </w:rPr>
-        <w:t xml:space="preserve">Comparación de rendimiento </w:t>
-      </w:r>
-      <w:proofErr w:type="spellStart"/>
-      <w:r>
-        <w:rPr>
-          <w:rFonts w:ascii="Dax-Regular" w:hAnsi="Dax-Regular"/>
-          <w:lang w:val="es-419"/>
-        </w:rPr>
-        <w:t>LINKED_LIST</w:t>
-      </w:r>
-      <w:proofErr w:type="spellEnd"/>
-      <w:r>
-        <w:rPr>
-          <w:rFonts w:ascii="Dax-Regular" w:hAnsi="Dax-Regular"/>
-          <w:lang w:val="es-419"/>
-        </w:rPr>
-        <w:t>.</w:t>
+        <w:t>Comparación de rendimiento LINKED_LIST.</w:t>
       </w:r>
     </w:p>
     <w:p>
@@ -4813,39 +5212,7 @@
           <w:rFonts w:ascii="Dax-Regular" w:hAnsi="Dax-Regular"/>
           <w:lang w:val="es-419"/>
         </w:rPr>
-        <w:t xml:space="preserve">Comparación de rendimiento para </w:t>
-      </w:r>
-      <w:proofErr w:type="spellStart"/>
-      <w:r>
-        <w:rPr>
-          <w:rFonts w:ascii="Dax-Regular" w:hAnsi="Dax-Regular"/>
-          <w:lang w:val="es-419"/>
-        </w:rPr>
-        <w:t>Insertion</w:t>
-      </w:r>
-      <w:proofErr w:type="spellEnd"/>
-      <w:r>
-        <w:rPr>
-          <w:rFonts w:ascii="Dax-Regular" w:hAnsi="Dax-Regular"/>
-          <w:lang w:val="es-419"/>
-        </w:rPr>
-        <w:t xml:space="preserve"> </w:t>
-      </w:r>
-      <w:proofErr w:type="spellStart"/>
-      <w:r>
-        <w:rPr>
-          <w:rFonts w:ascii="Dax-Regular" w:hAnsi="Dax-Regular"/>
-          <w:lang w:val="es-419"/>
-        </w:rPr>
-        <w:t>Sort</w:t>
-      </w:r>
-      <w:proofErr w:type="spellEnd"/>
-      <w:r>
-        <w:rPr>
-          <w:rFonts w:ascii="Dax-Regular" w:hAnsi="Dax-Regular"/>
-          <w:lang w:val="es-419"/>
-        </w:rPr>
-        <w:t>.</w:t>
+        <w:t>Comparación de rendimiento para Insertion Sort.</w:t>
       </w:r>
     </w:p>
     <w:p>
@@ -4867,39 +5234,7 @@
           <w:rFonts w:ascii="Dax-Regular" w:hAnsi="Dax-Regular"/>
           <w:lang w:val="es-419"/>
         </w:rPr>
-        <w:t xml:space="preserve">Comparación de rendimiento para </w:t>
-      </w:r>
-      <w:proofErr w:type="spellStart"/>
-      <w:r>
-        <w:rPr>
-          <w:rFonts w:ascii="Dax-Regular" w:hAnsi="Dax-Regular"/>
-          <w:lang w:val="es-419"/>
-        </w:rPr>
-        <w:t>Selection</w:t>
-      </w:r>
-      <w:proofErr w:type="spellEnd"/>
-      <w:r>
-        <w:rPr>
-          <w:rFonts w:ascii="Dax-Regular" w:hAnsi="Dax-Regular"/>
-          <w:lang w:val="es-419"/>
-        </w:rPr>
-        <w:t xml:space="preserve"> </w:t>
-      </w:r>
-      <w:proofErr w:type="spellStart"/>
-      <w:r>
-        <w:rPr>
-          <w:rFonts w:ascii="Dax-Regular" w:hAnsi="Dax-Regular"/>
-          <w:lang w:val="es-419"/>
-        </w:rPr>
-        <w:t>Sort</w:t>
-      </w:r>
-      <w:proofErr w:type="spellEnd"/>
-      <w:r>
-        <w:rPr>
-          <w:rFonts w:ascii="Dax-Regular" w:hAnsi="Dax-Regular"/>
-          <w:lang w:val="es-419"/>
-        </w:rPr>
-        <w:t>.</w:t>
+        <w:t>Comparación de rendimiento para Selection Sort.</w:t>
       </w:r>
     </w:p>
     <w:p>
@@ -4921,17 +5256,8 @@
           <w:rFonts w:ascii="Dax-Regular" w:hAnsi="Dax-Regular"/>
           <w:lang w:val="es-419"/>
         </w:rPr>
-        <w:t xml:space="preserve">Comparación de rendimiento para Shell </w:t>
+        <w:t>Comparación de rendimiento para Shell Sort.</w:t>
       </w:r>
-      <w:proofErr w:type="spellStart"/>
-      <w:r>
-        <w:rPr>
-          <w:rFonts w:ascii="Dax-Regular" w:hAnsi="Dax-Regular"/>
-          <w:lang w:val="es-419"/>
-        </w:rPr>
-        <w:t>Sort.</w:t>
-      </w:r>
-      <w:proofErr w:type="spellEnd"/>
     </w:p>
     <w:p>
       <w:pPr>
@@ -4952,17 +5278,8 @@
           <w:rFonts w:ascii="Dax-Regular" w:hAnsi="Dax-Regular"/>
           <w:lang w:val="es-419"/>
         </w:rPr>
-        <w:t xml:space="preserve">Comparación de rendimiento para </w:t>
+        <w:t>Comparación de rendimiento para MergeSort.</w:t>
       </w:r>
-      <w:proofErr w:type="spellStart"/>
-      <w:r>
-        <w:rPr>
-          <w:rFonts w:ascii="Dax-Regular" w:hAnsi="Dax-Regular"/>
-          <w:lang w:val="es-419"/>
-        </w:rPr>
-        <w:t>MergeSort.</w:t>
-      </w:r>
-      <w:proofErr w:type="spellEnd"/>
     </w:p>
     <w:p>
       <w:pPr>
@@ -4983,23 +5300,7 @@
           <w:rFonts w:ascii="Dax-Regular" w:hAnsi="Dax-Regular"/>
           <w:lang w:val="es-419"/>
         </w:rPr>
-        <w:t xml:space="preserve">Comparación de rendimiento para </w:t>
-      </w:r>
-      <w:proofErr w:type="spellStart"/>
-      <w:r>
-        <w:rPr>
-          <w:rFonts w:ascii="Dax-Regular" w:hAnsi="Dax-Regular"/>
-          <w:lang w:val="es-419"/>
-        </w:rPr>
-        <w:t>QuickSort</w:t>
-      </w:r>
-      <w:proofErr w:type="spellEnd"/>
-      <w:r>
-        <w:rPr>
-          <w:rFonts w:ascii="Dax-Regular" w:hAnsi="Dax-Regular"/>
-          <w:lang w:val="es-419"/>
-        </w:rPr>
-        <w:t>.</w:t>
+        <w:t>Comparación de rendimiento para QuickSort.</w:t>
       </w:r>
     </w:p>
     <w:p>
@@ -5048,12 +5349,12 @@
         <w:tblLook w:val="04A0" w:firstRow="1" w:lastRow="0" w:firstColumn="1" w:lastColumn="0" w:noHBand="0" w:noVBand="1"/>
       </w:tblPr>
       <w:tblGrid>
-        <w:gridCol w:w="2530"/>
-        <w:gridCol w:w="1537"/>
-        <w:gridCol w:w="1566"/>
-        <w:gridCol w:w="1175"/>
-        <w:gridCol w:w="1230"/>
-        <w:gridCol w:w="1322"/>
+        <w:gridCol w:w="2537"/>
+        <w:gridCol w:w="1541"/>
+        <w:gridCol w:w="1560"/>
+        <w:gridCol w:w="1162"/>
+        <w:gridCol w:w="1242"/>
+        <w:gridCol w:w="1318"/>
       </w:tblGrid>
       <w:tr>
         <w:trPr>
@@ -5105,31 +5406,7 @@
                 <w:color w:val="000000"/>
                 <w:lang w:val="es-419"/>
               </w:rPr>
-              <w:t>amaño de la muestra (</w:t>
-            </w:r>
-            <w:proofErr w:type="spellStart"/>
-            <w:r>
-              <w:rPr>
-                <w:rFonts w:ascii="Calibri" w:eastAsia="Times New Roman" w:hAnsi="Calibri" w:cs="Calibri"/>
-                <w:b/>
-                <w:bCs/>
-                <w:noProof w:val="0"/>
-                <w:color w:val="000000"/>
-                <w:lang w:val="es-419"/>
-              </w:rPr>
-              <w:t>ARRAYLIST</w:t>
-            </w:r>
-            <w:proofErr w:type="spellEnd"/>
-            <w:r>
-              <w:rPr>
-                <w:rFonts w:ascii="Calibri" w:eastAsia="Times New Roman" w:hAnsi="Calibri" w:cs="Calibri"/>
-                <w:b/>
-                <w:bCs/>
-                <w:noProof w:val="0"/>
-                <w:color w:val="000000"/>
-                <w:lang w:val="es-419"/>
-              </w:rPr>
-              <w:t>)</w:t>
+              <w:t>amaño de la muestra (ARRAYLIST)</w:t>
             </w:r>
           </w:p>
         </w:tc>
@@ -6957,12 +7234,12 @@
         <w:tblLook w:val="04A0" w:firstRow="1" w:lastRow="0" w:firstColumn="1" w:lastColumn="0" w:noHBand="0" w:noVBand="1"/>
       </w:tblPr>
       <w:tblGrid>
-        <w:gridCol w:w="2629"/>
-        <w:gridCol w:w="1518"/>
-        <w:gridCol w:w="1546"/>
-        <w:gridCol w:w="1155"/>
-        <w:gridCol w:w="1210"/>
-        <w:gridCol w:w="1302"/>
+        <w:gridCol w:w="2636"/>
+        <w:gridCol w:w="1522"/>
+        <w:gridCol w:w="1540"/>
+        <w:gridCol w:w="1142"/>
+        <w:gridCol w:w="1222"/>
+        <w:gridCol w:w="1298"/>
       </w:tblGrid>
       <w:tr>
         <w:trPr>
@@ -7014,31 +7291,7 @@
                 <w:color w:val="000000"/>
                 <w:lang w:val="es-419"/>
               </w:rPr>
-              <w:t>amaño de la muestra (</w:t>
-            </w:r>
-            <w:proofErr w:type="spellStart"/>
-            <w:r>
-              <w:rPr>
-                <w:rFonts w:ascii="Calibri" w:eastAsia="Times New Roman" w:hAnsi="Calibri" w:cs="Calibri"/>
-                <w:b/>
-                <w:bCs/>
-                <w:noProof w:val="0"/>
-                <w:color w:val="000000"/>
-                <w:lang w:val="es-419"/>
-              </w:rPr>
-              <w:t>LINKED_LIST</w:t>
-            </w:r>
-            <w:proofErr w:type="spellEnd"/>
-            <w:r>
-              <w:rPr>
-                <w:rFonts w:ascii="Calibri" w:eastAsia="Times New Roman" w:hAnsi="Calibri" w:cs="Calibri"/>
-                <w:b/>
-                <w:bCs/>
-                <w:noProof w:val="0"/>
-                <w:color w:val="000000"/>
-                <w:lang w:val="es-419"/>
-              </w:rPr>
-              <w:t>)</w:t>
+              <w:t>amaño de la muestra (LINKED_LIST)</w:t>
             </w:r>
           </w:p>
         </w:tc>
@@ -8921,67 +9174,31 @@
                 <w:noProof w:val="0"/>
                 <w:lang w:val="es-419"/>
               </w:rPr>
-              <w:t>Arreglo (</w:t>
-            </w:r>
-            <w:proofErr w:type="spellStart"/>
-            <w:r>
+              <w:t>Arreglo (ARRAYLIST)</w:t>
+            </w:r>
+          </w:p>
+        </w:tc>
+        <w:tc>
+          <w:tcPr>
+            <w:tcW w:w="3420" w:type="dxa"/>
+          </w:tcPr>
+          <w:p>
+            <w:pPr>
+              <w:jc w:val="center"/>
+              <w:cnfStyle w:val="100000000000" w:firstRow="1" w:lastRow="0" w:firstColumn="0" w:lastColumn="0" w:oddVBand="0" w:evenVBand="0" w:oddHBand="0" w:evenHBand="0" w:firstRowFirstColumn="0" w:firstRowLastColumn="0" w:lastRowFirstColumn="0" w:lastRowLastColumn="0"/>
               <w:rPr>
                 <w:rFonts w:ascii="Dax-Regular" w:hAnsi="Dax-Regular"/>
                 <w:noProof w:val="0"/>
                 <w:lang w:val="es-419"/>
               </w:rPr>
-              <w:t>ARRAYLIST</w:t>
-            </w:r>
-            <w:proofErr w:type="spellEnd"/>
+            </w:pPr>
             <w:r>
               <w:rPr>
                 <w:rFonts w:ascii="Dax-Regular" w:hAnsi="Dax-Regular"/>
                 <w:noProof w:val="0"/>
                 <w:lang w:val="es-419"/>
               </w:rPr>
-              <w:t>)</w:t>
-            </w:r>
-          </w:p>
-        </w:tc>
-        <w:tc>
-          <w:tcPr>
-            <w:tcW w:w="3420" w:type="dxa"/>
-          </w:tcPr>
-          <w:p>
-            <w:pPr>
-              <w:jc w:val="center"/>
-              <w:cnfStyle w:val="100000000000" w:firstRow="1" w:lastRow="0" w:firstColumn="0" w:lastColumn="0" w:oddVBand="0" w:evenVBand="0" w:oddHBand="0" w:evenHBand="0" w:firstRowFirstColumn="0" w:firstRowLastColumn="0" w:lastRowFirstColumn="0" w:lastRowLastColumn="0"/>
-              <w:rPr>
-                <w:rFonts w:ascii="Dax-Regular" w:hAnsi="Dax-Regular"/>
-                <w:noProof w:val="0"/>
-                <w:lang w:val="es-419"/>
-              </w:rPr>
-            </w:pPr>
-            <w:r>
-              <w:rPr>
-                <w:rFonts w:ascii="Dax-Regular" w:hAnsi="Dax-Regular"/>
-                <w:noProof w:val="0"/>
-                <w:lang w:val="es-419"/>
-              </w:rPr>
-              <w:t>Lista enlazada (</w:t>
-            </w:r>
-            <w:proofErr w:type="spellStart"/>
-            <w:r>
-              <w:rPr>
-                <w:rFonts w:ascii="Dax-Regular" w:hAnsi="Dax-Regular"/>
-                <w:noProof w:val="0"/>
-                <w:lang w:val="es-419"/>
-              </w:rPr>
-              <w:t>LINKED_LIST</w:t>
-            </w:r>
-            <w:proofErr w:type="spellEnd"/>
-            <w:r>
-              <w:rPr>
-                <w:rFonts w:ascii="Dax-Regular" w:hAnsi="Dax-Regular"/>
-                <w:noProof w:val="0"/>
-                <w:lang w:val="es-419"/>
-              </w:rPr>
-              <w:t>)</w:t>
+              <w:t>Lista enlazada (LINKED_LIST)</w:t>
             </w:r>
           </w:p>
         </w:tc>
@@ -9022,18 +9239,8 @@
                 <w:noProof w:val="0"/>
                 <w:lang w:val="es-419"/>
               </w:rPr>
-              <w:t xml:space="preserve"> </w:t>
-            </w:r>
-            <w:proofErr w:type="spellStart"/>
-            <w:r>
-              <w:rPr>
-                <w:rFonts w:ascii="Dax-Regular" w:hAnsi="Dax-Regular"/>
-                <w:noProof w:val="0"/>
-                <w:lang w:val="es-419"/>
-              </w:rPr>
-              <w:t>sort</w:t>
-            </w:r>
-            <w:proofErr w:type="spellEnd"/>
+              <w:t xml:space="preserve"> sort</w:t>
+            </w:r>
           </w:p>
         </w:tc>
         <w:tc>
@@ -9096,6 +9303,7 @@
                 <w:noProof w:val="0"/>
                 <w:lang w:val="es-419"/>
               </w:rPr>
+              <w:lastRenderedPageBreak/>
               <w:t>Quick</w:t>
             </w:r>
             <w:r>
@@ -9104,18 +9312,8 @@
                 <w:noProof w:val="0"/>
                 <w:lang w:val="es-419"/>
               </w:rPr>
-              <w:t xml:space="preserve"> </w:t>
-            </w:r>
-            <w:proofErr w:type="spellStart"/>
-            <w:r>
-              <w:rPr>
-                <w:rFonts w:ascii="Dax-Regular" w:hAnsi="Dax-Regular"/>
-                <w:noProof w:val="0"/>
-                <w:lang w:val="es-419"/>
-              </w:rPr>
-              <w:t>sort</w:t>
-            </w:r>
-            <w:proofErr w:type="spellEnd"/>
+              <w:t xml:space="preserve"> sort</w:t>
+            </w:r>
             <w:r>
               <w:rPr>
                 <w:noProof w:val="0"/>
@@ -9309,23 +9507,7 @@
           <w:rFonts w:ascii="Dax-Regular" w:hAnsi="Dax-Regular"/>
           <w:lang w:val="es-419"/>
         </w:rPr>
-        <w:t xml:space="preserve">Comparación de rendimiento </w:t>
-      </w:r>
-      <w:proofErr w:type="spellStart"/>
-      <w:r>
-        <w:rPr>
-          <w:rFonts w:ascii="Dax-Regular" w:hAnsi="Dax-Regular"/>
-          <w:lang w:val="es-419"/>
-        </w:rPr>
-        <w:t>ARRAYLIST</w:t>
-      </w:r>
-      <w:proofErr w:type="spellEnd"/>
-      <w:r>
-        <w:rPr>
-          <w:rFonts w:ascii="Dax-Regular" w:hAnsi="Dax-Regular"/>
-          <w:lang w:val="es-419"/>
-        </w:rPr>
-        <w:t>.</w:t>
+        <w:t>Comparación de rendimiento ARRAYLIST.</w:t>
       </w:r>
     </w:p>
     <w:p>
@@ -9347,23 +9529,7 @@
           <w:rFonts w:ascii="Dax-Regular" w:hAnsi="Dax-Regular"/>
           <w:lang w:val="es-419"/>
         </w:rPr>
-        <w:t xml:space="preserve">Comparación de rendimiento </w:t>
-      </w:r>
-      <w:proofErr w:type="spellStart"/>
-      <w:r>
-        <w:rPr>
-          <w:rFonts w:ascii="Dax-Regular" w:hAnsi="Dax-Regular"/>
-          <w:lang w:val="es-419"/>
-        </w:rPr>
-        <w:t>LINKED_LIST</w:t>
-      </w:r>
-      <w:proofErr w:type="spellEnd"/>
-      <w:r>
-        <w:rPr>
-          <w:rFonts w:ascii="Dax-Regular" w:hAnsi="Dax-Regular"/>
-          <w:lang w:val="es-419"/>
-        </w:rPr>
-        <w:t>.</w:t>
+        <w:t>Comparación de rendimiento LINKED_LIST.</w:t>
       </w:r>
     </w:p>
     <w:p>
@@ -9385,39 +9551,7 @@
           <w:rFonts w:ascii="Dax-Regular" w:hAnsi="Dax-Regular"/>
           <w:lang w:val="es-419"/>
         </w:rPr>
-        <w:t xml:space="preserve">Comparación de rendimiento para </w:t>
-      </w:r>
-      <w:proofErr w:type="spellStart"/>
-      <w:r>
-        <w:rPr>
-          <w:rFonts w:ascii="Dax-Regular" w:hAnsi="Dax-Regular"/>
-          <w:lang w:val="es-419"/>
-        </w:rPr>
-        <w:t>Insertion</w:t>
-      </w:r>
-      <w:proofErr w:type="spellEnd"/>
-      <w:r>
-        <w:rPr>
-          <w:rFonts w:ascii="Dax-Regular" w:hAnsi="Dax-Regular"/>
-          <w:lang w:val="es-419"/>
-        </w:rPr>
-        <w:t xml:space="preserve"> </w:t>
-      </w:r>
-      <w:proofErr w:type="spellStart"/>
-      <w:r>
-        <w:rPr>
-          <w:rFonts w:ascii="Dax-Regular" w:hAnsi="Dax-Regular"/>
-          <w:lang w:val="es-419"/>
-        </w:rPr>
-        <w:t>Sort</w:t>
-      </w:r>
-      <w:proofErr w:type="spellEnd"/>
-      <w:r>
-        <w:rPr>
-          <w:rFonts w:ascii="Dax-Regular" w:hAnsi="Dax-Regular"/>
-          <w:lang w:val="es-419"/>
-        </w:rPr>
-        <w:t>.</w:t>
+        <w:t>Comparación de rendimiento para Insertion Sort.</w:t>
       </w:r>
     </w:p>
     <w:p>
@@ -9439,39 +9573,7 @@
           <w:rFonts w:ascii="Dax-Regular" w:hAnsi="Dax-Regular"/>
           <w:lang w:val="es-419"/>
         </w:rPr>
-        <w:t xml:space="preserve">Comparación de rendimiento para </w:t>
-      </w:r>
-      <w:proofErr w:type="spellStart"/>
-      <w:r>
-        <w:rPr>
-          <w:rFonts w:ascii="Dax-Regular" w:hAnsi="Dax-Regular"/>
-          <w:lang w:val="es-419"/>
-        </w:rPr>
-        <w:t>Selection</w:t>
-      </w:r>
-      <w:proofErr w:type="spellEnd"/>
-      <w:r>
-        <w:rPr>
-          <w:rFonts w:ascii="Dax-Regular" w:hAnsi="Dax-Regular"/>
-          <w:lang w:val="es-419"/>
-        </w:rPr>
-        <w:t xml:space="preserve"> </w:t>
-      </w:r>
-      <w:proofErr w:type="spellStart"/>
-      <w:r>
-        <w:rPr>
-          <w:rFonts w:ascii="Dax-Regular" w:hAnsi="Dax-Regular"/>
-          <w:lang w:val="es-419"/>
-        </w:rPr>
-        <w:t>Sort</w:t>
-      </w:r>
-      <w:proofErr w:type="spellEnd"/>
-      <w:r>
-        <w:rPr>
-          <w:rFonts w:ascii="Dax-Regular" w:hAnsi="Dax-Regular"/>
-          <w:lang w:val="es-419"/>
-        </w:rPr>
-        <w:t>.</w:t>
+        <w:t>Comparación de rendimiento para Selection Sort.</w:t>
       </w:r>
     </w:p>
     <w:p>
@@ -9493,23 +9595,7 @@
           <w:rFonts w:ascii="Dax-Regular" w:hAnsi="Dax-Regular"/>
           <w:lang w:val="es-419"/>
         </w:rPr>
-        <w:t xml:space="preserve">Comparación de rendimiento para Shell </w:t>
-      </w:r>
-      <w:proofErr w:type="spellStart"/>
-      <w:r>
-        <w:rPr>
-          <w:rFonts w:ascii="Dax-Regular" w:hAnsi="Dax-Regular"/>
-          <w:lang w:val="es-419"/>
-        </w:rPr>
-        <w:t>Sort</w:t>
-      </w:r>
-      <w:proofErr w:type="spellEnd"/>
-      <w:r>
-        <w:rPr>
-          <w:rFonts w:ascii="Dax-Regular" w:hAnsi="Dax-Regular"/>
-          <w:lang w:val="es-419"/>
-        </w:rPr>
-        <w:t>.</w:t>
+        <w:t>Comparación de rendimiento para Shell Sort.</w:t>
       </w:r>
     </w:p>
     <w:p>
@@ -9531,23 +9617,7 @@
           <w:rFonts w:ascii="Dax-Regular" w:hAnsi="Dax-Regular"/>
           <w:lang w:val="es-419"/>
         </w:rPr>
-        <w:t xml:space="preserve">Comparación de rendimiento para </w:t>
-      </w:r>
-      <w:proofErr w:type="spellStart"/>
-      <w:r>
-        <w:rPr>
-          <w:rFonts w:ascii="Dax-Regular" w:hAnsi="Dax-Regular"/>
-          <w:lang w:val="es-419"/>
-        </w:rPr>
-        <w:t>MergeSort</w:t>
-      </w:r>
-      <w:proofErr w:type="spellEnd"/>
-      <w:r>
-        <w:rPr>
-          <w:rFonts w:ascii="Dax-Regular" w:hAnsi="Dax-Regular"/>
-          <w:lang w:val="es-419"/>
-        </w:rPr>
-        <w:t>.</w:t>
+        <w:t>Comparación de rendimiento para MergeSort.</w:t>
       </w:r>
     </w:p>
     <w:p>
@@ -9569,23 +9639,7 @@
           <w:rFonts w:ascii="Dax-Regular" w:hAnsi="Dax-Regular"/>
           <w:lang w:val="es-419"/>
         </w:rPr>
-        <w:t xml:space="preserve">Comparación de rendimiento para </w:t>
-      </w:r>
-      <w:proofErr w:type="spellStart"/>
-      <w:r>
-        <w:rPr>
-          <w:rFonts w:ascii="Dax-Regular" w:hAnsi="Dax-Regular"/>
-          <w:lang w:val="es-419"/>
-        </w:rPr>
-        <w:t>QuickSort</w:t>
-      </w:r>
-      <w:proofErr w:type="spellEnd"/>
-      <w:r>
-        <w:rPr>
-          <w:rFonts w:ascii="Dax-Regular" w:hAnsi="Dax-Regular"/>
-          <w:lang w:val="es-419"/>
-        </w:rPr>
-        <w:t>.</w:t>
+        <w:t>Comparación de rendimiento para QuickSort.</w:t>
       </w:r>
     </w:p>
     <w:p>
@@ -11547,9 +11601,12 @@
 </file>
 
 <file path=customXml/item1.xml><?xml version="1.0" encoding="utf-8"?>
-<p:properties xmlns:p="http://schemas.microsoft.com/office/2006/metadata/properties" xmlns:xsi="http://www.w3.org/2001/XMLSchema-instance" xmlns:pc="http://schemas.microsoft.com/office/infopath/2007/PartnerControls">
-  <documentManagement/>
-</p:properties>
+<?mso-contentType ?>
+<FormTemplates xmlns="http://schemas.microsoft.com/sharepoint/v3/contenttype/forms">
+  <Display>DocumentLibraryForm</Display>
+  <Edit>DocumentLibraryForm</Edit>
+  <New>DocumentLibraryForm</New>
+</FormTemplates>
 </file>
 
 <file path=customXml/item2.xml><?xml version="1.0" encoding="utf-8"?>
@@ -11764,19 +11821,19 @@
 </file>
 
 <file path=customXml/item3.xml><?xml version="1.0" encoding="utf-8"?>
-<?mso-contentType ?>
-<FormTemplates xmlns="http://schemas.microsoft.com/sharepoint/v3/contenttype/forms">
-  <Display>DocumentLibraryForm</Display>
-  <Edit>DocumentLibraryForm</Edit>
-  <New>DocumentLibraryForm</New>
-</FormTemplates>
+<p:properties xmlns:p="http://schemas.microsoft.com/office/2006/metadata/properties" xmlns:xsi="http://www.w3.org/2001/XMLSchema-instance" xmlns:pc="http://schemas.microsoft.com/office/infopath/2007/PartnerControls">
+  <documentManagement/>
+</p:properties>
+</file>
+
+<file path=customXml/item4.xml><?xml version="1.0" encoding="utf-8"?>
+<b:Sources xmlns:b="http://schemas.openxmlformats.org/officeDocument/2006/bibliography" xmlns="http://schemas.openxmlformats.org/officeDocument/2006/bibliography" SelectedStyle="\APASixthEditionOfficeOnline.xsl" StyleName="APA" Version="6"/>
 </file>
 
 <file path=customXml/itemProps1.xml><?xml version="1.0" encoding="utf-8"?>
-<ds:datastoreItem xmlns:ds="http://schemas.openxmlformats.org/officeDocument/2006/customXml" ds:itemID="{D8D55360-DA4E-4EE6-A532-0D8BE99E30A4}">
+<ds:datastoreItem xmlns:ds="http://schemas.openxmlformats.org/officeDocument/2006/customXml" ds:itemID="{7DBE8262-9C92-4A1B-85FF-A533173B85D6}">
   <ds:schemaRefs>
-    <ds:schemaRef ds:uri="http://schemas.microsoft.com/office/2006/metadata/properties"/>
-    <ds:schemaRef ds:uri="http://schemas.microsoft.com/office/infopath/2007/PartnerControls"/>
+    <ds:schemaRef ds:uri="http://schemas.microsoft.com/sharepoint/v3/contenttype/forms"/>
   </ds:schemaRefs>
 </ds:datastoreItem>
 </file>
@@ -11801,9 +11858,18 @@
 </file>
 
 <file path=customXml/itemProps3.xml><?xml version="1.0" encoding="utf-8"?>
-<ds:datastoreItem xmlns:ds="http://schemas.openxmlformats.org/officeDocument/2006/customXml" ds:itemID="{7DBE8262-9C92-4A1B-85FF-A533173B85D6}">
+<ds:datastoreItem xmlns:ds="http://schemas.openxmlformats.org/officeDocument/2006/customXml" ds:itemID="{D8D55360-DA4E-4EE6-A532-0D8BE99E30A4}">
   <ds:schemaRefs>
-    <ds:schemaRef ds:uri="http://schemas.microsoft.com/sharepoint/v3/contenttype/forms"/>
+    <ds:schemaRef ds:uri="http://schemas.microsoft.com/office/2006/metadata/properties"/>
+    <ds:schemaRef ds:uri="http://schemas.microsoft.com/office/infopath/2007/PartnerControls"/>
+  </ds:schemaRefs>
+</ds:datastoreItem>
+</file>
+
+<file path=customXml/itemProps4.xml><?xml version="1.0" encoding="utf-8"?>
+<ds:datastoreItem xmlns:ds="http://schemas.openxmlformats.org/officeDocument/2006/customXml" ds:itemID="{3FBF7380-0242-49C0-A7BD-CF97D17E9CE9}">
+  <ds:schemaRefs>
+    <ds:schemaRef ds:uri="http://schemas.openxmlformats.org/officeDocument/2006/bibliography"/>
   </ds:schemaRefs>
 </ds:datastoreItem>
 </file>
</xml_diff>

<commit_message>
Changes to documents for the challenge.
</commit_message>
<xml_diff>
--- a/Docs/Observaciones-Lab 5.docx
+++ b/Docs/Observaciones-Lab 5.docx
@@ -33,57 +33,39 @@
           <w:noProof w:val="0"/>
           <w:lang w:val="es-419"/>
         </w:rPr>
-        <w:t xml:space="preserve">Estudiante </w:t>
+        <w:t>Esteban Gonzales 202021225</w:t>
+      </w:r>
+    </w:p>
+    <w:p>
+      <w:pPr>
+        <w:spacing w:after="0"/>
+        <w:jc w:val="right"/>
+        <w:rPr>
+          <w:noProof w:val="0"/>
+          <w:lang w:val="es-419"/>
+        </w:rPr>
+      </w:pPr>
+      <w:r>
+        <w:rPr>
+          <w:noProof w:val="0"/>
+          <w:lang w:val="es-419"/>
+        </w:rPr>
+        <w:t>Abel Arismendy</w:t>
       </w:r>
       <w:r>
         <w:rPr>
           <w:noProof w:val="0"/>
           <w:lang w:val="es-419"/>
         </w:rPr>
-        <w:t xml:space="preserve">1 Cod </w:t>
-      </w:r>
-      <w:proofErr w:type="spellStart"/>
-      <w:r>
-        <w:rPr>
-          <w:noProof w:val="0"/>
-          <w:lang w:val="es-419"/>
-        </w:rPr>
-        <w:t>XXXX</w:t>
-      </w:r>
-      <w:proofErr w:type="spellEnd"/>
-    </w:p>
-    <w:p>
-      <w:pPr>
-        <w:spacing w:after="0"/>
-        <w:jc w:val="right"/>
-        <w:rPr>
-          <w:noProof w:val="0"/>
-          <w:lang w:val="es-419"/>
-        </w:rPr>
-      </w:pPr>
-      <w:r>
-        <w:rPr>
-          <w:noProof w:val="0"/>
-          <w:lang w:val="es-419"/>
-        </w:rPr>
-        <w:t xml:space="preserve">Estudiante </w:t>
+        <w:t xml:space="preserve"> </w:t>
       </w:r>
       <w:r>
         <w:rPr>
           <w:noProof w:val="0"/>
           <w:lang w:val="es-419"/>
         </w:rPr>
-        <w:t xml:space="preserve">2 Cod </w:t>
+        <w:t>202020625</w:t>
       </w:r>
-      <w:proofErr w:type="spellStart"/>
-      <w:r>
-        <w:rPr>
-          <w:noProof w:val="0"/>
-          <w:lang w:val="es-419"/>
-        </w:rPr>
-        <w:t>XXXX</w:t>
-      </w:r>
-      <w:proofErr w:type="spellEnd"/>
     </w:p>
     <w:p>
       <w:pPr>
@@ -230,6 +212,22 @@
                 <w:lang w:val="es-419"/>
               </w:rPr>
             </w:pPr>
+            <w:r>
+              <w:rPr>
+                <w:rFonts w:ascii="Dax-Regular" w:hAnsi="Dax-Regular"/>
+                <w:noProof w:val="0"/>
+                <w:lang w:val="es-419"/>
+              </w:rPr>
+              <w:t>AMD Ryzen</w:t>
+            </w:r>
+            <w:r>
+              <w:rPr>
+                <w:rFonts w:ascii="Dax-Regular" w:hAnsi="Dax-Regular"/>
+                <w:noProof w:val="0"/>
+                <w:lang w:val="es-419"/>
+              </w:rPr>
+              <w:t xml:space="preserve"> 5</w:t>
+            </w:r>
           </w:p>
         </w:tc>
         <w:tc>
@@ -291,6 +289,14 @@
                 <w:lang w:val="es-419"/>
               </w:rPr>
             </w:pPr>
+            <w:r>
+              <w:rPr>
+                <w:rFonts w:ascii="Dax-Regular" w:hAnsi="Dax-Regular"/>
+                <w:noProof w:val="0"/>
+                <w:lang w:val="es-419"/>
+              </w:rPr>
+              <w:t>8</w:t>
+            </w:r>
           </w:p>
         </w:tc>
         <w:tc>
@@ -353,6 +359,14 @@
                 <w:lang w:val="es-419"/>
               </w:rPr>
             </w:pPr>
+            <w:r>
+              <w:rPr>
+                <w:rFonts w:ascii="Dax-Regular" w:hAnsi="Dax-Regular"/>
+                <w:noProof w:val="0"/>
+                <w:lang w:val="es-419"/>
+              </w:rPr>
+              <w:t>Windows 10</w:t>
+            </w:r>
           </w:p>
         </w:tc>
         <w:tc>
@@ -473,12 +487,12 @@
         <w:tblLook w:val="04A0" w:firstRow="1" w:lastRow="0" w:firstColumn="1" w:lastColumn="0" w:noHBand="0" w:noVBand="1"/>
       </w:tblPr>
       <w:tblGrid>
-        <w:gridCol w:w="2530"/>
-        <w:gridCol w:w="1537"/>
-        <w:gridCol w:w="1566"/>
-        <w:gridCol w:w="1175"/>
-        <w:gridCol w:w="1230"/>
-        <w:gridCol w:w="1322"/>
+        <w:gridCol w:w="1924"/>
+        <w:gridCol w:w="1455"/>
+        <w:gridCol w:w="1379"/>
+        <w:gridCol w:w="1534"/>
+        <w:gridCol w:w="1534"/>
+        <w:gridCol w:w="1534"/>
       </w:tblGrid>
       <w:tr>
         <w:trPr>
@@ -530,31 +544,7 @@
                 <w:color w:val="000000"/>
                 <w:lang w:val="es-419"/>
               </w:rPr>
-              <w:t>amaño de la muestra (</w:t>
-            </w:r>
-            <w:proofErr w:type="spellStart"/>
-            <w:r>
-              <w:rPr>
-                <w:rFonts w:ascii="Calibri" w:eastAsia="Times New Roman" w:hAnsi="Calibri" w:cs="Calibri"/>
-                <w:b/>
-                <w:bCs/>
-                <w:noProof w:val="0"/>
-                <w:color w:val="000000"/>
-                <w:lang w:val="es-419"/>
-              </w:rPr>
-              <w:t>ARRAYLIST</w:t>
-            </w:r>
-            <w:proofErr w:type="spellEnd"/>
-            <w:r>
-              <w:rPr>
-                <w:rFonts w:ascii="Calibri" w:eastAsia="Times New Roman" w:hAnsi="Calibri" w:cs="Calibri"/>
-                <w:b/>
-                <w:bCs/>
-                <w:noProof w:val="0"/>
-                <w:color w:val="000000"/>
-                <w:lang w:val="es-419"/>
-              </w:rPr>
-              <w:t>)</w:t>
+              <w:t>amaño de la muestra (ARRAYLIST)</w:t>
             </w:r>
           </w:p>
         </w:tc>
@@ -803,6 +793,14 @@
                 <w:color w:val="000000"/>
               </w:rPr>
             </w:pPr>
+            <w:r>
+              <w:rPr>
+                <w:rFonts w:ascii="Dax-Regular" w:eastAsia="Times New Roman" w:hAnsi="Dax-Regular" w:cs="Calibri"/>
+                <w:noProof w:val="0"/>
+                <w:color w:val="000000"/>
+              </w:rPr>
+              <w:t>890.625</w:t>
+            </w:r>
           </w:p>
         </w:tc>
         <w:tc>
@@ -827,6 +825,14 @@
                 <w:color w:val="000000"/>
               </w:rPr>
             </w:pPr>
+            <w:r>
+              <w:rPr>
+                <w:rFonts w:ascii="Dax-Regular" w:eastAsia="Times New Roman" w:hAnsi="Dax-Regular" w:cs="Calibri"/>
+                <w:noProof w:val="0"/>
+                <w:color w:val="000000"/>
+              </w:rPr>
+              <w:t>812.5</w:t>
+            </w:r>
           </w:p>
         </w:tc>
         <w:tc>
@@ -851,6 +857,14 @@
                 <w:color w:val="000000"/>
               </w:rPr>
             </w:pPr>
+            <w:r>
+              <w:rPr>
+                <w:rFonts w:ascii="Dax-Regular" w:eastAsia="Times New Roman" w:hAnsi="Dax-Regular" w:cs="Calibri"/>
+                <w:noProof w:val="0"/>
+                <w:color w:val="000000"/>
+              </w:rPr>
+              <w:t>62.5</w:t>
+            </w:r>
           </w:p>
         </w:tc>
         <w:tc>
@@ -875,6 +889,14 @@
                 <w:color w:val="000000"/>
               </w:rPr>
             </w:pPr>
+            <w:r>
+              <w:rPr>
+                <w:rFonts w:ascii="Dax-Regular" w:eastAsia="Times New Roman" w:hAnsi="Dax-Regular" w:cs="Calibri"/>
+                <w:noProof w:val="0"/>
+                <w:color w:val="000000"/>
+              </w:rPr>
+              <w:t>46.875</w:t>
+            </w:r>
           </w:p>
         </w:tc>
         <w:tc>
@@ -899,6 +921,14 @@
                 <w:color w:val="000000"/>
               </w:rPr>
             </w:pPr>
+            <w:r>
+              <w:rPr>
+                <w:rFonts w:ascii="Dax-Regular" w:eastAsia="Times New Roman" w:hAnsi="Dax-Regular" w:cs="Calibri"/>
+                <w:noProof w:val="0"/>
+                <w:color w:val="000000"/>
+              </w:rPr>
+              <w:t>62.5</w:t>
+            </w:r>
           </w:p>
         </w:tc>
       </w:tr>
@@ -961,102 +991,142 @@
                 <w:color w:val="000000"/>
               </w:rPr>
             </w:pPr>
-          </w:p>
-        </w:tc>
-        <w:tc>
-          <w:tcPr>
-            <w:tcW w:w="0" w:type="auto"/>
-            <w:tcBorders>
-              <w:top w:val="nil"/>
-              <w:left w:val="nil"/>
-              <w:bottom w:val="nil"/>
-              <w:right w:val="nil"/>
-            </w:tcBorders>
-            <w:shd w:val="clear" w:color="auto" w:fill="auto"/>
-            <w:vAlign w:val="center"/>
-          </w:tcPr>
-          <w:p>
-            <w:pPr>
-              <w:spacing w:after="0" w:line="240" w:lineRule="auto"/>
-              <w:jc w:val="center"/>
-              <w:rPr>
-                <w:rFonts w:ascii="Dax-Regular" w:eastAsia="Times New Roman" w:hAnsi="Dax-Regular" w:cs="Calibri"/>
-                <w:noProof w:val="0"/>
-                <w:color w:val="000000"/>
-              </w:rPr>
-            </w:pPr>
-          </w:p>
-        </w:tc>
-        <w:tc>
-          <w:tcPr>
-            <w:tcW w:w="0" w:type="auto"/>
-            <w:tcBorders>
-              <w:top w:val="nil"/>
-              <w:left w:val="nil"/>
-              <w:bottom w:val="nil"/>
-              <w:right w:val="nil"/>
-            </w:tcBorders>
-            <w:shd w:val="clear" w:color="auto" w:fill="auto"/>
-            <w:vAlign w:val="center"/>
-          </w:tcPr>
-          <w:p>
-            <w:pPr>
-              <w:spacing w:after="0" w:line="240" w:lineRule="auto"/>
-              <w:jc w:val="center"/>
-              <w:rPr>
-                <w:rFonts w:ascii="Dax-Regular" w:eastAsia="Times New Roman" w:hAnsi="Dax-Regular" w:cs="Calibri"/>
-                <w:noProof w:val="0"/>
-                <w:color w:val="000000"/>
-              </w:rPr>
-            </w:pPr>
-          </w:p>
-        </w:tc>
-        <w:tc>
-          <w:tcPr>
-            <w:tcW w:w="0" w:type="auto"/>
-            <w:tcBorders>
-              <w:top w:val="nil"/>
-              <w:left w:val="nil"/>
-              <w:bottom w:val="nil"/>
-              <w:right w:val="nil"/>
-            </w:tcBorders>
-            <w:shd w:val="clear" w:color="auto" w:fill="auto"/>
-            <w:vAlign w:val="center"/>
-          </w:tcPr>
-          <w:p>
-            <w:pPr>
-              <w:spacing w:after="0" w:line="240" w:lineRule="auto"/>
-              <w:jc w:val="center"/>
-              <w:rPr>
-                <w:rFonts w:ascii="Dax-Regular" w:eastAsia="Times New Roman" w:hAnsi="Dax-Regular" w:cs="Calibri"/>
-                <w:noProof w:val="0"/>
-                <w:color w:val="000000"/>
-              </w:rPr>
-            </w:pPr>
-          </w:p>
-        </w:tc>
-        <w:tc>
-          <w:tcPr>
-            <w:tcW w:w="0" w:type="auto"/>
-            <w:tcBorders>
-              <w:top w:val="nil"/>
-              <w:left w:val="nil"/>
-              <w:bottom w:val="nil"/>
-              <w:right w:val="nil"/>
-            </w:tcBorders>
-            <w:shd w:val="clear" w:color="auto" w:fill="auto"/>
-            <w:vAlign w:val="center"/>
-          </w:tcPr>
-          <w:p>
-            <w:pPr>
-              <w:spacing w:after="0" w:line="240" w:lineRule="auto"/>
-              <w:jc w:val="center"/>
-              <w:rPr>
-                <w:rFonts w:ascii="Dax-Regular" w:eastAsia="Times New Roman" w:hAnsi="Dax-Regular" w:cs="Calibri"/>
-                <w:noProof w:val="0"/>
-                <w:color w:val="000000"/>
-              </w:rPr>
-            </w:pPr>
+            <w:r>
+              <w:rPr>
+                <w:rFonts w:ascii="Dax-Regular" w:eastAsia="Times New Roman" w:hAnsi="Dax-Regular" w:cs="Calibri"/>
+                <w:noProof w:val="0"/>
+                <w:color w:val="000000"/>
+              </w:rPr>
+              <w:t>3531.25</w:t>
+            </w:r>
+          </w:p>
+        </w:tc>
+        <w:tc>
+          <w:tcPr>
+            <w:tcW w:w="0" w:type="auto"/>
+            <w:tcBorders>
+              <w:top w:val="nil"/>
+              <w:left w:val="nil"/>
+              <w:bottom w:val="nil"/>
+              <w:right w:val="nil"/>
+            </w:tcBorders>
+            <w:shd w:val="clear" w:color="auto" w:fill="auto"/>
+            <w:vAlign w:val="center"/>
+          </w:tcPr>
+          <w:p>
+            <w:pPr>
+              <w:spacing w:after="0" w:line="240" w:lineRule="auto"/>
+              <w:jc w:val="center"/>
+              <w:rPr>
+                <w:rFonts w:ascii="Dax-Regular" w:eastAsia="Times New Roman" w:hAnsi="Dax-Regular" w:cs="Calibri"/>
+                <w:noProof w:val="0"/>
+                <w:color w:val="000000"/>
+              </w:rPr>
+            </w:pPr>
+            <w:r>
+              <w:rPr>
+                <w:rFonts w:ascii="Dax-Regular" w:eastAsia="Times New Roman" w:hAnsi="Dax-Regular" w:cs="Calibri"/>
+                <w:noProof w:val="0"/>
+                <w:color w:val="000000"/>
+              </w:rPr>
+              <w:t>3921.875</w:t>
+            </w:r>
+          </w:p>
+        </w:tc>
+        <w:tc>
+          <w:tcPr>
+            <w:tcW w:w="0" w:type="auto"/>
+            <w:tcBorders>
+              <w:top w:val="nil"/>
+              <w:left w:val="nil"/>
+              <w:bottom w:val="nil"/>
+              <w:right w:val="nil"/>
+            </w:tcBorders>
+            <w:shd w:val="clear" w:color="auto" w:fill="auto"/>
+            <w:vAlign w:val="center"/>
+          </w:tcPr>
+          <w:p>
+            <w:pPr>
+              <w:spacing w:after="0" w:line="240" w:lineRule="auto"/>
+              <w:jc w:val="center"/>
+              <w:rPr>
+                <w:rFonts w:ascii="Dax-Regular" w:eastAsia="Times New Roman" w:hAnsi="Dax-Regular" w:cs="Calibri"/>
+                <w:noProof w:val="0"/>
+                <w:color w:val="000000"/>
+              </w:rPr>
+            </w:pPr>
+            <w:r>
+              <w:rPr>
+                <w:rFonts w:ascii="Dax-Regular" w:eastAsia="Times New Roman" w:hAnsi="Dax-Regular" w:cs="Calibri"/>
+                <w:noProof w:val="0"/>
+                <w:color w:val="000000"/>
+              </w:rPr>
+              <w:t>171.875</w:t>
+            </w:r>
+          </w:p>
+        </w:tc>
+        <w:tc>
+          <w:tcPr>
+            <w:tcW w:w="0" w:type="auto"/>
+            <w:tcBorders>
+              <w:top w:val="nil"/>
+              <w:left w:val="nil"/>
+              <w:bottom w:val="nil"/>
+              <w:right w:val="nil"/>
+            </w:tcBorders>
+            <w:shd w:val="clear" w:color="auto" w:fill="auto"/>
+            <w:vAlign w:val="center"/>
+          </w:tcPr>
+          <w:p>
+            <w:pPr>
+              <w:spacing w:after="0" w:line="240" w:lineRule="auto"/>
+              <w:jc w:val="center"/>
+              <w:rPr>
+                <w:rFonts w:ascii="Dax-Regular" w:eastAsia="Times New Roman" w:hAnsi="Dax-Regular" w:cs="Calibri"/>
+                <w:noProof w:val="0"/>
+                <w:color w:val="000000"/>
+              </w:rPr>
+            </w:pPr>
+            <w:r>
+              <w:rPr>
+                <w:rFonts w:ascii="Dax-Regular" w:eastAsia="Times New Roman" w:hAnsi="Dax-Regular" w:cs="Calibri"/>
+                <w:noProof w:val="0"/>
+                <w:color w:val="000000"/>
+              </w:rPr>
+              <w:t>93.75</w:t>
+            </w:r>
+          </w:p>
+        </w:tc>
+        <w:tc>
+          <w:tcPr>
+            <w:tcW w:w="0" w:type="auto"/>
+            <w:tcBorders>
+              <w:top w:val="nil"/>
+              <w:left w:val="nil"/>
+              <w:bottom w:val="nil"/>
+              <w:right w:val="nil"/>
+            </w:tcBorders>
+            <w:shd w:val="clear" w:color="auto" w:fill="auto"/>
+            <w:vAlign w:val="center"/>
+          </w:tcPr>
+          <w:p>
+            <w:pPr>
+              <w:spacing w:after="0" w:line="240" w:lineRule="auto"/>
+              <w:jc w:val="center"/>
+              <w:rPr>
+                <w:rFonts w:ascii="Dax-Regular" w:eastAsia="Times New Roman" w:hAnsi="Dax-Regular" w:cs="Calibri"/>
+                <w:noProof w:val="0"/>
+                <w:color w:val="000000"/>
+              </w:rPr>
+            </w:pPr>
+            <w:r>
+              <w:rPr>
+                <w:rFonts w:ascii="Dax-Regular" w:eastAsia="Times New Roman" w:hAnsi="Dax-Regular" w:cs="Calibri"/>
+                <w:noProof w:val="0"/>
+                <w:color w:val="000000"/>
+              </w:rPr>
+              <w:t>93.75</w:t>
+            </w:r>
           </w:p>
         </w:tc>
       </w:tr>
@@ -1119,6 +1189,14 @@
                 <w:color w:val="000000"/>
               </w:rPr>
             </w:pPr>
+            <w:r>
+              <w:rPr>
+                <w:rFonts w:ascii="Dax-Regular" w:eastAsia="Times New Roman" w:hAnsi="Dax-Regular" w:cs="Calibri"/>
+                <w:noProof w:val="0"/>
+                <w:color w:val="000000"/>
+              </w:rPr>
+              <w:t>16859.375</w:t>
+            </w:r>
           </w:p>
         </w:tc>
         <w:tc>
@@ -1143,6 +1221,14 @@
                 <w:color w:val="000000"/>
               </w:rPr>
             </w:pPr>
+            <w:r>
+              <w:rPr>
+                <w:rFonts w:ascii="Dax-Regular" w:eastAsia="Times New Roman" w:hAnsi="Dax-Regular" w:cs="Calibri"/>
+                <w:noProof w:val="0"/>
+                <w:color w:val="000000"/>
+              </w:rPr>
+              <w:t>15781.25</w:t>
+            </w:r>
           </w:p>
         </w:tc>
         <w:tc>
@@ -1167,6 +1253,14 @@
                 <w:color w:val="000000"/>
               </w:rPr>
             </w:pPr>
+            <w:r>
+              <w:rPr>
+                <w:rFonts w:ascii="Dax-Regular" w:eastAsia="Times New Roman" w:hAnsi="Dax-Regular" w:cs="Calibri"/>
+                <w:noProof w:val="0"/>
+                <w:color w:val="000000"/>
+              </w:rPr>
+              <w:t>328.125</w:t>
+            </w:r>
           </w:p>
         </w:tc>
         <w:tc>
@@ -1191,6 +1285,14 @@
                 <w:color w:val="000000"/>
               </w:rPr>
             </w:pPr>
+            <w:r>
+              <w:rPr>
+                <w:rFonts w:ascii="Dax-Regular" w:eastAsia="Times New Roman" w:hAnsi="Dax-Regular" w:cs="Calibri"/>
+                <w:noProof w:val="0"/>
+                <w:color w:val="000000"/>
+              </w:rPr>
+              <w:t>234.375</w:t>
+            </w:r>
           </w:p>
         </w:tc>
         <w:tc>
@@ -1215,6 +1317,14 @@
                 <w:color w:val="000000"/>
               </w:rPr>
             </w:pPr>
+            <w:r>
+              <w:rPr>
+                <w:rFonts w:ascii="Dax-Regular" w:eastAsia="Times New Roman" w:hAnsi="Dax-Regular" w:cs="Calibri"/>
+                <w:noProof w:val="0"/>
+                <w:color w:val="000000"/>
+              </w:rPr>
+              <w:t>234.375</w:t>
+            </w:r>
           </w:p>
         </w:tc>
       </w:tr>
@@ -1277,102 +1387,142 @@
                 <w:color w:val="000000"/>
               </w:rPr>
             </w:pPr>
-          </w:p>
-        </w:tc>
-        <w:tc>
-          <w:tcPr>
-            <w:tcW w:w="0" w:type="auto"/>
-            <w:tcBorders>
-              <w:top w:val="nil"/>
-              <w:left w:val="nil"/>
-              <w:bottom w:val="nil"/>
-              <w:right w:val="nil"/>
-            </w:tcBorders>
-            <w:shd w:val="clear" w:color="auto" w:fill="auto"/>
-            <w:vAlign w:val="center"/>
-          </w:tcPr>
-          <w:p>
-            <w:pPr>
-              <w:spacing w:after="0" w:line="240" w:lineRule="auto"/>
-              <w:jc w:val="center"/>
-              <w:rPr>
-                <w:rFonts w:ascii="Dax-Regular" w:eastAsia="Times New Roman" w:hAnsi="Dax-Regular" w:cs="Calibri"/>
-                <w:noProof w:val="0"/>
-                <w:color w:val="000000"/>
-              </w:rPr>
-            </w:pPr>
-          </w:p>
-        </w:tc>
-        <w:tc>
-          <w:tcPr>
-            <w:tcW w:w="0" w:type="auto"/>
-            <w:tcBorders>
-              <w:top w:val="nil"/>
-              <w:left w:val="nil"/>
-              <w:bottom w:val="nil"/>
-              <w:right w:val="nil"/>
-            </w:tcBorders>
-            <w:shd w:val="clear" w:color="auto" w:fill="auto"/>
-            <w:vAlign w:val="center"/>
-          </w:tcPr>
-          <w:p>
-            <w:pPr>
-              <w:spacing w:after="0" w:line="240" w:lineRule="auto"/>
-              <w:jc w:val="center"/>
-              <w:rPr>
-                <w:rFonts w:ascii="Dax-Regular" w:eastAsia="Times New Roman" w:hAnsi="Dax-Regular" w:cs="Calibri"/>
-                <w:noProof w:val="0"/>
-                <w:color w:val="000000"/>
-              </w:rPr>
-            </w:pPr>
-          </w:p>
-        </w:tc>
-        <w:tc>
-          <w:tcPr>
-            <w:tcW w:w="0" w:type="auto"/>
-            <w:tcBorders>
-              <w:top w:val="nil"/>
-              <w:left w:val="nil"/>
-              <w:bottom w:val="nil"/>
-              <w:right w:val="nil"/>
-            </w:tcBorders>
-            <w:shd w:val="clear" w:color="auto" w:fill="auto"/>
-            <w:vAlign w:val="center"/>
-          </w:tcPr>
-          <w:p>
-            <w:pPr>
-              <w:spacing w:after="0" w:line="240" w:lineRule="auto"/>
-              <w:jc w:val="center"/>
-              <w:rPr>
-                <w:rFonts w:ascii="Dax-Regular" w:eastAsia="Times New Roman" w:hAnsi="Dax-Regular" w:cs="Calibri"/>
-                <w:noProof w:val="0"/>
-                <w:color w:val="000000"/>
-              </w:rPr>
-            </w:pPr>
-          </w:p>
-        </w:tc>
-        <w:tc>
-          <w:tcPr>
-            <w:tcW w:w="0" w:type="auto"/>
-            <w:tcBorders>
-              <w:top w:val="nil"/>
-              <w:left w:val="nil"/>
-              <w:bottom w:val="nil"/>
-              <w:right w:val="nil"/>
-            </w:tcBorders>
-            <w:shd w:val="clear" w:color="auto" w:fill="auto"/>
-            <w:vAlign w:val="center"/>
-          </w:tcPr>
-          <w:p>
-            <w:pPr>
-              <w:spacing w:after="0" w:line="240" w:lineRule="auto"/>
-              <w:jc w:val="center"/>
-              <w:rPr>
-                <w:rFonts w:ascii="Dax-Regular" w:eastAsia="Times New Roman" w:hAnsi="Dax-Regular" w:cs="Calibri"/>
-                <w:noProof w:val="0"/>
-                <w:color w:val="000000"/>
-              </w:rPr>
-            </w:pPr>
+            <w:r>
+              <w:rPr>
+                <w:rFonts w:ascii="Dax-Regular" w:eastAsia="Times New Roman" w:hAnsi="Dax-Regular" w:cs="Calibri"/>
+                <w:noProof w:val="0"/>
+                <w:color w:val="000000"/>
+              </w:rPr>
+              <w:t>70000.0</w:t>
+            </w:r>
+          </w:p>
+        </w:tc>
+        <w:tc>
+          <w:tcPr>
+            <w:tcW w:w="0" w:type="auto"/>
+            <w:tcBorders>
+              <w:top w:val="nil"/>
+              <w:left w:val="nil"/>
+              <w:bottom w:val="nil"/>
+              <w:right w:val="nil"/>
+            </w:tcBorders>
+            <w:shd w:val="clear" w:color="auto" w:fill="auto"/>
+            <w:vAlign w:val="center"/>
+          </w:tcPr>
+          <w:p>
+            <w:pPr>
+              <w:spacing w:after="0" w:line="240" w:lineRule="auto"/>
+              <w:jc w:val="center"/>
+              <w:rPr>
+                <w:rFonts w:ascii="Dax-Regular" w:eastAsia="Times New Roman" w:hAnsi="Dax-Regular" w:cs="Calibri"/>
+                <w:noProof w:val="0"/>
+                <w:color w:val="000000"/>
+              </w:rPr>
+            </w:pPr>
+            <w:r>
+              <w:rPr>
+                <w:rFonts w:ascii="Dax-Regular" w:eastAsia="Times New Roman" w:hAnsi="Dax-Regular" w:cs="Calibri"/>
+                <w:noProof w:val="0"/>
+                <w:color w:val="000000"/>
+              </w:rPr>
+              <w:t>67156.25</w:t>
+            </w:r>
+          </w:p>
+        </w:tc>
+        <w:tc>
+          <w:tcPr>
+            <w:tcW w:w="0" w:type="auto"/>
+            <w:tcBorders>
+              <w:top w:val="nil"/>
+              <w:left w:val="nil"/>
+              <w:bottom w:val="nil"/>
+              <w:right w:val="nil"/>
+            </w:tcBorders>
+            <w:shd w:val="clear" w:color="auto" w:fill="auto"/>
+            <w:vAlign w:val="center"/>
+          </w:tcPr>
+          <w:p>
+            <w:pPr>
+              <w:spacing w:after="0" w:line="240" w:lineRule="auto"/>
+              <w:jc w:val="center"/>
+              <w:rPr>
+                <w:rFonts w:ascii="Dax-Regular" w:eastAsia="Times New Roman" w:hAnsi="Dax-Regular" w:cs="Calibri"/>
+                <w:noProof w:val="0"/>
+                <w:color w:val="000000"/>
+              </w:rPr>
+            </w:pPr>
+            <w:r>
+              <w:rPr>
+                <w:rFonts w:ascii="Dax-Regular" w:eastAsia="Times New Roman" w:hAnsi="Dax-Regular" w:cs="Calibri"/>
+                <w:noProof w:val="0"/>
+                <w:color w:val="000000"/>
+              </w:rPr>
+              <w:t>750.0</w:t>
+            </w:r>
+          </w:p>
+        </w:tc>
+        <w:tc>
+          <w:tcPr>
+            <w:tcW w:w="0" w:type="auto"/>
+            <w:tcBorders>
+              <w:top w:val="nil"/>
+              <w:left w:val="nil"/>
+              <w:bottom w:val="nil"/>
+              <w:right w:val="nil"/>
+            </w:tcBorders>
+            <w:shd w:val="clear" w:color="auto" w:fill="auto"/>
+            <w:vAlign w:val="center"/>
+          </w:tcPr>
+          <w:p>
+            <w:pPr>
+              <w:spacing w:after="0" w:line="240" w:lineRule="auto"/>
+              <w:jc w:val="center"/>
+              <w:rPr>
+                <w:rFonts w:ascii="Dax-Regular" w:eastAsia="Times New Roman" w:hAnsi="Dax-Regular" w:cs="Calibri"/>
+                <w:noProof w:val="0"/>
+                <w:color w:val="000000"/>
+              </w:rPr>
+            </w:pPr>
+            <w:r>
+              <w:rPr>
+                <w:rFonts w:ascii="Dax-Regular" w:eastAsia="Times New Roman" w:hAnsi="Dax-Regular" w:cs="Calibri"/>
+                <w:noProof w:val="0"/>
+                <w:color w:val="000000"/>
+              </w:rPr>
+              <w:t>359.375</w:t>
+            </w:r>
+          </w:p>
+        </w:tc>
+        <w:tc>
+          <w:tcPr>
+            <w:tcW w:w="0" w:type="auto"/>
+            <w:tcBorders>
+              <w:top w:val="nil"/>
+              <w:left w:val="nil"/>
+              <w:bottom w:val="nil"/>
+              <w:right w:val="nil"/>
+            </w:tcBorders>
+            <w:shd w:val="clear" w:color="auto" w:fill="auto"/>
+            <w:vAlign w:val="center"/>
+          </w:tcPr>
+          <w:p>
+            <w:pPr>
+              <w:spacing w:after="0" w:line="240" w:lineRule="auto"/>
+              <w:jc w:val="center"/>
+              <w:rPr>
+                <w:rFonts w:ascii="Dax-Regular" w:eastAsia="Times New Roman" w:hAnsi="Dax-Regular" w:cs="Calibri"/>
+                <w:noProof w:val="0"/>
+                <w:color w:val="000000"/>
+              </w:rPr>
+            </w:pPr>
+            <w:r>
+              <w:rPr>
+                <w:rFonts w:ascii="Dax-Regular" w:eastAsia="Times New Roman" w:hAnsi="Dax-Regular" w:cs="Calibri"/>
+                <w:noProof w:val="0"/>
+                <w:color w:val="000000"/>
+              </w:rPr>
+              <w:t>484.375</w:t>
+            </w:r>
           </w:p>
         </w:tc>
       </w:tr>
@@ -1435,6 +1585,14 @@
                 <w:color w:val="000000"/>
               </w:rPr>
             </w:pPr>
+            <w:r>
+              <w:rPr>
+                <w:rFonts w:ascii="Dax-Regular" w:eastAsia="Times New Roman" w:hAnsi="Dax-Regular" w:cs="Calibri"/>
+                <w:noProof w:val="0"/>
+                <w:color w:val="000000"/>
+              </w:rPr>
+              <w:t>296640.625</w:t>
+            </w:r>
           </w:p>
         </w:tc>
         <w:tc>
@@ -1459,6 +1617,14 @@
                 <w:color w:val="000000"/>
               </w:rPr>
             </w:pPr>
+            <w:r>
+              <w:rPr>
+                <w:rFonts w:ascii="Dax-Regular" w:eastAsia="Times New Roman" w:hAnsi="Dax-Regular" w:cs="Calibri"/>
+                <w:noProof w:val="0"/>
+                <w:color w:val="000000"/>
+              </w:rPr>
+              <w:t>285031.25</w:t>
+            </w:r>
           </w:p>
         </w:tc>
         <w:tc>
@@ -1483,6 +1649,14 @@
                 <w:color w:val="000000"/>
               </w:rPr>
             </w:pPr>
+            <w:r>
+              <w:rPr>
+                <w:rFonts w:ascii="Dax-Regular" w:eastAsia="Times New Roman" w:hAnsi="Dax-Regular" w:cs="Calibri"/>
+                <w:noProof w:val="0"/>
+                <w:color w:val="000000"/>
+              </w:rPr>
+              <w:t>1437.5</w:t>
+            </w:r>
           </w:p>
         </w:tc>
         <w:tc>
@@ -1507,6 +1681,14 @@
                 <w:color w:val="000000"/>
               </w:rPr>
             </w:pPr>
+            <w:r>
+              <w:rPr>
+                <w:rFonts w:ascii="Dax-Regular" w:eastAsia="Times New Roman" w:hAnsi="Dax-Regular" w:cs="Calibri"/>
+                <w:noProof w:val="0"/>
+                <w:color w:val="000000"/>
+              </w:rPr>
+              <w:t>750.0</w:t>
+            </w:r>
           </w:p>
         </w:tc>
         <w:tc>
@@ -1531,6 +1713,14 @@
                 <w:color w:val="000000"/>
               </w:rPr>
             </w:pPr>
+            <w:r>
+              <w:rPr>
+                <w:rFonts w:ascii="Dax-Regular" w:eastAsia="Times New Roman" w:hAnsi="Dax-Regular" w:cs="Calibri"/>
+                <w:noProof w:val="0"/>
+                <w:color w:val="000000"/>
+              </w:rPr>
+              <w:t>812.5</w:t>
+            </w:r>
           </w:p>
         </w:tc>
       </w:tr>
@@ -1593,102 +1783,142 @@
                 <w:color w:val="000000"/>
               </w:rPr>
             </w:pPr>
-          </w:p>
-        </w:tc>
-        <w:tc>
-          <w:tcPr>
-            <w:tcW w:w="0" w:type="auto"/>
-            <w:tcBorders>
-              <w:top w:val="nil"/>
-              <w:left w:val="nil"/>
-              <w:bottom w:val="nil"/>
-              <w:right w:val="nil"/>
-            </w:tcBorders>
-            <w:shd w:val="clear" w:color="auto" w:fill="auto"/>
-            <w:vAlign w:val="center"/>
-          </w:tcPr>
-          <w:p>
-            <w:pPr>
-              <w:spacing w:after="0" w:line="240" w:lineRule="auto"/>
-              <w:jc w:val="center"/>
-              <w:rPr>
-                <w:rFonts w:ascii="Dax-Regular" w:eastAsia="Times New Roman" w:hAnsi="Dax-Regular" w:cs="Calibri"/>
-                <w:noProof w:val="0"/>
-                <w:color w:val="000000"/>
-              </w:rPr>
-            </w:pPr>
-          </w:p>
-        </w:tc>
-        <w:tc>
-          <w:tcPr>
-            <w:tcW w:w="0" w:type="auto"/>
-            <w:tcBorders>
-              <w:top w:val="nil"/>
-              <w:left w:val="nil"/>
-              <w:bottom w:val="nil"/>
-              <w:right w:val="nil"/>
-            </w:tcBorders>
-            <w:shd w:val="clear" w:color="auto" w:fill="auto"/>
-            <w:vAlign w:val="center"/>
-          </w:tcPr>
-          <w:p>
-            <w:pPr>
-              <w:spacing w:after="0" w:line="240" w:lineRule="auto"/>
-              <w:jc w:val="center"/>
-              <w:rPr>
-                <w:rFonts w:ascii="Dax-Regular" w:eastAsia="Times New Roman" w:hAnsi="Dax-Regular" w:cs="Calibri"/>
-                <w:noProof w:val="0"/>
-                <w:color w:val="000000"/>
-              </w:rPr>
-            </w:pPr>
-          </w:p>
-        </w:tc>
-        <w:tc>
-          <w:tcPr>
-            <w:tcW w:w="0" w:type="auto"/>
-            <w:tcBorders>
-              <w:top w:val="nil"/>
-              <w:left w:val="nil"/>
-              <w:bottom w:val="nil"/>
-              <w:right w:val="nil"/>
-            </w:tcBorders>
-            <w:shd w:val="clear" w:color="auto" w:fill="auto"/>
-            <w:vAlign w:val="center"/>
-          </w:tcPr>
-          <w:p>
-            <w:pPr>
-              <w:spacing w:after="0" w:line="240" w:lineRule="auto"/>
-              <w:jc w:val="center"/>
-              <w:rPr>
-                <w:rFonts w:ascii="Dax-Regular" w:eastAsia="Times New Roman" w:hAnsi="Dax-Regular" w:cs="Calibri"/>
-                <w:noProof w:val="0"/>
-                <w:color w:val="000000"/>
-              </w:rPr>
-            </w:pPr>
-          </w:p>
-        </w:tc>
-        <w:tc>
-          <w:tcPr>
-            <w:tcW w:w="0" w:type="auto"/>
-            <w:tcBorders>
-              <w:top w:val="nil"/>
-              <w:left w:val="nil"/>
-              <w:bottom w:val="nil"/>
-              <w:right w:val="nil"/>
-            </w:tcBorders>
-            <w:shd w:val="clear" w:color="auto" w:fill="auto"/>
-            <w:vAlign w:val="center"/>
-          </w:tcPr>
-          <w:p>
-            <w:pPr>
-              <w:spacing w:after="0" w:line="240" w:lineRule="auto"/>
-              <w:jc w:val="center"/>
-              <w:rPr>
-                <w:rFonts w:ascii="Dax-Regular" w:eastAsia="Times New Roman" w:hAnsi="Dax-Regular" w:cs="Calibri"/>
-                <w:noProof w:val="0"/>
-                <w:color w:val="000000"/>
-              </w:rPr>
-            </w:pPr>
+            <w:r>
+              <w:rPr>
+                <w:rFonts w:ascii="Dax-Regular" w:eastAsia="Times New Roman" w:hAnsi="Dax-Regular" w:cs="Calibri"/>
+                <w:noProof w:val="0"/>
+                <w:color w:val="000000"/>
+              </w:rPr>
+              <w:t>15+ min</w:t>
+            </w:r>
+          </w:p>
+        </w:tc>
+        <w:tc>
+          <w:tcPr>
+            <w:tcW w:w="0" w:type="auto"/>
+            <w:tcBorders>
+              <w:top w:val="nil"/>
+              <w:left w:val="nil"/>
+              <w:bottom w:val="nil"/>
+              <w:right w:val="nil"/>
+            </w:tcBorders>
+            <w:shd w:val="clear" w:color="auto" w:fill="auto"/>
+            <w:vAlign w:val="center"/>
+          </w:tcPr>
+          <w:p>
+            <w:pPr>
+              <w:spacing w:after="0" w:line="240" w:lineRule="auto"/>
+              <w:jc w:val="center"/>
+              <w:rPr>
+                <w:rFonts w:ascii="Dax-Regular" w:eastAsia="Times New Roman" w:hAnsi="Dax-Regular" w:cs="Calibri"/>
+                <w:noProof w:val="0"/>
+                <w:color w:val="000000"/>
+              </w:rPr>
+            </w:pPr>
+            <w:r>
+              <w:rPr>
+                <w:rFonts w:ascii="Dax-Regular" w:eastAsia="Times New Roman" w:hAnsi="Dax-Regular" w:cs="Calibri"/>
+                <w:noProof w:val="0"/>
+                <w:color w:val="000000"/>
+              </w:rPr>
+              <w:t>15+ min</w:t>
+            </w:r>
+          </w:p>
+        </w:tc>
+        <w:tc>
+          <w:tcPr>
+            <w:tcW w:w="0" w:type="auto"/>
+            <w:tcBorders>
+              <w:top w:val="nil"/>
+              <w:left w:val="nil"/>
+              <w:bottom w:val="nil"/>
+              <w:right w:val="nil"/>
+            </w:tcBorders>
+            <w:shd w:val="clear" w:color="auto" w:fill="auto"/>
+            <w:vAlign w:val="center"/>
+          </w:tcPr>
+          <w:p>
+            <w:pPr>
+              <w:spacing w:after="0" w:line="240" w:lineRule="auto"/>
+              <w:jc w:val="center"/>
+              <w:rPr>
+                <w:rFonts w:ascii="Dax-Regular" w:eastAsia="Times New Roman" w:hAnsi="Dax-Regular" w:cs="Calibri"/>
+                <w:noProof w:val="0"/>
+                <w:color w:val="000000"/>
+              </w:rPr>
+            </w:pPr>
+            <w:r>
+              <w:rPr>
+                <w:rFonts w:ascii="Dax-Regular" w:eastAsia="Times New Roman" w:hAnsi="Dax-Regular" w:cs="Calibri"/>
+                <w:noProof w:val="0"/>
+                <w:color w:val="000000"/>
+              </w:rPr>
+              <w:t>3578.125</w:t>
+            </w:r>
+          </w:p>
+        </w:tc>
+        <w:tc>
+          <w:tcPr>
+            <w:tcW w:w="0" w:type="auto"/>
+            <w:tcBorders>
+              <w:top w:val="nil"/>
+              <w:left w:val="nil"/>
+              <w:bottom w:val="nil"/>
+              <w:right w:val="nil"/>
+            </w:tcBorders>
+            <w:shd w:val="clear" w:color="auto" w:fill="auto"/>
+            <w:vAlign w:val="center"/>
+          </w:tcPr>
+          <w:p>
+            <w:pPr>
+              <w:spacing w:after="0" w:line="240" w:lineRule="auto"/>
+              <w:jc w:val="center"/>
+              <w:rPr>
+                <w:rFonts w:ascii="Dax-Regular" w:eastAsia="Times New Roman" w:hAnsi="Dax-Regular" w:cs="Calibri"/>
+                <w:noProof w:val="0"/>
+                <w:color w:val="000000"/>
+              </w:rPr>
+            </w:pPr>
+            <w:r>
+              <w:rPr>
+                <w:rFonts w:ascii="Dax-Regular" w:eastAsia="Times New Roman" w:hAnsi="Dax-Regular" w:cs="Calibri"/>
+                <w:noProof w:val="0"/>
+                <w:color w:val="000000"/>
+              </w:rPr>
+              <w:t>1937.5</w:t>
+            </w:r>
+          </w:p>
+        </w:tc>
+        <w:tc>
+          <w:tcPr>
+            <w:tcW w:w="0" w:type="auto"/>
+            <w:tcBorders>
+              <w:top w:val="nil"/>
+              <w:left w:val="nil"/>
+              <w:bottom w:val="nil"/>
+              <w:right w:val="nil"/>
+            </w:tcBorders>
+            <w:shd w:val="clear" w:color="auto" w:fill="auto"/>
+            <w:vAlign w:val="center"/>
+          </w:tcPr>
+          <w:p>
+            <w:pPr>
+              <w:spacing w:after="0" w:line="240" w:lineRule="auto"/>
+              <w:jc w:val="center"/>
+              <w:rPr>
+                <w:rFonts w:ascii="Dax-Regular" w:eastAsia="Times New Roman" w:hAnsi="Dax-Regular" w:cs="Calibri"/>
+                <w:noProof w:val="0"/>
+                <w:color w:val="000000"/>
+              </w:rPr>
+            </w:pPr>
+            <w:r>
+              <w:rPr>
+                <w:rFonts w:ascii="Dax-Regular" w:eastAsia="Times New Roman" w:hAnsi="Dax-Regular" w:cs="Calibri"/>
+                <w:noProof w:val="0"/>
+                <w:color w:val="000000"/>
+              </w:rPr>
+              <w:t>1843.75</w:t>
+            </w:r>
           </w:p>
         </w:tc>
       </w:tr>
@@ -1799,6 +2029,14 @@
                 <w:color w:val="000000"/>
               </w:rPr>
             </w:pPr>
+            <w:r>
+              <w:rPr>
+                <w:rFonts w:ascii="Dax-Regular" w:eastAsia="Times New Roman" w:hAnsi="Dax-Regular" w:cs="Calibri"/>
+                <w:noProof w:val="0"/>
+                <w:color w:val="000000"/>
+              </w:rPr>
+              <w:t>9000.0</w:t>
+            </w:r>
           </w:p>
         </w:tc>
         <w:tc>
@@ -1823,6 +2061,14 @@
                 <w:color w:val="000000"/>
               </w:rPr>
             </w:pPr>
+            <w:r>
+              <w:rPr>
+                <w:rFonts w:ascii="Dax-Regular" w:eastAsia="Times New Roman" w:hAnsi="Dax-Regular" w:cs="Calibri"/>
+                <w:noProof w:val="0"/>
+                <w:color w:val="000000"/>
+              </w:rPr>
+              <w:t>3750.0</w:t>
+            </w:r>
           </w:p>
         </w:tc>
         <w:tc>
@@ -1847,6 +2093,14 @@
                 <w:color w:val="000000"/>
               </w:rPr>
             </w:pPr>
+            <w:r>
+              <w:rPr>
+                <w:rFonts w:ascii="Dax-Regular" w:eastAsia="Times New Roman" w:hAnsi="Dax-Regular" w:cs="Calibri"/>
+                <w:noProof w:val="0"/>
+                <w:color w:val="000000"/>
+              </w:rPr>
+              <w:t>3640.625</w:t>
+            </w:r>
           </w:p>
         </w:tc>
       </w:tr>
@@ -1957,54 +2211,78 @@
                 <w:color w:val="000000"/>
               </w:rPr>
             </w:pPr>
-          </w:p>
-        </w:tc>
-        <w:tc>
-          <w:tcPr>
-            <w:tcW w:w="0" w:type="auto"/>
-            <w:tcBorders>
-              <w:top w:val="nil"/>
-              <w:left w:val="nil"/>
-              <w:bottom w:val="nil"/>
-              <w:right w:val="nil"/>
-            </w:tcBorders>
-            <w:shd w:val="clear" w:color="auto" w:fill="auto"/>
-            <w:vAlign w:val="center"/>
-          </w:tcPr>
-          <w:p>
-            <w:pPr>
-              <w:spacing w:after="0" w:line="240" w:lineRule="auto"/>
-              <w:jc w:val="center"/>
-              <w:rPr>
-                <w:rFonts w:ascii="Dax-Regular" w:eastAsia="Times New Roman" w:hAnsi="Dax-Regular" w:cs="Calibri"/>
-                <w:noProof w:val="0"/>
-                <w:color w:val="000000"/>
-              </w:rPr>
-            </w:pPr>
-          </w:p>
-        </w:tc>
-        <w:tc>
-          <w:tcPr>
-            <w:tcW w:w="0" w:type="auto"/>
-            <w:tcBorders>
-              <w:top w:val="nil"/>
-              <w:left w:val="nil"/>
-              <w:bottom w:val="nil"/>
-              <w:right w:val="nil"/>
-            </w:tcBorders>
-            <w:shd w:val="clear" w:color="auto" w:fill="auto"/>
-            <w:vAlign w:val="center"/>
-          </w:tcPr>
-          <w:p>
-            <w:pPr>
-              <w:spacing w:after="0" w:line="240" w:lineRule="auto"/>
-              <w:jc w:val="center"/>
-              <w:rPr>
-                <w:rFonts w:ascii="Dax-Regular" w:eastAsia="Times New Roman" w:hAnsi="Dax-Regular" w:cs="Calibri"/>
-                <w:noProof w:val="0"/>
-                <w:color w:val="000000"/>
-              </w:rPr>
-            </w:pPr>
+            <w:r>
+              <w:rPr>
+                <w:rFonts w:ascii="Dax-Regular" w:eastAsia="Times New Roman" w:hAnsi="Dax-Regular" w:cs="Calibri"/>
+                <w:noProof w:val="0"/>
+                <w:color w:val="000000"/>
+              </w:rPr>
+              <w:t>19984.375</w:t>
+            </w:r>
+          </w:p>
+        </w:tc>
+        <w:tc>
+          <w:tcPr>
+            <w:tcW w:w="0" w:type="auto"/>
+            <w:tcBorders>
+              <w:top w:val="nil"/>
+              <w:left w:val="nil"/>
+              <w:bottom w:val="nil"/>
+              <w:right w:val="nil"/>
+            </w:tcBorders>
+            <w:shd w:val="clear" w:color="auto" w:fill="auto"/>
+            <w:vAlign w:val="center"/>
+          </w:tcPr>
+          <w:p>
+            <w:pPr>
+              <w:spacing w:after="0" w:line="240" w:lineRule="auto"/>
+              <w:jc w:val="center"/>
+              <w:rPr>
+                <w:rFonts w:ascii="Dax-Regular" w:eastAsia="Times New Roman" w:hAnsi="Dax-Regular" w:cs="Calibri"/>
+                <w:noProof w:val="0"/>
+                <w:color w:val="000000"/>
+              </w:rPr>
+            </w:pPr>
+            <w:r>
+              <w:rPr>
+                <w:rFonts w:ascii="Dax-Regular" w:eastAsia="Times New Roman" w:hAnsi="Dax-Regular" w:cs="Calibri"/>
+                <w:noProof w:val="0"/>
+                <w:color w:val="000000"/>
+              </w:rPr>
+              <w:t>8187.5</w:t>
+            </w:r>
+          </w:p>
+        </w:tc>
+        <w:tc>
+          <w:tcPr>
+            <w:tcW w:w="0" w:type="auto"/>
+            <w:tcBorders>
+              <w:top w:val="nil"/>
+              <w:left w:val="nil"/>
+              <w:bottom w:val="nil"/>
+              <w:right w:val="nil"/>
+            </w:tcBorders>
+            <w:shd w:val="clear" w:color="auto" w:fill="auto"/>
+            <w:vAlign w:val="center"/>
+          </w:tcPr>
+          <w:p>
+            <w:pPr>
+              <w:spacing w:after="0" w:line="240" w:lineRule="auto"/>
+              <w:jc w:val="center"/>
+              <w:rPr>
+                <w:rFonts w:ascii="Dax-Regular" w:eastAsia="Times New Roman" w:hAnsi="Dax-Regular" w:cs="Calibri"/>
+                <w:noProof w:val="0"/>
+                <w:color w:val="000000"/>
+              </w:rPr>
+            </w:pPr>
+            <w:r>
+              <w:rPr>
+                <w:rFonts w:ascii="Dax-Regular" w:eastAsia="Times New Roman" w:hAnsi="Dax-Regular" w:cs="Calibri"/>
+                <w:noProof w:val="0"/>
+                <w:color w:val="000000"/>
+              </w:rPr>
+              <w:t>8734.375</w:t>
+            </w:r>
           </w:p>
         </w:tc>
       </w:tr>
@@ -2115,6 +2393,14 @@
                 <w:color w:val="000000"/>
               </w:rPr>
             </w:pPr>
+            <w:r>
+              <w:rPr>
+                <w:rFonts w:ascii="Dax-Regular" w:eastAsia="Times New Roman" w:hAnsi="Dax-Regular" w:cs="Calibri"/>
+                <w:noProof w:val="0"/>
+                <w:color w:val="000000"/>
+              </w:rPr>
+              <w:t>49656.25</w:t>
+            </w:r>
           </w:p>
         </w:tc>
         <w:tc>
@@ -2139,6 +2425,14 @@
                 <w:color w:val="000000"/>
               </w:rPr>
             </w:pPr>
+            <w:r>
+              <w:rPr>
+                <w:rFonts w:ascii="Dax-Regular" w:eastAsia="Times New Roman" w:hAnsi="Dax-Regular" w:cs="Calibri"/>
+                <w:noProof w:val="0"/>
+                <w:color w:val="000000"/>
+              </w:rPr>
+              <w:t>16671.875</w:t>
+            </w:r>
           </w:p>
         </w:tc>
         <w:tc>
@@ -2163,6 +2457,14 @@
                 <w:color w:val="000000"/>
               </w:rPr>
             </w:pPr>
+            <w:r>
+              <w:rPr>
+                <w:rFonts w:ascii="Dax-Regular" w:eastAsia="Times New Roman" w:hAnsi="Dax-Regular" w:cs="Calibri"/>
+                <w:noProof w:val="0"/>
+                <w:color w:val="000000"/>
+              </w:rPr>
+              <w:t>18609.375</w:t>
+            </w:r>
           </w:p>
         </w:tc>
       </w:tr>
@@ -2273,6 +2575,14 @@
                 <w:color w:val="000000"/>
               </w:rPr>
             </w:pPr>
+            <w:r>
+              <w:rPr>
+                <w:rFonts w:ascii="Dax-Regular" w:eastAsia="Times New Roman" w:hAnsi="Dax-Regular" w:cs="Calibri"/>
+                <w:noProof w:val="0"/>
+                <w:color w:val="000000"/>
+              </w:rPr>
+              <w:t>No suficientes elementos</w:t>
+            </w:r>
           </w:p>
         </w:tc>
         <w:tc>
@@ -2297,6 +2607,14 @@
                 <w:color w:val="000000"/>
               </w:rPr>
             </w:pPr>
+            <w:r>
+              <w:rPr>
+                <w:rFonts w:ascii="Dax-Regular" w:eastAsia="Times New Roman" w:hAnsi="Dax-Regular" w:cs="Calibri"/>
+                <w:noProof w:val="0"/>
+                <w:color w:val="000000"/>
+              </w:rPr>
+              <w:t>No suficientes elementos</w:t>
+            </w:r>
           </w:p>
         </w:tc>
         <w:tc>
@@ -2321,6 +2639,14 @@
                 <w:color w:val="000000"/>
               </w:rPr>
             </w:pPr>
+            <w:r>
+              <w:rPr>
+                <w:rFonts w:ascii="Dax-Regular" w:eastAsia="Times New Roman" w:hAnsi="Dax-Regular" w:cs="Calibri"/>
+                <w:noProof w:val="0"/>
+                <w:color w:val="000000"/>
+              </w:rPr>
+              <w:t>No suficientes elementos</w:t>
+            </w:r>
           </w:p>
         </w:tc>
       </w:tr>
@@ -2384,12 +2710,12 @@
         <w:tblLook w:val="04A0" w:firstRow="1" w:lastRow="0" w:firstColumn="1" w:lastColumn="0" w:noHBand="0" w:noVBand="1"/>
       </w:tblPr>
       <w:tblGrid>
-        <w:gridCol w:w="2629"/>
-        <w:gridCol w:w="1518"/>
-        <w:gridCol w:w="1546"/>
-        <w:gridCol w:w="1155"/>
-        <w:gridCol w:w="1210"/>
-        <w:gridCol w:w="1302"/>
+        <w:gridCol w:w="2259"/>
+        <w:gridCol w:w="1513"/>
+        <w:gridCol w:w="1520"/>
+        <w:gridCol w:w="1374"/>
+        <w:gridCol w:w="1333"/>
+        <w:gridCol w:w="1361"/>
       </w:tblGrid>
       <w:tr>
         <w:trPr>
@@ -2442,31 +2768,7 @@
                 <w:color w:val="000000"/>
                 <w:lang w:val="es-419"/>
               </w:rPr>
-              <w:t>amaño de la muestra (</w:t>
-            </w:r>
-            <w:proofErr w:type="spellStart"/>
-            <w:r>
-              <w:rPr>
-                <w:rFonts w:ascii="Calibri" w:eastAsia="Times New Roman" w:hAnsi="Calibri" w:cs="Calibri"/>
-                <w:b/>
-                <w:bCs/>
-                <w:noProof w:val="0"/>
-                <w:color w:val="000000"/>
-                <w:lang w:val="es-419"/>
-              </w:rPr>
-              <w:t>LINKED_LIST</w:t>
-            </w:r>
-            <w:proofErr w:type="spellEnd"/>
-            <w:r>
-              <w:rPr>
-                <w:rFonts w:ascii="Calibri" w:eastAsia="Times New Roman" w:hAnsi="Calibri" w:cs="Calibri"/>
-                <w:b/>
-                <w:bCs/>
-                <w:noProof w:val="0"/>
-                <w:color w:val="000000"/>
-                <w:lang w:val="es-419"/>
-              </w:rPr>
-              <w:t>)</w:t>
+              <w:t>amaño de la muestra (LINKED_LIST)</w:t>
             </w:r>
           </w:p>
         </w:tc>
@@ -2715,6 +3017,14 @@
                 <w:color w:val="000000"/>
               </w:rPr>
             </w:pPr>
+            <w:r>
+              <w:rPr>
+                <w:rFonts w:ascii="Dax-Regular" w:eastAsia="Times New Roman" w:hAnsi="Dax-Regular" w:cs="Calibri"/>
+                <w:noProof w:val="0"/>
+                <w:color w:val="000000"/>
+              </w:rPr>
+              <w:t>59656.25</w:t>
+            </w:r>
           </w:p>
         </w:tc>
         <w:tc>
@@ -2739,6 +3049,14 @@
                 <w:color w:val="000000"/>
               </w:rPr>
             </w:pPr>
+            <w:r>
+              <w:rPr>
+                <w:rFonts w:ascii="Dax-Regular" w:eastAsia="Times New Roman" w:hAnsi="Dax-Regular" w:cs="Calibri"/>
+                <w:noProof w:val="0"/>
+                <w:color w:val="000000"/>
+              </w:rPr>
+              <w:t>69750.0</w:t>
+            </w:r>
           </w:p>
         </w:tc>
         <w:tc>
@@ -2763,6 +3081,14 @@
                 <w:color w:val="000000"/>
               </w:rPr>
             </w:pPr>
+            <w:r>
+              <w:rPr>
+                <w:rFonts w:ascii="Dax-Regular" w:eastAsia="Times New Roman" w:hAnsi="Dax-Regular" w:cs="Calibri"/>
+                <w:noProof w:val="0"/>
+                <w:color w:val="000000"/>
+              </w:rPr>
+              <w:t>3093.75</w:t>
+            </w:r>
           </w:p>
         </w:tc>
         <w:tc>
@@ -2787,6 +3113,14 @@
                 <w:color w:val="000000"/>
               </w:rPr>
             </w:pPr>
+            <w:r>
+              <w:rPr>
+                <w:rFonts w:ascii="Dax-Regular" w:eastAsia="Times New Roman" w:hAnsi="Dax-Regular" w:cs="Calibri"/>
+                <w:noProof w:val="0"/>
+                <w:color w:val="000000"/>
+              </w:rPr>
+              <w:t>2921.875</w:t>
+            </w:r>
           </w:p>
         </w:tc>
         <w:tc>
@@ -2811,6 +3145,14 @@
                 <w:color w:val="000000"/>
               </w:rPr>
             </w:pPr>
+            <w:r>
+              <w:rPr>
+                <w:rFonts w:ascii="Dax-Regular" w:eastAsia="Times New Roman" w:hAnsi="Dax-Regular" w:cs="Calibri"/>
+                <w:noProof w:val="0"/>
+                <w:color w:val="000000"/>
+              </w:rPr>
+              <w:t>328.125</w:t>
+            </w:r>
           </w:p>
         </w:tc>
       </w:tr>
@@ -2873,102 +3215,142 @@
                 <w:color w:val="000000"/>
               </w:rPr>
             </w:pPr>
-          </w:p>
-        </w:tc>
-        <w:tc>
-          <w:tcPr>
-            <w:tcW w:w="0" w:type="auto"/>
-            <w:tcBorders>
-              <w:top w:val="nil"/>
-              <w:left w:val="nil"/>
-              <w:bottom w:val="nil"/>
-              <w:right w:val="nil"/>
-            </w:tcBorders>
-            <w:shd w:val="clear" w:color="auto" w:fill="auto"/>
-            <w:vAlign w:val="center"/>
-          </w:tcPr>
-          <w:p>
-            <w:pPr>
-              <w:spacing w:after="0" w:line="240" w:lineRule="auto"/>
-              <w:jc w:val="center"/>
-              <w:rPr>
-                <w:rFonts w:ascii="Dax-Regular" w:eastAsia="Times New Roman" w:hAnsi="Dax-Regular" w:cs="Calibri"/>
-                <w:noProof w:val="0"/>
-                <w:color w:val="000000"/>
-              </w:rPr>
-            </w:pPr>
-          </w:p>
-        </w:tc>
-        <w:tc>
-          <w:tcPr>
-            <w:tcW w:w="0" w:type="auto"/>
-            <w:tcBorders>
-              <w:top w:val="nil"/>
-              <w:left w:val="nil"/>
-              <w:bottom w:val="nil"/>
-              <w:right w:val="nil"/>
-            </w:tcBorders>
-            <w:shd w:val="clear" w:color="auto" w:fill="auto"/>
-            <w:vAlign w:val="center"/>
-          </w:tcPr>
-          <w:p>
-            <w:pPr>
-              <w:spacing w:after="0" w:line="240" w:lineRule="auto"/>
-              <w:jc w:val="center"/>
-              <w:rPr>
-                <w:rFonts w:ascii="Dax-Regular" w:eastAsia="Times New Roman" w:hAnsi="Dax-Regular" w:cs="Calibri"/>
-                <w:noProof w:val="0"/>
-                <w:color w:val="000000"/>
-              </w:rPr>
-            </w:pPr>
-          </w:p>
-        </w:tc>
-        <w:tc>
-          <w:tcPr>
-            <w:tcW w:w="0" w:type="auto"/>
-            <w:tcBorders>
-              <w:top w:val="nil"/>
-              <w:left w:val="nil"/>
-              <w:bottom w:val="nil"/>
-              <w:right w:val="nil"/>
-            </w:tcBorders>
-            <w:shd w:val="clear" w:color="auto" w:fill="auto"/>
-            <w:vAlign w:val="center"/>
-          </w:tcPr>
-          <w:p>
-            <w:pPr>
-              <w:spacing w:after="0" w:line="240" w:lineRule="auto"/>
-              <w:jc w:val="center"/>
-              <w:rPr>
-                <w:rFonts w:ascii="Dax-Regular" w:eastAsia="Times New Roman" w:hAnsi="Dax-Regular" w:cs="Calibri"/>
-                <w:noProof w:val="0"/>
-                <w:color w:val="000000"/>
-              </w:rPr>
-            </w:pPr>
-          </w:p>
-        </w:tc>
-        <w:tc>
-          <w:tcPr>
-            <w:tcW w:w="0" w:type="auto"/>
-            <w:tcBorders>
-              <w:top w:val="nil"/>
-              <w:left w:val="nil"/>
-              <w:bottom w:val="nil"/>
-              <w:right w:val="nil"/>
-            </w:tcBorders>
-            <w:shd w:val="clear" w:color="auto" w:fill="auto"/>
-            <w:vAlign w:val="center"/>
-          </w:tcPr>
-          <w:p>
-            <w:pPr>
-              <w:spacing w:after="0" w:line="240" w:lineRule="auto"/>
-              <w:jc w:val="center"/>
-              <w:rPr>
-                <w:rFonts w:ascii="Dax-Regular" w:eastAsia="Times New Roman" w:hAnsi="Dax-Regular" w:cs="Calibri"/>
-                <w:noProof w:val="0"/>
-                <w:color w:val="000000"/>
-              </w:rPr>
-            </w:pPr>
+            <w:r>
+              <w:rPr>
+                <w:rFonts w:ascii="Dax-Regular" w:eastAsia="Times New Roman" w:hAnsi="Dax-Regular" w:cs="Calibri"/>
+                <w:noProof w:val="0"/>
+                <w:color w:val="000000"/>
+              </w:rPr>
+              <w:t>508921.875</w:t>
+            </w:r>
+          </w:p>
+        </w:tc>
+        <w:tc>
+          <w:tcPr>
+            <w:tcW w:w="0" w:type="auto"/>
+            <w:tcBorders>
+              <w:top w:val="nil"/>
+              <w:left w:val="nil"/>
+              <w:bottom w:val="nil"/>
+              <w:right w:val="nil"/>
+            </w:tcBorders>
+            <w:shd w:val="clear" w:color="auto" w:fill="auto"/>
+            <w:vAlign w:val="center"/>
+          </w:tcPr>
+          <w:p>
+            <w:pPr>
+              <w:spacing w:after="0" w:line="240" w:lineRule="auto"/>
+              <w:jc w:val="center"/>
+              <w:rPr>
+                <w:rFonts w:ascii="Dax-Regular" w:eastAsia="Times New Roman" w:hAnsi="Dax-Regular" w:cs="Calibri"/>
+                <w:noProof w:val="0"/>
+                <w:color w:val="000000"/>
+              </w:rPr>
+            </w:pPr>
+            <w:r>
+              <w:rPr>
+                <w:rFonts w:ascii="Dax-Regular" w:eastAsia="Times New Roman" w:hAnsi="Dax-Regular" w:cs="Calibri"/>
+                <w:noProof w:val="0"/>
+                <w:color w:val="000000"/>
+              </w:rPr>
+              <w:t>608703.125</w:t>
+            </w:r>
+          </w:p>
+        </w:tc>
+        <w:tc>
+          <w:tcPr>
+            <w:tcW w:w="0" w:type="auto"/>
+            <w:tcBorders>
+              <w:top w:val="nil"/>
+              <w:left w:val="nil"/>
+              <w:bottom w:val="nil"/>
+              <w:right w:val="nil"/>
+            </w:tcBorders>
+            <w:shd w:val="clear" w:color="auto" w:fill="auto"/>
+            <w:vAlign w:val="center"/>
+          </w:tcPr>
+          <w:p>
+            <w:pPr>
+              <w:spacing w:after="0" w:line="240" w:lineRule="auto"/>
+              <w:jc w:val="center"/>
+              <w:rPr>
+                <w:rFonts w:ascii="Dax-Regular" w:eastAsia="Times New Roman" w:hAnsi="Dax-Regular" w:cs="Calibri"/>
+                <w:noProof w:val="0"/>
+                <w:color w:val="000000"/>
+              </w:rPr>
+            </w:pPr>
+            <w:r>
+              <w:rPr>
+                <w:rFonts w:ascii="Dax-Regular" w:eastAsia="Times New Roman" w:hAnsi="Dax-Regular" w:cs="Calibri"/>
+                <w:noProof w:val="0"/>
+                <w:color w:val="000000"/>
+              </w:rPr>
+              <w:t>15765.625</w:t>
+            </w:r>
+          </w:p>
+        </w:tc>
+        <w:tc>
+          <w:tcPr>
+            <w:tcW w:w="0" w:type="auto"/>
+            <w:tcBorders>
+              <w:top w:val="nil"/>
+              <w:left w:val="nil"/>
+              <w:bottom w:val="nil"/>
+              <w:right w:val="nil"/>
+            </w:tcBorders>
+            <w:shd w:val="clear" w:color="auto" w:fill="auto"/>
+            <w:vAlign w:val="center"/>
+          </w:tcPr>
+          <w:p>
+            <w:pPr>
+              <w:spacing w:after="0" w:line="240" w:lineRule="auto"/>
+              <w:jc w:val="center"/>
+              <w:rPr>
+                <w:rFonts w:ascii="Dax-Regular" w:eastAsia="Times New Roman" w:hAnsi="Dax-Regular" w:cs="Calibri"/>
+                <w:noProof w:val="0"/>
+                <w:color w:val="000000"/>
+              </w:rPr>
+            </w:pPr>
+            <w:r>
+              <w:rPr>
+                <w:rFonts w:ascii="Dax-Regular" w:eastAsia="Times New Roman" w:hAnsi="Dax-Regular" w:cs="Calibri"/>
+                <w:noProof w:val="0"/>
+                <w:color w:val="000000"/>
+              </w:rPr>
+              <w:t>11031.25</w:t>
+            </w:r>
+          </w:p>
+        </w:tc>
+        <w:tc>
+          <w:tcPr>
+            <w:tcW w:w="0" w:type="auto"/>
+            <w:tcBorders>
+              <w:top w:val="nil"/>
+              <w:left w:val="nil"/>
+              <w:bottom w:val="nil"/>
+              <w:right w:val="nil"/>
+            </w:tcBorders>
+            <w:shd w:val="clear" w:color="auto" w:fill="auto"/>
+            <w:vAlign w:val="center"/>
+          </w:tcPr>
+          <w:p>
+            <w:pPr>
+              <w:spacing w:after="0" w:line="240" w:lineRule="auto"/>
+              <w:jc w:val="center"/>
+              <w:rPr>
+                <w:rFonts w:ascii="Dax-Regular" w:eastAsia="Times New Roman" w:hAnsi="Dax-Regular" w:cs="Calibri"/>
+                <w:noProof w:val="0"/>
+                <w:color w:val="000000"/>
+              </w:rPr>
+            </w:pPr>
+            <w:r>
+              <w:rPr>
+                <w:rFonts w:ascii="Dax-Regular" w:eastAsia="Times New Roman" w:hAnsi="Dax-Regular" w:cs="Calibri"/>
+                <w:noProof w:val="0"/>
+                <w:color w:val="000000"/>
+              </w:rPr>
+              <w:t>1140.625</w:t>
+            </w:r>
           </w:p>
         </w:tc>
       </w:tr>
@@ -3031,6 +3413,14 @@
                 <w:color w:val="000000"/>
               </w:rPr>
             </w:pPr>
+            <w:r>
+              <w:rPr>
+                <w:rFonts w:ascii="Dax-Regular" w:eastAsia="Times New Roman" w:hAnsi="Dax-Regular" w:cs="Calibri"/>
+                <w:noProof w:val="0"/>
+                <w:color w:val="000000"/>
+              </w:rPr>
+              <w:t>15+ min</w:t>
+            </w:r>
           </w:p>
         </w:tc>
         <w:tc>
@@ -3055,6 +3445,14 @@
                 <w:color w:val="000000"/>
               </w:rPr>
             </w:pPr>
+            <w:r>
+              <w:rPr>
+                <w:rFonts w:ascii="Dax-Regular" w:eastAsia="Times New Roman" w:hAnsi="Dax-Regular" w:cs="Calibri"/>
+                <w:noProof w:val="0"/>
+                <w:color w:val="000000"/>
+              </w:rPr>
+              <w:t>15+ min</w:t>
+            </w:r>
           </w:p>
         </w:tc>
         <w:tc>
@@ -3079,6 +3477,14 @@
                 <w:color w:val="000000"/>
               </w:rPr>
             </w:pPr>
+            <w:r>
+              <w:rPr>
+                <w:rFonts w:ascii="Dax-Regular" w:eastAsia="Times New Roman" w:hAnsi="Dax-Regular" w:cs="Calibri"/>
+                <w:noProof w:val="0"/>
+                <w:color w:val="000000"/>
+              </w:rPr>
+              <w:t>77484.375</w:t>
+            </w:r>
           </w:p>
         </w:tc>
         <w:tc>
@@ -3103,6 +3509,14 @@
                 <w:color w:val="000000"/>
               </w:rPr>
             </w:pPr>
+            <w:r>
+              <w:rPr>
+                <w:rFonts w:ascii="Dax-Regular" w:eastAsia="Times New Roman" w:hAnsi="Dax-Regular" w:cs="Calibri"/>
+                <w:noProof w:val="0"/>
+                <w:color w:val="000000"/>
+              </w:rPr>
+              <w:t>54171.875</w:t>
+            </w:r>
           </w:p>
         </w:tc>
         <w:tc>
@@ -3127,6 +3541,14 @@
                 <w:color w:val="000000"/>
               </w:rPr>
             </w:pPr>
+            <w:r>
+              <w:rPr>
+                <w:rFonts w:ascii="Dax-Regular" w:eastAsia="Times New Roman" w:hAnsi="Dax-Regular" w:cs="Calibri"/>
+                <w:noProof w:val="0"/>
+                <w:color w:val="000000"/>
+              </w:rPr>
+              <w:t>5687.5</w:t>
+            </w:r>
           </w:p>
         </w:tc>
       </w:tr>
@@ -3237,54 +3659,78 @@
                 <w:color w:val="000000"/>
               </w:rPr>
             </w:pPr>
-          </w:p>
-        </w:tc>
-        <w:tc>
-          <w:tcPr>
-            <w:tcW w:w="0" w:type="auto"/>
-            <w:tcBorders>
-              <w:top w:val="nil"/>
-              <w:left w:val="nil"/>
-              <w:bottom w:val="nil"/>
-              <w:right w:val="nil"/>
-            </w:tcBorders>
-            <w:shd w:val="clear" w:color="auto" w:fill="auto"/>
-            <w:vAlign w:val="center"/>
-          </w:tcPr>
-          <w:p>
-            <w:pPr>
-              <w:spacing w:after="0" w:line="240" w:lineRule="auto"/>
-              <w:jc w:val="center"/>
-              <w:rPr>
-                <w:rFonts w:ascii="Dax-Regular" w:eastAsia="Times New Roman" w:hAnsi="Dax-Regular" w:cs="Calibri"/>
-                <w:noProof w:val="0"/>
-                <w:color w:val="000000"/>
-              </w:rPr>
-            </w:pPr>
-          </w:p>
-        </w:tc>
-        <w:tc>
-          <w:tcPr>
-            <w:tcW w:w="0" w:type="auto"/>
-            <w:tcBorders>
-              <w:top w:val="nil"/>
-              <w:left w:val="nil"/>
-              <w:bottom w:val="nil"/>
-              <w:right w:val="nil"/>
-            </w:tcBorders>
-            <w:shd w:val="clear" w:color="auto" w:fill="auto"/>
-            <w:vAlign w:val="center"/>
-          </w:tcPr>
-          <w:p>
-            <w:pPr>
-              <w:spacing w:after="0" w:line="240" w:lineRule="auto"/>
-              <w:jc w:val="center"/>
-              <w:rPr>
-                <w:rFonts w:ascii="Dax-Regular" w:eastAsia="Times New Roman" w:hAnsi="Dax-Regular" w:cs="Calibri"/>
-                <w:noProof w:val="0"/>
-                <w:color w:val="000000"/>
-              </w:rPr>
-            </w:pPr>
+            <w:r>
+              <w:rPr>
+                <w:rFonts w:ascii="Dax-Regular" w:eastAsia="Times New Roman" w:hAnsi="Dax-Regular" w:cs="Calibri"/>
+                <w:noProof w:val="0"/>
+                <w:color w:val="000000"/>
+              </w:rPr>
+              <w:t>397609.375</w:t>
+            </w:r>
+          </w:p>
+        </w:tc>
+        <w:tc>
+          <w:tcPr>
+            <w:tcW w:w="0" w:type="auto"/>
+            <w:tcBorders>
+              <w:top w:val="nil"/>
+              <w:left w:val="nil"/>
+              <w:bottom w:val="nil"/>
+              <w:right w:val="nil"/>
+            </w:tcBorders>
+            <w:shd w:val="clear" w:color="auto" w:fill="auto"/>
+            <w:vAlign w:val="center"/>
+          </w:tcPr>
+          <w:p>
+            <w:pPr>
+              <w:spacing w:after="0" w:line="240" w:lineRule="auto"/>
+              <w:jc w:val="center"/>
+              <w:rPr>
+                <w:rFonts w:ascii="Dax-Regular" w:eastAsia="Times New Roman" w:hAnsi="Dax-Regular" w:cs="Calibri"/>
+                <w:noProof w:val="0"/>
+                <w:color w:val="000000"/>
+              </w:rPr>
+            </w:pPr>
+            <w:r>
+              <w:rPr>
+                <w:rFonts w:ascii="Dax-Regular" w:eastAsia="Times New Roman" w:hAnsi="Dax-Regular" w:cs="Calibri"/>
+                <w:noProof w:val="0"/>
+                <w:color w:val="000000"/>
+              </w:rPr>
+              <w:t>223031.25</w:t>
+            </w:r>
+          </w:p>
+        </w:tc>
+        <w:tc>
+          <w:tcPr>
+            <w:tcW w:w="0" w:type="auto"/>
+            <w:tcBorders>
+              <w:top w:val="nil"/>
+              <w:left w:val="nil"/>
+              <w:bottom w:val="nil"/>
+              <w:right w:val="nil"/>
+            </w:tcBorders>
+            <w:shd w:val="clear" w:color="auto" w:fill="auto"/>
+            <w:vAlign w:val="center"/>
+          </w:tcPr>
+          <w:p>
+            <w:pPr>
+              <w:spacing w:after="0" w:line="240" w:lineRule="auto"/>
+              <w:jc w:val="center"/>
+              <w:rPr>
+                <w:rFonts w:ascii="Dax-Regular" w:eastAsia="Times New Roman" w:hAnsi="Dax-Regular" w:cs="Calibri"/>
+                <w:noProof w:val="0"/>
+                <w:color w:val="000000"/>
+              </w:rPr>
+            </w:pPr>
+            <w:r>
+              <w:rPr>
+                <w:rFonts w:ascii="Dax-Regular" w:eastAsia="Times New Roman" w:hAnsi="Dax-Regular" w:cs="Calibri"/>
+                <w:noProof w:val="0"/>
+                <w:color w:val="000000"/>
+              </w:rPr>
+              <w:t>19906.25</w:t>
+            </w:r>
           </w:p>
         </w:tc>
       </w:tr>
@@ -3395,6 +3841,14 @@
                 <w:color w:val="000000"/>
               </w:rPr>
             </w:pPr>
+            <w:r>
+              <w:rPr>
+                <w:rFonts w:ascii="Dax-Regular" w:eastAsia="Times New Roman" w:hAnsi="Dax-Regular" w:cs="Calibri"/>
+                <w:noProof w:val="0"/>
+                <w:color w:val="000000"/>
+              </w:rPr>
+              <w:t>15+ min</w:t>
+            </w:r>
           </w:p>
         </w:tc>
         <w:tc>
@@ -3419,6 +3873,14 @@
                 <w:color w:val="000000"/>
               </w:rPr>
             </w:pPr>
+            <w:r>
+              <w:rPr>
+                <w:rFonts w:ascii="Dax-Regular" w:eastAsia="Times New Roman" w:hAnsi="Dax-Regular" w:cs="Calibri"/>
+                <w:noProof w:val="0"/>
+                <w:color w:val="000000"/>
+              </w:rPr>
+              <w:t>15+ min</w:t>
+            </w:r>
           </w:p>
         </w:tc>
         <w:tc>
@@ -3443,6 +3905,14 @@
                 <w:color w:val="000000"/>
               </w:rPr>
             </w:pPr>
+            <w:r>
+              <w:rPr>
+                <w:rFonts w:ascii="Dax-Regular" w:eastAsia="Times New Roman" w:hAnsi="Dax-Regular" w:cs="Calibri"/>
+                <w:noProof w:val="0"/>
+                <w:color w:val="000000"/>
+              </w:rPr>
+              <w:t>85578.125</w:t>
+            </w:r>
           </w:p>
         </w:tc>
       </w:tr>
@@ -3601,6 +4071,14 @@
                 <w:color w:val="000000"/>
               </w:rPr>
             </w:pPr>
+            <w:r>
+              <w:rPr>
+                <w:rFonts w:ascii="Dax-Regular" w:eastAsia="Times New Roman" w:hAnsi="Dax-Regular" w:cs="Calibri"/>
+                <w:noProof w:val="0"/>
+                <w:color w:val="000000"/>
+              </w:rPr>
+              <w:t>15+ min</w:t>
+            </w:r>
           </w:p>
         </w:tc>
       </w:tr>
@@ -4350,67 +4828,31 @@
                 <w:noProof w:val="0"/>
                 <w:lang w:val="es-419"/>
               </w:rPr>
-              <w:t>Arreglo (</w:t>
-            </w:r>
-            <w:proofErr w:type="spellStart"/>
-            <w:r>
+              <w:t>Arreglo (ARRAYLIST)</w:t>
+            </w:r>
+          </w:p>
+        </w:tc>
+        <w:tc>
+          <w:tcPr>
+            <w:tcW w:w="3420" w:type="dxa"/>
+          </w:tcPr>
+          <w:p>
+            <w:pPr>
+              <w:jc w:val="center"/>
+              <w:cnfStyle w:val="100000000000" w:firstRow="1" w:lastRow="0" w:firstColumn="0" w:lastColumn="0" w:oddVBand="0" w:evenVBand="0" w:oddHBand="0" w:evenHBand="0" w:firstRowFirstColumn="0" w:firstRowLastColumn="0" w:lastRowFirstColumn="0" w:lastRowLastColumn="0"/>
               <w:rPr>
                 <w:rFonts w:ascii="Dax-Regular" w:hAnsi="Dax-Regular"/>
                 <w:noProof w:val="0"/>
                 <w:lang w:val="es-419"/>
               </w:rPr>
-              <w:t>ARRAYLIST</w:t>
-            </w:r>
-            <w:proofErr w:type="spellEnd"/>
+            </w:pPr>
             <w:r>
               <w:rPr>
                 <w:rFonts w:ascii="Dax-Regular" w:hAnsi="Dax-Regular"/>
                 <w:noProof w:val="0"/>
                 <w:lang w:val="es-419"/>
               </w:rPr>
-              <w:t>)</w:t>
-            </w:r>
-          </w:p>
-        </w:tc>
-        <w:tc>
-          <w:tcPr>
-            <w:tcW w:w="3420" w:type="dxa"/>
-          </w:tcPr>
-          <w:p>
-            <w:pPr>
-              <w:jc w:val="center"/>
-              <w:cnfStyle w:val="100000000000" w:firstRow="1" w:lastRow="0" w:firstColumn="0" w:lastColumn="0" w:oddVBand="0" w:evenVBand="0" w:oddHBand="0" w:evenHBand="0" w:firstRowFirstColumn="0" w:firstRowLastColumn="0" w:lastRowFirstColumn="0" w:lastRowLastColumn="0"/>
-              <w:rPr>
-                <w:rFonts w:ascii="Dax-Regular" w:hAnsi="Dax-Regular"/>
-                <w:noProof w:val="0"/>
-                <w:lang w:val="es-419"/>
-              </w:rPr>
-            </w:pPr>
-            <w:r>
-              <w:rPr>
-                <w:rFonts w:ascii="Dax-Regular" w:hAnsi="Dax-Regular"/>
-                <w:noProof w:val="0"/>
-                <w:lang w:val="es-419"/>
-              </w:rPr>
-              <w:t>Lista enlazada (</w:t>
-            </w:r>
-            <w:proofErr w:type="spellStart"/>
-            <w:r>
-              <w:rPr>
-                <w:rFonts w:ascii="Dax-Regular" w:hAnsi="Dax-Regular"/>
-                <w:noProof w:val="0"/>
-                <w:lang w:val="es-419"/>
-              </w:rPr>
-              <w:t>LINKED_LIST</w:t>
-            </w:r>
-            <w:proofErr w:type="spellEnd"/>
-            <w:r>
-              <w:rPr>
-                <w:rFonts w:ascii="Dax-Regular" w:hAnsi="Dax-Regular"/>
-                <w:noProof w:val="0"/>
-                <w:lang w:val="es-419"/>
-              </w:rPr>
-              <w:t>)</w:t>
+              <w:t>Lista enlazada (LINKED_LIST)</w:t>
             </w:r>
           </w:p>
         </w:tc>
@@ -4451,18 +4893,8 @@
                 <w:noProof w:val="0"/>
                 <w:lang w:val="es-419"/>
               </w:rPr>
-              <w:t xml:space="preserve"> </w:t>
-            </w:r>
-            <w:proofErr w:type="spellStart"/>
-            <w:r>
-              <w:rPr>
-                <w:rFonts w:ascii="Dax-Regular" w:hAnsi="Dax-Regular"/>
-                <w:noProof w:val="0"/>
-                <w:lang w:val="es-419"/>
-              </w:rPr>
-              <w:t>sort</w:t>
-            </w:r>
-            <w:proofErr w:type="spellEnd"/>
+              <w:t xml:space="preserve"> sort</w:t>
+            </w:r>
           </w:p>
         </w:tc>
         <w:tc>
@@ -4495,6 +4927,14 @@
                 <w:lang w:val="es-419"/>
               </w:rPr>
             </w:pPr>
+            <w:r>
+              <w:rPr>
+                <w:rFonts w:ascii="Dax-Regular" w:hAnsi="Dax-Regular"/>
+                <w:noProof w:val="0"/>
+                <w:lang w:val="es-419"/>
+              </w:rPr>
+              <w:t>Mejor</w:t>
+            </w:r>
           </w:p>
         </w:tc>
       </w:tr>
@@ -4525,6 +4965,7 @@
                 <w:noProof w:val="0"/>
                 <w:lang w:val="es-419"/>
               </w:rPr>
+              <w:lastRenderedPageBreak/>
               <w:t>Quick</w:t>
             </w:r>
             <w:r>
@@ -4533,18 +4974,8 @@
                 <w:noProof w:val="0"/>
                 <w:lang w:val="es-419"/>
               </w:rPr>
-              <w:t xml:space="preserve"> </w:t>
-            </w:r>
-            <w:proofErr w:type="spellStart"/>
-            <w:r>
-              <w:rPr>
-                <w:rFonts w:ascii="Dax-Regular" w:hAnsi="Dax-Regular"/>
-                <w:noProof w:val="0"/>
-                <w:lang w:val="es-419"/>
-              </w:rPr>
-              <w:t>sort</w:t>
-            </w:r>
-            <w:proofErr w:type="spellEnd"/>
+              <w:t xml:space="preserve"> sort</w:t>
+            </w:r>
             <w:r>
               <w:rPr>
                 <w:noProof w:val="0"/>
@@ -4568,6 +4999,14 @@
                 <w:lang w:val="es-419"/>
               </w:rPr>
             </w:pPr>
+            <w:r>
+              <w:rPr>
+                <w:rFonts w:ascii="Dax-Regular" w:hAnsi="Dax-Regular"/>
+                <w:noProof w:val="0"/>
+                <w:lang w:val="es-419"/>
+              </w:rPr>
+              <w:t>Mejor</w:t>
+            </w:r>
           </w:p>
         </w:tc>
         <w:tc>
@@ -4658,7 +5097,6 @@
           <w:noProof w:val="0"/>
           <w:lang w:val="es-419"/>
         </w:rPr>
-        <w:lastRenderedPageBreak/>
         <w:t>Graficas</w:t>
       </w:r>
     </w:p>
@@ -4737,23 +5175,67 @@
           <w:rFonts w:ascii="Dax-Regular" w:hAnsi="Dax-Regular"/>
           <w:lang w:val="es-419"/>
         </w:rPr>
-        <w:t xml:space="preserve">Comparación de rendimiento </w:t>
+        <w:t>Comparación de rendimiento ARRAYLIST.</w:t>
       </w:r>
-      <w:proofErr w:type="spellStart"/>
+    </w:p>
+    <w:p>
+      <w:pPr>
+        <w:pStyle w:val="ListParagraph"/>
+        <w:spacing w:after="0"/>
+        <w:ind w:left="1440"/>
+        <w:jc w:val="both"/>
+        <w:rPr>
+          <w:rFonts w:ascii="Dax-Regular" w:hAnsi="Dax-Regular"/>
+          <w:lang w:val="es-419"/>
+        </w:rPr>
+      </w:pPr>
       <w:r>
         <w:rPr>
           <w:rFonts w:ascii="Dax-Regular" w:hAnsi="Dax-Regular"/>
-          <w:lang w:val="es-419"/>
-        </w:rPr>
-        <w:t>ARRAYLIST</w:t>
-      </w:r>
-      <w:proofErr w:type="spellEnd"/>
-      <w:r>
-        <w:rPr>
-          <w:rFonts w:ascii="Dax-Regular" w:hAnsi="Dax-Regular"/>
-          <w:lang w:val="es-419"/>
-        </w:rPr>
-        <w:t>.</w:t>
+          <w:noProof/>
+          <w:lang w:val="es-419"/>
+        </w:rPr>
+        <w:drawing>
+          <wp:inline distT="0" distB="0" distL="0" distR="0" wp14:anchorId="7AE53FDE" wp14:editId="3B4A463E">
+            <wp:extent cx="4600536" cy="3044906"/>
+            <wp:effectExtent l="0" t="0" r="0" b="3175"/>
+            <wp:docPr id="2" name="Picture 2" descr="Chart, line chart&#10;&#10;Description automatically generated"/>
+            <wp:cNvGraphicFramePr>
+              <a:graphicFrameLocks xmlns:a="http://schemas.openxmlformats.org/drawingml/2006/main" noChangeAspect="1"/>
+            </wp:cNvGraphicFramePr>
+            <a:graphic xmlns:a="http://schemas.openxmlformats.org/drawingml/2006/main">
+              <a:graphicData uri="http://schemas.openxmlformats.org/drawingml/2006/picture">
+                <pic:pic xmlns:pic="http://schemas.openxmlformats.org/drawingml/2006/picture">
+                  <pic:nvPicPr>
+                    <pic:cNvPr id="2" name="Picture 2" descr="Chart, line chart&#10;&#10;Description automatically generated"/>
+                    <pic:cNvPicPr/>
+                  </pic:nvPicPr>
+                  <pic:blipFill>
+                    <a:blip r:embed="rId9">
+                      <a:extLst>
+                        <a:ext uri="{28A0092B-C50C-407E-A947-70E740481C1C}">
+                          <a14:useLocalDpi xmlns:a14="http://schemas.microsoft.com/office/drawing/2010/main" val="0"/>
+                        </a:ext>
+                      </a:extLst>
+                    </a:blip>
+                    <a:stretch>
+                      <a:fillRect/>
+                    </a:stretch>
+                  </pic:blipFill>
+                  <pic:spPr>
+                    <a:xfrm>
+                      <a:off x="0" y="0"/>
+                      <a:ext cx="4611451" cy="3052130"/>
+                    </a:xfrm>
+                    <a:prstGeom prst="rect">
+                      <a:avLst/>
+                    </a:prstGeom>
+                  </pic:spPr>
+                </pic:pic>
+              </a:graphicData>
+            </a:graphic>
+          </wp:inline>
+        </w:drawing>
       </w:r>
     </w:p>
     <w:p>
@@ -4775,23 +5257,67 @@
           <w:rFonts w:ascii="Dax-Regular" w:hAnsi="Dax-Regular"/>
           <w:lang w:val="es-419"/>
         </w:rPr>
-        <w:t xml:space="preserve">Comparación de rendimiento </w:t>
+        <w:t>Comparación de rendimiento LINKED_LIST.</w:t>
       </w:r>
-      <w:proofErr w:type="spellStart"/>
+    </w:p>
+    <w:p>
+      <w:pPr>
+        <w:pStyle w:val="ListParagraph"/>
+        <w:spacing w:after="0"/>
+        <w:ind w:left="1440"/>
+        <w:jc w:val="both"/>
+        <w:rPr>
+          <w:rFonts w:ascii="Dax-Regular" w:hAnsi="Dax-Regular"/>
+          <w:lang w:val="es-419"/>
+        </w:rPr>
+      </w:pPr>
       <w:r>
         <w:rPr>
           <w:rFonts w:ascii="Dax-Regular" w:hAnsi="Dax-Regular"/>
-          <w:lang w:val="es-419"/>
-        </w:rPr>
-        <w:t>LINKED_LIST</w:t>
-      </w:r>
-      <w:proofErr w:type="spellEnd"/>
-      <w:r>
-        <w:rPr>
-          <w:rFonts w:ascii="Dax-Regular" w:hAnsi="Dax-Regular"/>
-          <w:lang w:val="es-419"/>
-        </w:rPr>
-        <w:t>.</w:t>
+          <w:noProof/>
+          <w:lang w:val="es-419"/>
+        </w:rPr>
+        <w:drawing>
+          <wp:inline distT="0" distB="0" distL="0" distR="0" wp14:anchorId="073DE193" wp14:editId="497E3B74">
+            <wp:extent cx="4330636" cy="2834347"/>
+            <wp:effectExtent l="0" t="0" r="0" b="4445"/>
+            <wp:docPr id="3" name="Picture 3" descr="Chart, line chart&#10;&#10;Description automatically generated"/>
+            <wp:cNvGraphicFramePr>
+              <a:graphicFrameLocks xmlns:a="http://schemas.openxmlformats.org/drawingml/2006/main" noChangeAspect="1"/>
+            </wp:cNvGraphicFramePr>
+            <a:graphic xmlns:a="http://schemas.openxmlformats.org/drawingml/2006/main">
+              <a:graphicData uri="http://schemas.openxmlformats.org/drawingml/2006/picture">
+                <pic:pic xmlns:pic="http://schemas.openxmlformats.org/drawingml/2006/picture">
+                  <pic:nvPicPr>
+                    <pic:cNvPr id="3" name="Picture 3" descr="Chart, line chart&#10;&#10;Description automatically generated"/>
+                    <pic:cNvPicPr/>
+                  </pic:nvPicPr>
+                  <pic:blipFill>
+                    <a:blip r:embed="rId10" cstate="print">
+                      <a:extLst>
+                        <a:ext uri="{28A0092B-C50C-407E-A947-70E740481C1C}">
+                          <a14:useLocalDpi xmlns:a14="http://schemas.microsoft.com/office/drawing/2010/main" val="0"/>
+                        </a:ext>
+                      </a:extLst>
+                    </a:blip>
+                    <a:stretch>
+                      <a:fillRect/>
+                    </a:stretch>
+                  </pic:blipFill>
+                  <pic:spPr>
+                    <a:xfrm>
+                      <a:off x="0" y="0"/>
+                      <a:ext cx="4344829" cy="2843636"/>
+                    </a:xfrm>
+                    <a:prstGeom prst="rect">
+                      <a:avLst/>
+                    </a:prstGeom>
+                  </pic:spPr>
+                </pic:pic>
+              </a:graphicData>
+            </a:graphic>
+          </wp:inline>
+        </w:drawing>
       </w:r>
     </w:p>
     <w:p>
@@ -4813,39 +5339,68 @@
           <w:rFonts w:ascii="Dax-Regular" w:hAnsi="Dax-Regular"/>
           <w:lang w:val="es-419"/>
         </w:rPr>
-        <w:t xml:space="preserve">Comparación de rendimiento para </w:t>
+        <w:t>Comparación de rendimiento para Insertion Sort.</w:t>
       </w:r>
-      <w:proofErr w:type="spellStart"/>
+    </w:p>
+    <w:p>
+      <w:pPr>
+        <w:pStyle w:val="ListParagraph"/>
+        <w:spacing w:after="0"/>
+        <w:ind w:left="1440"/>
+        <w:jc w:val="both"/>
+        <w:rPr>
+          <w:rFonts w:ascii="Dax-Regular" w:hAnsi="Dax-Regular"/>
+          <w:lang w:val="es-419"/>
+        </w:rPr>
+      </w:pPr>
       <w:r>
         <w:rPr>
           <w:rFonts w:ascii="Dax-Regular" w:hAnsi="Dax-Regular"/>
-          <w:lang w:val="es-419"/>
-        </w:rPr>
-        <w:t>Insertion</w:t>
-      </w:r>
-      <w:proofErr w:type="spellEnd"/>
-      <w:r>
-        <w:rPr>
-          <w:rFonts w:ascii="Dax-Regular" w:hAnsi="Dax-Regular"/>
-          <w:lang w:val="es-419"/>
-        </w:rPr>
-        <w:t xml:space="preserve"> </w:t>
-      </w:r>
-      <w:proofErr w:type="spellStart"/>
-      <w:r>
-        <w:rPr>
-          <w:rFonts w:ascii="Dax-Regular" w:hAnsi="Dax-Regular"/>
-          <w:lang w:val="es-419"/>
-        </w:rPr>
-        <w:t>Sort</w:t>
-      </w:r>
-      <w:proofErr w:type="spellEnd"/>
-      <w:r>
-        <w:rPr>
-          <w:rFonts w:ascii="Dax-Regular" w:hAnsi="Dax-Regular"/>
-          <w:lang w:val="es-419"/>
-        </w:rPr>
-        <w:t>.</w:t>
+          <w:noProof/>
+          <w:lang w:val="es-419"/>
+        </w:rPr>
+        <w:lastRenderedPageBreak/>
+        <w:drawing>
+          <wp:inline distT="0" distB="0" distL="0" distR="0" wp14:anchorId="51E2BD78" wp14:editId="386FC4DD">
+            <wp:extent cx="4463541" cy="2942790"/>
+            <wp:effectExtent l="0" t="0" r="0" b="0"/>
+            <wp:docPr id="4" name="Picture 4" descr="Chart&#10;&#10;Description automatically generated"/>
+            <wp:cNvGraphicFramePr>
+              <a:graphicFrameLocks xmlns:a="http://schemas.openxmlformats.org/drawingml/2006/main" noChangeAspect="1"/>
+            </wp:cNvGraphicFramePr>
+            <a:graphic xmlns:a="http://schemas.openxmlformats.org/drawingml/2006/main">
+              <a:graphicData uri="http://schemas.openxmlformats.org/drawingml/2006/picture">
+                <pic:pic xmlns:pic="http://schemas.openxmlformats.org/drawingml/2006/picture">
+                  <pic:nvPicPr>
+                    <pic:cNvPr id="4" name="Picture 4" descr="Chart&#10;&#10;Description automatically generated"/>
+                    <pic:cNvPicPr/>
+                  </pic:nvPicPr>
+                  <pic:blipFill>
+                    <a:blip r:embed="rId11" cstate="print">
+                      <a:extLst>
+                        <a:ext uri="{28A0092B-C50C-407E-A947-70E740481C1C}">
+                          <a14:useLocalDpi xmlns:a14="http://schemas.microsoft.com/office/drawing/2010/main" val="0"/>
+                        </a:ext>
+                      </a:extLst>
+                    </a:blip>
+                    <a:stretch>
+                      <a:fillRect/>
+                    </a:stretch>
+                  </pic:blipFill>
+                  <pic:spPr>
+                    <a:xfrm>
+                      <a:off x="0" y="0"/>
+                      <a:ext cx="4471720" cy="2948182"/>
+                    </a:xfrm>
+                    <a:prstGeom prst="rect">
+                      <a:avLst/>
+                    </a:prstGeom>
+                  </pic:spPr>
+                </pic:pic>
+              </a:graphicData>
+            </a:graphic>
+          </wp:inline>
+        </w:drawing>
       </w:r>
     </w:p>
     <w:p>
@@ -4867,39 +5422,67 @@
           <w:rFonts w:ascii="Dax-Regular" w:hAnsi="Dax-Regular"/>
           <w:lang w:val="es-419"/>
         </w:rPr>
-        <w:t xml:space="preserve">Comparación de rendimiento para </w:t>
+        <w:t>Comparación de rendimiento para Selection Sort.</w:t>
       </w:r>
-      <w:proofErr w:type="spellStart"/>
+    </w:p>
+    <w:p>
+      <w:pPr>
+        <w:pStyle w:val="ListParagraph"/>
+        <w:spacing w:after="0"/>
+        <w:ind w:left="1440"/>
+        <w:jc w:val="both"/>
+        <w:rPr>
+          <w:rFonts w:ascii="Dax-Regular" w:hAnsi="Dax-Regular"/>
+          <w:lang w:val="es-419"/>
+        </w:rPr>
+      </w:pPr>
       <w:r>
         <w:rPr>
           <w:rFonts w:ascii="Dax-Regular" w:hAnsi="Dax-Regular"/>
-          <w:lang w:val="es-419"/>
-        </w:rPr>
-        <w:t>Selection</w:t>
-      </w:r>
-      <w:proofErr w:type="spellEnd"/>
-      <w:r>
-        <w:rPr>
-          <w:rFonts w:ascii="Dax-Regular" w:hAnsi="Dax-Regular"/>
-          <w:lang w:val="es-419"/>
-        </w:rPr>
-        <w:t xml:space="preserve"> </w:t>
-      </w:r>
-      <w:proofErr w:type="spellStart"/>
-      <w:r>
-        <w:rPr>
-          <w:rFonts w:ascii="Dax-Regular" w:hAnsi="Dax-Regular"/>
-          <w:lang w:val="es-419"/>
-        </w:rPr>
-        <w:t>Sort</w:t>
-      </w:r>
-      <w:proofErr w:type="spellEnd"/>
-      <w:r>
-        <w:rPr>
-          <w:rFonts w:ascii="Dax-Regular" w:hAnsi="Dax-Regular"/>
-          <w:lang w:val="es-419"/>
-        </w:rPr>
-        <w:t>.</w:t>
+          <w:noProof/>
+          <w:lang w:val="es-419"/>
+        </w:rPr>
+        <w:drawing>
+          <wp:inline distT="0" distB="0" distL="0" distR="0" wp14:anchorId="2506BEFA" wp14:editId="5EBAC201">
+            <wp:extent cx="4154254" cy="2714467"/>
+            <wp:effectExtent l="0" t="0" r="0" b="0"/>
+            <wp:docPr id="5" name="Picture 5" descr="Chart, line chart&#10;&#10;Description automatically generated"/>
+            <wp:cNvGraphicFramePr>
+              <a:graphicFrameLocks xmlns:a="http://schemas.openxmlformats.org/drawingml/2006/main" noChangeAspect="1"/>
+            </wp:cNvGraphicFramePr>
+            <a:graphic xmlns:a="http://schemas.openxmlformats.org/drawingml/2006/main">
+              <a:graphicData uri="http://schemas.openxmlformats.org/drawingml/2006/picture">
+                <pic:pic xmlns:pic="http://schemas.openxmlformats.org/drawingml/2006/picture">
+                  <pic:nvPicPr>
+                    <pic:cNvPr id="5" name="Picture 5" descr="Chart, line chart&#10;&#10;Description automatically generated"/>
+                    <pic:cNvPicPr/>
+                  </pic:nvPicPr>
+                  <pic:blipFill>
+                    <a:blip r:embed="rId12" cstate="print">
+                      <a:extLst>
+                        <a:ext uri="{28A0092B-C50C-407E-A947-70E740481C1C}">
+                          <a14:useLocalDpi xmlns:a14="http://schemas.microsoft.com/office/drawing/2010/main" val="0"/>
+                        </a:ext>
+                      </a:extLst>
+                    </a:blip>
+                    <a:stretch>
+                      <a:fillRect/>
+                    </a:stretch>
+                  </pic:blipFill>
+                  <pic:spPr>
+                    <a:xfrm>
+                      <a:off x="0" y="0"/>
+                      <a:ext cx="4168009" cy="2723455"/>
+                    </a:xfrm>
+                    <a:prstGeom prst="rect">
+                      <a:avLst/>
+                    </a:prstGeom>
+                  </pic:spPr>
+                </pic:pic>
+              </a:graphicData>
+            </a:graphic>
+          </wp:inline>
+        </w:drawing>
       </w:r>
     </w:p>
     <w:p>
@@ -4921,17 +5504,69 @@
           <w:rFonts w:ascii="Dax-Regular" w:hAnsi="Dax-Regular"/>
           <w:lang w:val="es-419"/>
         </w:rPr>
-        <w:t xml:space="preserve">Comparación de rendimiento para Shell </w:t>
+        <w:t>Comparación de rendimiento para Shell Sort.</w:t>
       </w:r>
-      <w:proofErr w:type="spellStart"/>
+    </w:p>
+    <w:p>
+      <w:pPr>
+        <w:pStyle w:val="ListParagraph"/>
+        <w:spacing w:after="0"/>
+        <w:ind w:left="1440"/>
+        <w:jc w:val="both"/>
+        <w:rPr>
+          <w:rFonts w:ascii="Dax-Regular" w:hAnsi="Dax-Regular"/>
+          <w:lang w:val="es-419"/>
+        </w:rPr>
+      </w:pPr>
       <w:r>
         <w:rPr>
           <w:rFonts w:ascii="Dax-Regular" w:hAnsi="Dax-Regular"/>
-          <w:lang w:val="es-419"/>
-        </w:rPr>
-        <w:t>Sort.</w:t>
+          <w:noProof/>
+          <w:lang w:val="es-419"/>
+        </w:rPr>
+        <w:lastRenderedPageBreak/>
+        <w:drawing>
+          <wp:inline distT="0" distB="0" distL="0" distR="0" wp14:anchorId="2B457E21" wp14:editId="6B480B03">
+            <wp:extent cx="4547127" cy="2979923"/>
+            <wp:effectExtent l="0" t="0" r="6350" b="0"/>
+            <wp:docPr id="6" name="Picture 6" descr="A picture containing chart&#10;&#10;Description automatically generated"/>
+            <wp:cNvGraphicFramePr>
+              <a:graphicFrameLocks xmlns:a="http://schemas.openxmlformats.org/drawingml/2006/main" noChangeAspect="1"/>
+            </wp:cNvGraphicFramePr>
+            <a:graphic xmlns:a="http://schemas.openxmlformats.org/drawingml/2006/main">
+              <a:graphicData uri="http://schemas.openxmlformats.org/drawingml/2006/picture">
+                <pic:pic xmlns:pic="http://schemas.openxmlformats.org/drawingml/2006/picture">
+                  <pic:nvPicPr>
+                    <pic:cNvPr id="6" name="Picture 6" descr="A picture containing chart&#10;&#10;Description automatically generated"/>
+                    <pic:cNvPicPr/>
+                  </pic:nvPicPr>
+                  <pic:blipFill>
+                    <a:blip r:embed="rId13" cstate="print">
+                      <a:extLst>
+                        <a:ext uri="{28A0092B-C50C-407E-A947-70E740481C1C}">
+                          <a14:useLocalDpi xmlns:a14="http://schemas.microsoft.com/office/drawing/2010/main" val="0"/>
+                        </a:ext>
+                      </a:extLst>
+                    </a:blip>
+                    <a:stretch>
+                      <a:fillRect/>
+                    </a:stretch>
+                  </pic:blipFill>
+                  <pic:spPr>
+                    <a:xfrm>
+                      <a:off x="0" y="0"/>
+                      <a:ext cx="4557111" cy="2986466"/>
+                    </a:xfrm>
+                    <a:prstGeom prst="rect">
+                      <a:avLst/>
+                    </a:prstGeom>
+                  </pic:spPr>
+                </pic:pic>
+              </a:graphicData>
+            </a:graphic>
+          </wp:inline>
+        </w:drawing>
       </w:r>
-      <w:proofErr w:type="spellEnd"/>
     </w:p>
     <w:p>
       <w:pPr>
@@ -4952,17 +5587,68 @@
           <w:rFonts w:ascii="Dax-Regular" w:hAnsi="Dax-Regular"/>
           <w:lang w:val="es-419"/>
         </w:rPr>
-        <w:t xml:space="preserve">Comparación de rendimiento para </w:t>
+        <w:t>Comparación de rendimiento para MergeSort.</w:t>
       </w:r>
-      <w:proofErr w:type="spellStart"/>
+    </w:p>
+    <w:p>
+      <w:pPr>
+        <w:pStyle w:val="ListParagraph"/>
+        <w:spacing w:after="0"/>
+        <w:ind w:left="1440"/>
+        <w:jc w:val="both"/>
+        <w:rPr>
+          <w:rFonts w:ascii="Dax-Regular" w:hAnsi="Dax-Regular"/>
+          <w:lang w:val="es-419"/>
+        </w:rPr>
+      </w:pPr>
       <w:r>
         <w:rPr>
           <w:rFonts w:ascii="Dax-Regular" w:hAnsi="Dax-Regular"/>
-          <w:lang w:val="es-419"/>
-        </w:rPr>
-        <w:t>MergeSort.</w:t>
+          <w:noProof/>
+          <w:lang w:val="es-419"/>
+        </w:rPr>
+        <w:drawing>
+          <wp:inline distT="0" distB="0" distL="0" distR="0" wp14:anchorId="0B6C7B1D" wp14:editId="32F455CB">
+            <wp:extent cx="4498743" cy="2965998"/>
+            <wp:effectExtent l="0" t="0" r="0" b="6350"/>
+            <wp:docPr id="7" name="Picture 7" descr="Chart, bar chart, histogram&#10;&#10;Description automatically generated"/>
+            <wp:cNvGraphicFramePr>
+              <a:graphicFrameLocks xmlns:a="http://schemas.openxmlformats.org/drawingml/2006/main" noChangeAspect="1"/>
+            </wp:cNvGraphicFramePr>
+            <a:graphic xmlns:a="http://schemas.openxmlformats.org/drawingml/2006/main">
+              <a:graphicData uri="http://schemas.openxmlformats.org/drawingml/2006/picture">
+                <pic:pic xmlns:pic="http://schemas.openxmlformats.org/drawingml/2006/picture">
+                  <pic:nvPicPr>
+                    <pic:cNvPr id="7" name="Picture 7" descr="Chart, bar chart, histogram&#10;&#10;Description automatically generated"/>
+                    <pic:cNvPicPr/>
+                  </pic:nvPicPr>
+                  <pic:blipFill>
+                    <a:blip r:embed="rId14" cstate="print">
+                      <a:extLst>
+                        <a:ext uri="{28A0092B-C50C-407E-A947-70E740481C1C}">
+                          <a14:useLocalDpi xmlns:a14="http://schemas.microsoft.com/office/drawing/2010/main" val="0"/>
+                        </a:ext>
+                      </a:extLst>
+                    </a:blip>
+                    <a:stretch>
+                      <a:fillRect/>
+                    </a:stretch>
+                  </pic:blipFill>
+                  <pic:spPr>
+                    <a:xfrm>
+                      <a:off x="0" y="0"/>
+                      <a:ext cx="4511603" cy="2974477"/>
+                    </a:xfrm>
+                    <a:prstGeom prst="rect">
+                      <a:avLst/>
+                    </a:prstGeom>
+                  </pic:spPr>
+                </pic:pic>
+              </a:graphicData>
+            </a:graphic>
+          </wp:inline>
+        </w:drawing>
       </w:r>
-      <w:proofErr w:type="spellEnd"/>
     </w:p>
     <w:p>
       <w:pPr>
@@ -4983,23 +5669,68 @@
           <w:rFonts w:ascii="Dax-Regular" w:hAnsi="Dax-Regular"/>
           <w:lang w:val="es-419"/>
         </w:rPr>
-        <w:t xml:space="preserve">Comparación de rendimiento para </w:t>
+        <w:t>Comparación de rendimiento para QuickSort.</w:t>
       </w:r>
-      <w:proofErr w:type="spellStart"/>
+    </w:p>
+    <w:p>
+      <w:pPr>
+        <w:pStyle w:val="ListParagraph"/>
+        <w:spacing w:after="0"/>
+        <w:ind w:left="1440"/>
+        <w:jc w:val="both"/>
+        <w:rPr>
+          <w:rFonts w:ascii="Dax-Regular" w:hAnsi="Dax-Regular"/>
+          <w:lang w:val="es-419"/>
+        </w:rPr>
+      </w:pPr>
       <w:r>
         <w:rPr>
           <w:rFonts w:ascii="Dax-Regular" w:hAnsi="Dax-Regular"/>
-          <w:lang w:val="es-419"/>
-        </w:rPr>
-        <w:t>QuickSort</w:t>
-      </w:r>
-      <w:proofErr w:type="spellEnd"/>
-      <w:r>
-        <w:rPr>
-          <w:rFonts w:ascii="Dax-Regular" w:hAnsi="Dax-Regular"/>
-          <w:lang w:val="es-419"/>
-        </w:rPr>
-        <w:t>.</w:t>
+          <w:noProof/>
+          <w:lang w:val="es-419"/>
+        </w:rPr>
+        <w:lastRenderedPageBreak/>
+        <w:drawing>
+          <wp:inline distT="0" distB="0" distL="0" distR="0" wp14:anchorId="1D94E376" wp14:editId="366679C4">
+            <wp:extent cx="4131046" cy="2708130"/>
+            <wp:effectExtent l="0" t="0" r="3175" b="0"/>
+            <wp:docPr id="8" name="Picture 8" descr="Chart, line chart&#10;&#10;Description automatically generated"/>
+            <wp:cNvGraphicFramePr>
+              <a:graphicFrameLocks xmlns:a="http://schemas.openxmlformats.org/drawingml/2006/main" noChangeAspect="1"/>
+            </wp:cNvGraphicFramePr>
+            <a:graphic xmlns:a="http://schemas.openxmlformats.org/drawingml/2006/main">
+              <a:graphicData uri="http://schemas.openxmlformats.org/drawingml/2006/picture">
+                <pic:pic xmlns:pic="http://schemas.openxmlformats.org/drawingml/2006/picture">
+                  <pic:nvPicPr>
+                    <pic:cNvPr id="8" name="Picture 8" descr="Chart, line chart&#10;&#10;Description automatically generated"/>
+                    <pic:cNvPicPr/>
+                  </pic:nvPicPr>
+                  <pic:blipFill>
+                    <a:blip r:embed="rId15" cstate="print">
+                      <a:extLst>
+                        <a:ext uri="{28A0092B-C50C-407E-A947-70E740481C1C}">
+                          <a14:useLocalDpi xmlns:a14="http://schemas.microsoft.com/office/drawing/2010/main" val="0"/>
+                        </a:ext>
+                      </a:extLst>
+                    </a:blip>
+                    <a:stretch>
+                      <a:fillRect/>
+                    </a:stretch>
+                  </pic:blipFill>
+                  <pic:spPr>
+                    <a:xfrm>
+                      <a:off x="0" y="0"/>
+                      <a:ext cx="4144677" cy="2717066"/>
+                    </a:xfrm>
+                    <a:prstGeom prst="rect">
+                      <a:avLst/>
+                    </a:prstGeom>
+                  </pic:spPr>
+                </pic:pic>
+              </a:graphicData>
+            </a:graphic>
+          </wp:inline>
+        </w:drawing>
       </w:r>
     </w:p>
     <w:p>
@@ -5048,12 +5779,12 @@
         <w:tblLook w:val="04A0" w:firstRow="1" w:lastRow="0" w:firstColumn="1" w:lastColumn="0" w:noHBand="0" w:noVBand="1"/>
       </w:tblPr>
       <w:tblGrid>
-        <w:gridCol w:w="2530"/>
-        <w:gridCol w:w="1537"/>
-        <w:gridCol w:w="1566"/>
-        <w:gridCol w:w="1175"/>
-        <w:gridCol w:w="1230"/>
-        <w:gridCol w:w="1322"/>
+        <w:gridCol w:w="2537"/>
+        <w:gridCol w:w="1541"/>
+        <w:gridCol w:w="1560"/>
+        <w:gridCol w:w="1162"/>
+        <w:gridCol w:w="1242"/>
+        <w:gridCol w:w="1318"/>
       </w:tblGrid>
       <w:tr>
         <w:trPr>
@@ -5105,31 +5836,7 @@
                 <w:color w:val="000000"/>
                 <w:lang w:val="es-419"/>
               </w:rPr>
-              <w:t>amaño de la muestra (</w:t>
-            </w:r>
-            <w:proofErr w:type="spellStart"/>
-            <w:r>
-              <w:rPr>
-                <w:rFonts w:ascii="Calibri" w:eastAsia="Times New Roman" w:hAnsi="Calibri" w:cs="Calibri"/>
-                <w:b/>
-                <w:bCs/>
-                <w:noProof w:val="0"/>
-                <w:color w:val="000000"/>
-                <w:lang w:val="es-419"/>
-              </w:rPr>
-              <w:t>ARRAYLIST</w:t>
-            </w:r>
-            <w:proofErr w:type="spellEnd"/>
-            <w:r>
-              <w:rPr>
-                <w:rFonts w:ascii="Calibri" w:eastAsia="Times New Roman" w:hAnsi="Calibri" w:cs="Calibri"/>
-                <w:b/>
-                <w:bCs/>
-                <w:noProof w:val="0"/>
-                <w:color w:val="000000"/>
-                <w:lang w:val="es-419"/>
-              </w:rPr>
-              <w:t>)</w:t>
+              <w:t>amaño de la muestra (ARRAYLIST)</w:t>
             </w:r>
           </w:p>
         </w:tc>
@@ -6957,12 +7664,12 @@
         <w:tblLook w:val="04A0" w:firstRow="1" w:lastRow="0" w:firstColumn="1" w:lastColumn="0" w:noHBand="0" w:noVBand="1"/>
       </w:tblPr>
       <w:tblGrid>
-        <w:gridCol w:w="2629"/>
-        <w:gridCol w:w="1518"/>
-        <w:gridCol w:w="1546"/>
-        <w:gridCol w:w="1155"/>
-        <w:gridCol w:w="1210"/>
-        <w:gridCol w:w="1302"/>
+        <w:gridCol w:w="2636"/>
+        <w:gridCol w:w="1522"/>
+        <w:gridCol w:w="1540"/>
+        <w:gridCol w:w="1142"/>
+        <w:gridCol w:w="1222"/>
+        <w:gridCol w:w="1298"/>
       </w:tblGrid>
       <w:tr>
         <w:trPr>
@@ -7014,31 +7721,7 @@
                 <w:color w:val="000000"/>
                 <w:lang w:val="es-419"/>
               </w:rPr>
-              <w:t>amaño de la muestra (</w:t>
-            </w:r>
-            <w:proofErr w:type="spellStart"/>
-            <w:r>
-              <w:rPr>
-                <w:rFonts w:ascii="Calibri" w:eastAsia="Times New Roman" w:hAnsi="Calibri" w:cs="Calibri"/>
-                <w:b/>
-                <w:bCs/>
-                <w:noProof w:val="0"/>
-                <w:color w:val="000000"/>
-                <w:lang w:val="es-419"/>
-              </w:rPr>
-              <w:t>LINKED_LIST</w:t>
-            </w:r>
-            <w:proofErr w:type="spellEnd"/>
-            <w:r>
-              <w:rPr>
-                <w:rFonts w:ascii="Calibri" w:eastAsia="Times New Roman" w:hAnsi="Calibri" w:cs="Calibri"/>
-                <w:b/>
-                <w:bCs/>
-                <w:noProof w:val="0"/>
-                <w:color w:val="000000"/>
-                <w:lang w:val="es-419"/>
-              </w:rPr>
-              <w:t>)</w:t>
+              <w:t>amaño de la muestra (LINKED_LIST)</w:t>
             </w:r>
           </w:p>
         </w:tc>
@@ -8897,6 +9580,7 @@
                 <w:noProof w:val="0"/>
                 <w:lang w:val="es-419"/>
               </w:rPr>
+              <w:lastRenderedPageBreak/>
               <w:t>Algoritmo</w:t>
             </w:r>
           </w:p>
@@ -8921,67 +9605,31 @@
                 <w:noProof w:val="0"/>
                 <w:lang w:val="es-419"/>
               </w:rPr>
-              <w:t>Arreglo (</w:t>
-            </w:r>
-            <w:proofErr w:type="spellStart"/>
-            <w:r>
+              <w:t>Arreglo (ARRAYLIST)</w:t>
+            </w:r>
+          </w:p>
+        </w:tc>
+        <w:tc>
+          <w:tcPr>
+            <w:tcW w:w="3420" w:type="dxa"/>
+          </w:tcPr>
+          <w:p>
+            <w:pPr>
+              <w:jc w:val="center"/>
+              <w:cnfStyle w:val="100000000000" w:firstRow="1" w:lastRow="0" w:firstColumn="0" w:lastColumn="0" w:oddVBand="0" w:evenVBand="0" w:oddHBand="0" w:evenHBand="0" w:firstRowFirstColumn="0" w:firstRowLastColumn="0" w:lastRowFirstColumn="0" w:lastRowLastColumn="0"/>
               <w:rPr>
                 <w:rFonts w:ascii="Dax-Regular" w:hAnsi="Dax-Regular"/>
                 <w:noProof w:val="0"/>
                 <w:lang w:val="es-419"/>
               </w:rPr>
-              <w:t>ARRAYLIST</w:t>
-            </w:r>
-            <w:proofErr w:type="spellEnd"/>
+            </w:pPr>
             <w:r>
               <w:rPr>
                 <w:rFonts w:ascii="Dax-Regular" w:hAnsi="Dax-Regular"/>
                 <w:noProof w:val="0"/>
                 <w:lang w:val="es-419"/>
               </w:rPr>
-              <w:t>)</w:t>
-            </w:r>
-          </w:p>
-        </w:tc>
-        <w:tc>
-          <w:tcPr>
-            <w:tcW w:w="3420" w:type="dxa"/>
-          </w:tcPr>
-          <w:p>
-            <w:pPr>
-              <w:jc w:val="center"/>
-              <w:cnfStyle w:val="100000000000" w:firstRow="1" w:lastRow="0" w:firstColumn="0" w:lastColumn="0" w:oddVBand="0" w:evenVBand="0" w:oddHBand="0" w:evenHBand="0" w:firstRowFirstColumn="0" w:firstRowLastColumn="0" w:lastRowFirstColumn="0" w:lastRowLastColumn="0"/>
-              <w:rPr>
-                <w:rFonts w:ascii="Dax-Regular" w:hAnsi="Dax-Regular"/>
-                <w:noProof w:val="0"/>
-                <w:lang w:val="es-419"/>
-              </w:rPr>
-            </w:pPr>
-            <w:r>
-              <w:rPr>
-                <w:rFonts w:ascii="Dax-Regular" w:hAnsi="Dax-Regular"/>
-                <w:noProof w:val="0"/>
-                <w:lang w:val="es-419"/>
-              </w:rPr>
-              <w:t>Lista enlazada (</w:t>
-            </w:r>
-            <w:proofErr w:type="spellStart"/>
-            <w:r>
-              <w:rPr>
-                <w:rFonts w:ascii="Dax-Regular" w:hAnsi="Dax-Regular"/>
-                <w:noProof w:val="0"/>
-                <w:lang w:val="es-419"/>
-              </w:rPr>
-              <w:t>LINKED_LIST</w:t>
-            </w:r>
-            <w:proofErr w:type="spellEnd"/>
-            <w:r>
-              <w:rPr>
-                <w:rFonts w:ascii="Dax-Regular" w:hAnsi="Dax-Regular"/>
-                <w:noProof w:val="0"/>
-                <w:lang w:val="es-419"/>
-              </w:rPr>
-              <w:t>)</w:t>
+              <w:t>Lista enlazada (LINKED_LIST)</w:t>
             </w:r>
           </w:p>
         </w:tc>
@@ -9022,18 +9670,8 @@
                 <w:noProof w:val="0"/>
                 <w:lang w:val="es-419"/>
               </w:rPr>
-              <w:t xml:space="preserve"> </w:t>
-            </w:r>
-            <w:proofErr w:type="spellStart"/>
-            <w:r>
-              <w:rPr>
-                <w:rFonts w:ascii="Dax-Regular" w:hAnsi="Dax-Regular"/>
-                <w:noProof w:val="0"/>
-                <w:lang w:val="es-419"/>
-              </w:rPr>
-              <w:t>sort</w:t>
-            </w:r>
-            <w:proofErr w:type="spellEnd"/>
+              <w:t xml:space="preserve"> sort</w:t>
+            </w:r>
           </w:p>
         </w:tc>
         <w:tc>
@@ -9104,18 +9742,8 @@
                 <w:noProof w:val="0"/>
                 <w:lang w:val="es-419"/>
               </w:rPr>
-              <w:t xml:space="preserve"> </w:t>
-            </w:r>
-            <w:proofErr w:type="spellStart"/>
-            <w:r>
-              <w:rPr>
-                <w:rFonts w:ascii="Dax-Regular" w:hAnsi="Dax-Regular"/>
-                <w:noProof w:val="0"/>
-                <w:lang w:val="es-419"/>
-              </w:rPr>
-              <w:t>sort</w:t>
-            </w:r>
-            <w:proofErr w:type="spellEnd"/>
+              <w:t xml:space="preserve"> sort</w:t>
+            </w:r>
             <w:r>
               <w:rPr>
                 <w:noProof w:val="0"/>
@@ -9309,23 +9937,7 @@
           <w:rFonts w:ascii="Dax-Regular" w:hAnsi="Dax-Regular"/>
           <w:lang w:val="es-419"/>
         </w:rPr>
-        <w:t xml:space="preserve">Comparación de rendimiento </w:t>
-      </w:r>
-      <w:proofErr w:type="spellStart"/>
-      <w:r>
-        <w:rPr>
-          <w:rFonts w:ascii="Dax-Regular" w:hAnsi="Dax-Regular"/>
-          <w:lang w:val="es-419"/>
-        </w:rPr>
-        <w:t>ARRAYLIST</w:t>
-      </w:r>
-      <w:proofErr w:type="spellEnd"/>
-      <w:r>
-        <w:rPr>
-          <w:rFonts w:ascii="Dax-Regular" w:hAnsi="Dax-Regular"/>
-          <w:lang w:val="es-419"/>
-        </w:rPr>
-        <w:t>.</w:t>
+        <w:t>Comparación de rendimiento ARRAYLIST.</w:t>
       </w:r>
     </w:p>
     <w:p>
@@ -9347,23 +9959,7 @@
           <w:rFonts w:ascii="Dax-Regular" w:hAnsi="Dax-Regular"/>
           <w:lang w:val="es-419"/>
         </w:rPr>
-        <w:t xml:space="preserve">Comparación de rendimiento </w:t>
-      </w:r>
-      <w:proofErr w:type="spellStart"/>
-      <w:r>
-        <w:rPr>
-          <w:rFonts w:ascii="Dax-Regular" w:hAnsi="Dax-Regular"/>
-          <w:lang w:val="es-419"/>
-        </w:rPr>
-        <w:t>LINKED_LIST</w:t>
-      </w:r>
-      <w:proofErr w:type="spellEnd"/>
-      <w:r>
-        <w:rPr>
-          <w:rFonts w:ascii="Dax-Regular" w:hAnsi="Dax-Regular"/>
-          <w:lang w:val="es-419"/>
-        </w:rPr>
-        <w:t>.</w:t>
+        <w:t>Comparación de rendimiento LINKED_LIST.</w:t>
       </w:r>
     </w:p>
     <w:p>
@@ -9385,39 +9981,7 @@
           <w:rFonts w:ascii="Dax-Regular" w:hAnsi="Dax-Regular"/>
           <w:lang w:val="es-419"/>
         </w:rPr>
-        <w:t xml:space="preserve">Comparación de rendimiento para </w:t>
-      </w:r>
-      <w:proofErr w:type="spellStart"/>
-      <w:r>
-        <w:rPr>
-          <w:rFonts w:ascii="Dax-Regular" w:hAnsi="Dax-Regular"/>
-          <w:lang w:val="es-419"/>
-        </w:rPr>
-        <w:t>Insertion</w:t>
-      </w:r>
-      <w:proofErr w:type="spellEnd"/>
-      <w:r>
-        <w:rPr>
-          <w:rFonts w:ascii="Dax-Regular" w:hAnsi="Dax-Regular"/>
-          <w:lang w:val="es-419"/>
-        </w:rPr>
-        <w:t xml:space="preserve"> </w:t>
-      </w:r>
-      <w:proofErr w:type="spellStart"/>
-      <w:r>
-        <w:rPr>
-          <w:rFonts w:ascii="Dax-Regular" w:hAnsi="Dax-Regular"/>
-          <w:lang w:val="es-419"/>
-        </w:rPr>
-        <w:t>Sort</w:t>
-      </w:r>
-      <w:proofErr w:type="spellEnd"/>
-      <w:r>
-        <w:rPr>
-          <w:rFonts w:ascii="Dax-Regular" w:hAnsi="Dax-Regular"/>
-          <w:lang w:val="es-419"/>
-        </w:rPr>
-        <w:t>.</w:t>
+        <w:t>Comparación de rendimiento para Insertion Sort.</w:t>
       </w:r>
     </w:p>
     <w:p>
@@ -9439,39 +10003,7 @@
           <w:rFonts w:ascii="Dax-Regular" w:hAnsi="Dax-Regular"/>
           <w:lang w:val="es-419"/>
         </w:rPr>
-        <w:t xml:space="preserve">Comparación de rendimiento para </w:t>
-      </w:r>
-      <w:proofErr w:type="spellStart"/>
-      <w:r>
-        <w:rPr>
-          <w:rFonts w:ascii="Dax-Regular" w:hAnsi="Dax-Regular"/>
-          <w:lang w:val="es-419"/>
-        </w:rPr>
-        <w:t>Selection</w:t>
-      </w:r>
-      <w:proofErr w:type="spellEnd"/>
-      <w:r>
-        <w:rPr>
-          <w:rFonts w:ascii="Dax-Regular" w:hAnsi="Dax-Regular"/>
-          <w:lang w:val="es-419"/>
-        </w:rPr>
-        <w:t xml:space="preserve"> </w:t>
-      </w:r>
-      <w:proofErr w:type="spellStart"/>
-      <w:r>
-        <w:rPr>
-          <w:rFonts w:ascii="Dax-Regular" w:hAnsi="Dax-Regular"/>
-          <w:lang w:val="es-419"/>
-        </w:rPr>
-        <w:t>Sort</w:t>
-      </w:r>
-      <w:proofErr w:type="spellEnd"/>
-      <w:r>
-        <w:rPr>
-          <w:rFonts w:ascii="Dax-Regular" w:hAnsi="Dax-Regular"/>
-          <w:lang w:val="es-419"/>
-        </w:rPr>
-        <w:t>.</w:t>
+        <w:t>Comparación de rendimiento para Selection Sort.</w:t>
       </w:r>
     </w:p>
     <w:p>
@@ -9493,23 +10025,7 @@
           <w:rFonts w:ascii="Dax-Regular" w:hAnsi="Dax-Regular"/>
           <w:lang w:val="es-419"/>
         </w:rPr>
-        <w:t xml:space="preserve">Comparación de rendimiento para Shell </w:t>
-      </w:r>
-      <w:proofErr w:type="spellStart"/>
-      <w:r>
-        <w:rPr>
-          <w:rFonts w:ascii="Dax-Regular" w:hAnsi="Dax-Regular"/>
-          <w:lang w:val="es-419"/>
-        </w:rPr>
-        <w:t>Sort</w:t>
-      </w:r>
-      <w:proofErr w:type="spellEnd"/>
-      <w:r>
-        <w:rPr>
-          <w:rFonts w:ascii="Dax-Regular" w:hAnsi="Dax-Regular"/>
-          <w:lang w:val="es-419"/>
-        </w:rPr>
-        <w:t>.</w:t>
+        <w:t>Comparación de rendimiento para Shell Sort.</w:t>
       </w:r>
     </w:p>
     <w:p>
@@ -9531,23 +10047,7 @@
           <w:rFonts w:ascii="Dax-Regular" w:hAnsi="Dax-Regular"/>
           <w:lang w:val="es-419"/>
         </w:rPr>
-        <w:t xml:space="preserve">Comparación de rendimiento para </w:t>
-      </w:r>
-      <w:proofErr w:type="spellStart"/>
-      <w:r>
-        <w:rPr>
-          <w:rFonts w:ascii="Dax-Regular" w:hAnsi="Dax-Regular"/>
-          <w:lang w:val="es-419"/>
-        </w:rPr>
-        <w:t>MergeSort</w:t>
-      </w:r>
-      <w:proofErr w:type="spellEnd"/>
-      <w:r>
-        <w:rPr>
-          <w:rFonts w:ascii="Dax-Regular" w:hAnsi="Dax-Regular"/>
-          <w:lang w:val="es-419"/>
-        </w:rPr>
-        <w:t>.</w:t>
+        <w:t>Comparación de rendimiento para MergeSort.</w:t>
       </w:r>
     </w:p>
     <w:p>
@@ -9569,23 +10069,7 @@
           <w:rFonts w:ascii="Dax-Regular" w:hAnsi="Dax-Regular"/>
           <w:lang w:val="es-419"/>
         </w:rPr>
-        <w:t xml:space="preserve">Comparación de rendimiento para </w:t>
-      </w:r>
-      <w:proofErr w:type="spellStart"/>
-      <w:r>
-        <w:rPr>
-          <w:rFonts w:ascii="Dax-Regular" w:hAnsi="Dax-Regular"/>
-          <w:lang w:val="es-419"/>
-        </w:rPr>
-        <w:t>QuickSort</w:t>
-      </w:r>
-      <w:proofErr w:type="spellEnd"/>
-      <w:r>
-        <w:rPr>
-          <w:rFonts w:ascii="Dax-Regular" w:hAnsi="Dax-Regular"/>
-          <w:lang w:val="es-419"/>
-        </w:rPr>
-        <w:t>.</w:t>
+        <w:t>Comparación de rendimiento para QuickSort.</w:t>
       </w:r>
     </w:p>
     <w:p>
@@ -9631,10 +10115,6 @@
     <w:p>
       <w:pPr>
         <w:pStyle w:val="ListParagraph"/>
-        <w:numPr>
-          <w:ilvl w:val="0"/>
-          <w:numId w:val="8"/>
-        </w:numPr>
         <w:rPr>
           <w:rFonts w:ascii="Dax-Regular" w:hAnsi="Dax-Regular"/>
           <w:lang w:val="es-419"/>
@@ -9645,7 +10125,7 @@
           <w:rFonts w:ascii="Dax-Regular" w:hAnsi="Dax-Regular"/>
           <w:lang w:val="es-419"/>
         </w:rPr>
-        <w:t>¿Existe alguna diferencia entre los resultados obtenidos al ejecutar las pruebas en diferentes máquinas?</w:t>
+        <w:t>El comportamiento de los algoritmos es acorde a lo enunciado teóricamente.</w:t>
       </w:r>
     </w:p>
     <w:p>
@@ -9665,7 +10145,23 @@
           <w:rFonts w:ascii="Dax-Regular" w:hAnsi="Dax-Regular"/>
           <w:lang w:val="es-419"/>
         </w:rPr>
-        <w:t>De existir diferencias, ¿A qué creen ustedes que se deben dichas diferencias?</w:t>
+        <w:t>¿Existe alguna diferencia entre los resultados obtenidos al ejecutar las pruebas en diferentes máquinas?</w:t>
+      </w:r>
+    </w:p>
+    <w:p>
+      <w:pPr>
+        <w:pStyle w:val="ListParagraph"/>
+        <w:rPr>
+          <w:rFonts w:ascii="Dax-Regular" w:hAnsi="Dax-Regular"/>
+          <w:lang w:val="es-419"/>
+        </w:rPr>
+      </w:pPr>
+      <w:r>
+        <w:rPr>
+          <w:rFonts w:ascii="Dax-Regular" w:hAnsi="Dax-Regular"/>
+          <w:lang w:val="es-419"/>
+        </w:rPr>
+        <w:t>Si existen diferencias entre los resultados obtenidos al ejecutar las pruebas en diferentes maquinas.</w:t>
       </w:r>
     </w:p>
     <w:p>
@@ -9685,7 +10181,23 @@
           <w:rFonts w:ascii="Dax-Regular" w:hAnsi="Dax-Regular"/>
           <w:lang w:val="es-419"/>
         </w:rPr>
-        <w:t>¿Cuál Estructura de Datos es mejor utilizar si solo se tiene en cuenta los tiempos de ejecución de los algoritmos?</w:t>
+        <w:t>De existir diferencias, ¿A qué creen ustedes que se deben dichas diferencias?</w:t>
+      </w:r>
+    </w:p>
+    <w:p>
+      <w:pPr>
+        <w:pStyle w:val="ListParagraph"/>
+        <w:rPr>
+          <w:rFonts w:ascii="Dax-Regular" w:hAnsi="Dax-Regular"/>
+          <w:lang w:val="es-419"/>
+        </w:rPr>
+      </w:pPr>
+      <w:r>
+        <w:rPr>
+          <w:rFonts w:ascii="Dax-Regular" w:hAnsi="Dax-Regular"/>
+          <w:lang w:val="es-419"/>
+        </w:rPr>
+        <w:t>Nosotros creemos que las diferencias se deben a las diferencias en hardware como el procesador y la cantidad de RAM.</w:t>
       </w:r>
     </w:p>
     <w:p>
@@ -9705,32 +10217,140 @@
           <w:rFonts w:ascii="Dax-Regular" w:hAnsi="Dax-Regular"/>
           <w:lang w:val="es-419"/>
         </w:rPr>
+        <w:t>¿Cuál Estructura de Datos es mejor utilizar si solo se tiene en cuenta los tiempos de ejecución de los algoritmos?</w:t>
+      </w:r>
+    </w:p>
+    <w:p>
+      <w:pPr>
+        <w:pStyle w:val="ListParagraph"/>
+        <w:rPr>
+          <w:rFonts w:ascii="Dax-Regular" w:hAnsi="Dax-Regular"/>
+          <w:lang w:val="es-419"/>
+        </w:rPr>
+      </w:pPr>
+      <w:r>
+        <w:rPr>
+          <w:rFonts w:ascii="Dax-Regular" w:hAnsi="Dax-Regular"/>
+          <w:lang w:val="es-419"/>
+        </w:rPr>
+        <w:t>El Array List es mucho mejor ya que en todo logro obtener mucho mejores tiempos de ejecución.</w:t>
+      </w:r>
+    </w:p>
+    <w:p>
+      <w:pPr>
+        <w:pStyle w:val="ListParagraph"/>
+        <w:numPr>
+          <w:ilvl w:val="0"/>
+          <w:numId w:val="8"/>
+        </w:numPr>
+        <w:rPr>
+          <w:rFonts w:ascii="Dax-Regular" w:hAnsi="Dax-Regular"/>
+          <w:lang w:val="es-419"/>
+        </w:rPr>
+      </w:pPr>
+      <w:r>
+        <w:rPr>
+          <w:rFonts w:ascii="Dax-Regular" w:hAnsi="Dax-Regular"/>
+          <w:lang w:val="es-419"/>
+        </w:rPr>
         <w:t>Para el caso analizado de ordenamiento de los videos, teniendo en cuenta los resultados de tiempo reportados por todos los algoritmos de ordenamiento estudiados (iterativos y recursivos), proponga un ranking de los algoritmos de ordenamiento (de mayor eficiencia a menor eficiencia en tiempo) para ordenar la mayor cantidad de videos.</w:t>
       </w:r>
     </w:p>
     <w:p>
       <w:pPr>
-        <w:rPr>
-          <w:noProof w:val="0"/>
-          <w:lang w:val="es-419"/>
-        </w:rPr>
-      </w:pPr>
+        <w:pStyle w:val="ListParagraph"/>
+        <w:numPr>
+          <w:ilvl w:val="2"/>
+          <w:numId w:val="5"/>
+        </w:numPr>
+        <w:rPr>
+          <w:lang w:val="es-419"/>
+        </w:rPr>
+      </w:pPr>
+      <w:r>
+        <w:rPr>
+          <w:lang w:val="es-419"/>
+        </w:rPr>
+        <w:t xml:space="preserve">Quick </w:t>
+      </w:r>
+      <w:r>
+        <w:rPr>
+          <w:lang w:val="es-419"/>
+        </w:rPr>
+        <w:t>Sort</w:t>
+      </w:r>
     </w:p>
     <w:p>
       <w:pPr>
-        <w:rPr>
-          <w:noProof w:val="0"/>
-          <w:lang w:val="es-419"/>
-        </w:rPr>
-      </w:pPr>
+        <w:pStyle w:val="ListParagraph"/>
+        <w:numPr>
+          <w:ilvl w:val="2"/>
+          <w:numId w:val="5"/>
+        </w:numPr>
+        <w:rPr>
+          <w:lang w:val="es-419"/>
+        </w:rPr>
+      </w:pPr>
+      <w:r>
+        <w:rPr>
+          <w:lang w:val="es-419"/>
+        </w:rPr>
+        <w:t>Merge Sort</w:t>
+      </w:r>
     </w:p>
     <w:p>
       <w:pPr>
-        <w:rPr>
-          <w:noProof w:val="0"/>
-          <w:lang w:val="es-419"/>
-        </w:rPr>
-      </w:pPr>
+        <w:pStyle w:val="ListParagraph"/>
+        <w:numPr>
+          <w:ilvl w:val="2"/>
+          <w:numId w:val="5"/>
+        </w:numPr>
+        <w:rPr>
+          <w:lang w:val="es-419"/>
+        </w:rPr>
+      </w:pPr>
+      <w:r>
+        <w:rPr>
+          <w:lang w:val="es-419"/>
+        </w:rPr>
+        <w:t>Shell Sort</w:t>
+      </w:r>
+    </w:p>
+    <w:p>
+      <w:pPr>
+        <w:pStyle w:val="ListParagraph"/>
+        <w:numPr>
+          <w:ilvl w:val="2"/>
+          <w:numId w:val="5"/>
+        </w:numPr>
+        <w:rPr>
+          <w:lang w:val="es-419"/>
+        </w:rPr>
+      </w:pPr>
+      <w:r>
+        <w:rPr>
+          <w:lang w:val="es-419"/>
+        </w:rPr>
+        <w:t>Insertion Sort</w:t>
+      </w:r>
+    </w:p>
+    <w:p>
+      <w:pPr>
+        <w:pStyle w:val="ListParagraph"/>
+        <w:numPr>
+          <w:ilvl w:val="2"/>
+          <w:numId w:val="5"/>
+        </w:numPr>
+        <w:rPr>
+          <w:lang w:val="es-419"/>
+        </w:rPr>
+      </w:pPr>
+      <w:r>
+        <w:rPr>
+          <w:lang w:val="es-419"/>
+        </w:rPr>
+        <w:t>Selection Sort</w:t>
+      </w:r>
     </w:p>
     <w:sectPr>
       <w:pgSz w:w="12240" w:h="15840"/>
@@ -9833,7 +10453,7 @@
   <w:abstractNum w:abstractNumId="1" w15:restartNumberingAfterBreak="0">
     <w:nsid w:val="04A55406"/>
     <w:multiLevelType w:val="hybridMultilevel"/>
-    <w:tmpl w:val="6F0C8680"/>
+    <w:tmpl w:val="CCAC918E"/>
     <w:lvl w:ilvl="0" w:tplc="04090001">
       <w:start w:val="1"/>
       <w:numFmt w:val="bullet"/>
@@ -9858,16 +10478,15 @@
         <w:rFonts w:ascii="Courier New" w:hAnsi="Courier New" w:cs="Courier New" w:hint="default"/>
       </w:rPr>
     </w:lvl>
-    <w:lvl w:ilvl="2" w:tplc="04090005" w:tentative="1">
-      <w:start w:val="1"/>
+    <w:lvl w:ilvl="2" w:tplc="974EF012">
       <w:numFmt w:val="bullet"/>
-      <w:lvlText w:val=""/>
+      <w:lvlText w:val="-"/>
       <w:lvlJc w:val="left"/>
       <w:pPr>
         <w:ind w:left="2160" w:hanging="360"/>
       </w:pPr>
       <w:rPr>
-        <w:rFonts w:ascii="Wingdings" w:hAnsi="Wingdings" w:hint="default"/>
+        <w:rFonts w:ascii="Calibri" w:eastAsiaTheme="minorEastAsia" w:hAnsi="Calibri" w:cs="Calibri" w:hint="default"/>
       </w:rPr>
     </w:lvl>
     <w:lvl w:ilvl="3" w:tplc="04090001" w:tentative="1">
@@ -11772,6 +12391,10 @@
 </FormTemplates>
 </file>
 
+<file path=customXml/item4.xml><?xml version="1.0" encoding="utf-8"?>
+<b:Sources xmlns:b="http://schemas.openxmlformats.org/officeDocument/2006/bibliography" xmlns="http://schemas.openxmlformats.org/officeDocument/2006/bibliography" SelectedStyle="\APASixthEditionOfficeOnline.xsl" StyleName="APA" Version="6"/>
+</file>
+
 <file path=customXml/itemProps1.xml><?xml version="1.0" encoding="utf-8"?>
 <ds:datastoreItem xmlns:ds="http://schemas.openxmlformats.org/officeDocument/2006/customXml" ds:itemID="{D8D55360-DA4E-4EE6-A532-0D8BE99E30A4}">
   <ds:schemaRefs>
@@ -11806,4 +12429,12 @@
     <ds:schemaRef ds:uri="http://schemas.microsoft.com/sharepoint/v3/contenttype/forms"/>
   </ds:schemaRefs>
 </ds:datastoreItem>
+</file>
+
+<file path=customXml/itemProps4.xml><?xml version="1.0" encoding="utf-8"?>
+<ds:datastoreItem xmlns:ds="http://schemas.openxmlformats.org/officeDocument/2006/customXml" ds:itemID="{3FBF7380-0242-49C0-A7BD-CF97D17E9CE9}">
+  <ds:schemaRefs>
+    <ds:schemaRef ds:uri="http://schemas.openxmlformats.org/officeDocument/2006/bibliography"/>
+  </ds:schemaRefs>
+</ds:datastoreItem>
 </file>
</xml_diff>